<commit_message>
Gotovi zahtjevi za funkcionalnost
</commit_message>
<xml_diff>
--- a/ZapisiZahtjeva.docx
+++ b/ZapisiZahtjeva.docx
@@ -324,14 +324,12 @@
               <w:rStyle w:val="Heading1Char"/>
             </w:rPr>
           </w:pPr>
-          <w:proofErr w:type="spellStart"/>
           <w:r>
             <w:rPr>
               <w:rStyle w:val="Heading1Char"/>
             </w:rPr>
             <w:t>Sadržaj</w:t>
           </w:r>
-          <w:proofErr w:type="spellEnd"/>
         </w:p>
         <w:p>
           <w:pPr>
@@ -2322,6 +2320,30 @@
           </w:p>
         </w:tc>
       </w:tr>
+      <w:tr>
+        <w:tc>
+          <w:tcPr>
+            <w:tcW w:w="4644" w:type="dxa"/>
+            <w:shd w:val="clear" w:color="auto" w:fill="C6D9F1" w:themeFill="text2" w:themeFillTint="33"/>
+          </w:tcPr>
+          <w:p>
+            <w:r>
+              <w:t>Z-12</w:t>
+            </w:r>
+          </w:p>
+        </w:tc>
+        <w:tc>
+          <w:tcPr>
+            <w:tcW w:w="4644" w:type="dxa"/>
+            <w:shd w:val="clear" w:color="auto" w:fill="C6D9F1" w:themeFill="text2" w:themeFillTint="33"/>
+          </w:tcPr>
+          <w:p>
+            <w:r>
+              <w:t>Recenzija</w:t>
+            </w:r>
+          </w:p>
+        </w:tc>
+      </w:tr>
     </w:tbl>
     <w:p/>
     <w:p/>
@@ -2364,16 +2386,7 @@
         <w:jc w:val="center"/>
       </w:pPr>
     </w:p>
-    <w:p>
-      <w:pPr>
-        <w:jc w:val="center"/>
-      </w:pPr>
-    </w:p>
-    <w:p>
-      <w:pPr>
-        <w:jc w:val="center"/>
-      </w:pPr>
-    </w:p>
+    <w:p/>
     <w:p>
       <w:pPr>
         <w:pStyle w:val="Heading1"/>
@@ -3280,14 +3293,7 @@
                 <w:b w:val="0"/>
                 <w:bCs w:val="0"/>
               </w:rPr>
-              <w:t xml:space="preserve">Postavljanje </w:t>
-            </w:r>
-            <w:r>
-              <w:rPr>
-                <w:b w:val="0"/>
-                <w:bCs w:val="0"/>
-              </w:rPr>
-              <w:t>slika i opisa</w:t>
+              <w:t>Postavljanje slika i opisa</w:t>
             </w:r>
           </w:p>
         </w:tc>
@@ -3315,21 +3321,7 @@
                 <w:b w:val="0"/>
                 <w:bCs w:val="0"/>
               </w:rPr>
-              <w:t>[RS-1</w:t>
-            </w:r>
-            <w:r>
-              <w:rPr>
-                <w:b w:val="0"/>
-                <w:bCs w:val="0"/>
-              </w:rPr>
-              <w:t>2</w:t>
-            </w:r>
-            <w:r>
-              <w:rPr>
-                <w:b w:val="0"/>
-                <w:bCs w:val="0"/>
-              </w:rPr>
-              <w:t>]</w:t>
+              <w:t>[RS-12]</w:t>
             </w:r>
           </w:p>
         </w:tc>
@@ -3369,21 +3361,7 @@
                 <w:b w:val="0"/>
                 <w:bCs w:val="0"/>
               </w:rPr>
-              <w:t>[RS-1</w:t>
-            </w:r>
-            <w:r>
-              <w:rPr>
-                <w:b w:val="0"/>
-                <w:bCs w:val="0"/>
-              </w:rPr>
-              <w:t>3</w:t>
-            </w:r>
-            <w:r>
-              <w:rPr>
-                <w:b w:val="0"/>
-                <w:bCs w:val="0"/>
-              </w:rPr>
-              <w:t>]</w:t>
+              <w:t>[RS-13]</w:t>
             </w:r>
           </w:p>
         </w:tc>
@@ -3590,21 +3568,7 @@
                 <w:b w:val="0"/>
                 <w:bCs w:val="0"/>
               </w:rPr>
-              <w:t>[RS-1</w:t>
-            </w:r>
-            <w:r>
-              <w:rPr>
-                <w:b w:val="0"/>
-                <w:bCs w:val="0"/>
-              </w:rPr>
-              <w:t>6</w:t>
-            </w:r>
-            <w:r>
-              <w:rPr>
-                <w:b w:val="0"/>
-                <w:bCs w:val="0"/>
-              </w:rPr>
-              <w:t>]</w:t>
+              <w:t>[RS-16]</w:t>
             </w:r>
           </w:p>
         </w:tc>
@@ -3616,6 +3580,9 @@
             <w:pPr>
               <w:cnfStyle w:val="000000100000" w:firstRow="0" w:lastRow="0" w:firstColumn="0" w:lastColumn="0" w:oddVBand="0" w:evenVBand="0" w:oddHBand="1" w:evenHBand="0" w:firstRowFirstColumn="0" w:firstRowLastColumn="0" w:lastRowFirstColumn="0" w:lastRowLastColumn="0"/>
             </w:pPr>
+            <w:r>
+              <w:t>Korisnik nakon što se odluči koji smještaj mu najviše odgovara, može rezervirati taj smještaj. Za uspješnu rezervaciju, taj smještaj mora biti slobodan u periodu u kojem ga korisnik želi rezervirati, i plaćanje se mora provesti uspješno.</w:t>
+            </w:r>
           </w:p>
         </w:tc>
       </w:tr>
@@ -3641,19 +3608,425 @@
                 <w:b w:val="0"/>
                 <w:bCs w:val="0"/>
               </w:rPr>
-              <w:t>[RS-1</w:t>
-            </w:r>
-            <w:r>
-              <w:rPr>
-                <w:b w:val="0"/>
-                <w:bCs w:val="0"/>
-              </w:rPr>
-              <w:t>7</w:t>
-            </w:r>
-            <w:r>
-              <w:rPr>
-                <w:b w:val="0"/>
-                <w:bCs w:val="0"/>
+              <w:t>[RS-17]</w:t>
+            </w:r>
+          </w:p>
+        </w:tc>
+        <w:tc>
+          <w:tcPr>
+            <w:tcW w:w="8696" w:type="dxa"/>
+          </w:tcPr>
+          <w:p>
+            <w:pPr>
+              <w:cnfStyle w:val="000000000000" w:firstRow="0" w:lastRow="0" w:firstColumn="0" w:lastColumn="0" w:oddVBand="0" w:evenVBand="0" w:oddHBand="0" w:evenHBand="0" w:firstRowFirstColumn="0" w:firstRowLastColumn="0" w:lastRowFirstColumn="0" w:lastRowLastColumn="0"/>
+            </w:pPr>
+            <w:r>
+              <w:t>Nakon uspješne rezervacije, domaćin dobije obavijest o rezervaciji smještaja i dani su mu svi podatci ( koji točno smještaj, u kojem periodu, neto zarada, informacije o gostu, ... ).</w:t>
+            </w:r>
+          </w:p>
+        </w:tc>
+      </w:tr>
+      <w:tr>
+        <w:trPr>
+          <w:cnfStyle w:val="000000100000" w:firstRow="0" w:lastRow="0" w:firstColumn="0" w:lastColumn="0" w:oddVBand="0" w:evenVBand="0" w:oddHBand="1" w:evenHBand="0" w:firstRowFirstColumn="0" w:firstRowLastColumn="0" w:lastRowFirstColumn="0" w:lastRowLastColumn="0"/>
+          <w:trHeight w:val="817"/>
+        </w:trPr>
+        <w:tc>
+          <w:tcPr>
+            <w:cnfStyle w:val="001000000000" w:firstRow="0" w:lastRow="0" w:firstColumn="1" w:lastColumn="0" w:oddVBand="0" w:evenVBand="0" w:oddHBand="0" w:evenHBand="0" w:firstRowFirstColumn="0" w:firstRowLastColumn="0" w:lastRowFirstColumn="0" w:lastRowLastColumn="0"/>
+            <w:tcW w:w="1155" w:type="dxa"/>
+          </w:tcPr>
+          <w:p>
+            <w:pPr>
+              <w:jc w:val="center"/>
+              <w:rPr>
+                <w:b w:val="0"/>
+                <w:bCs w:val="0"/>
+              </w:rPr>
+            </w:pPr>
+            <w:r>
+              <w:rPr>
+                <w:b w:val="0"/>
+                <w:bCs w:val="0"/>
+              </w:rPr>
+              <w:t>[rs-18]</w:t>
+            </w:r>
+          </w:p>
+        </w:tc>
+        <w:tc>
+          <w:tcPr>
+            <w:tcW w:w="8696" w:type="dxa"/>
+          </w:tcPr>
+          <w:p>
+            <w:pPr>
+              <w:cnfStyle w:val="000000100000" w:firstRow="0" w:lastRow="0" w:firstColumn="0" w:lastColumn="0" w:oddVBand="0" w:evenVBand="0" w:oddHBand="1" w:evenHBand="0" w:firstRowFirstColumn="0" w:firstRowLastColumn="0" w:lastRowFirstColumn="0" w:lastRowLastColumn="0"/>
+            </w:pPr>
+            <w:r>
+              <w:t xml:space="preserve">Gost može izvršiti „instant-rezervaciju“, ako domaćin omogući tu opciju. Instant-rezervacija je vrsta rezervacije gdje domaćin nema mogućnosti odbiti zahtjev za rezervaciju. Smatra se ako je smještaj slobodan u određenom periodu, da je on otvoren za rezervaciju i gost može iskoristiti tu priliku. </w:t>
+            </w:r>
+          </w:p>
+        </w:tc>
+      </w:tr>
+      <w:tr>
+        <w:trPr>
+          <w:trHeight w:val="817"/>
+        </w:trPr>
+        <w:tc>
+          <w:tcPr>
+            <w:cnfStyle w:val="001000000000" w:firstRow="0" w:lastRow="0" w:firstColumn="1" w:lastColumn="0" w:oddVBand="0" w:evenVBand="0" w:oddHBand="0" w:evenHBand="0" w:firstRowFirstColumn="0" w:firstRowLastColumn="0" w:lastRowFirstColumn="0" w:lastRowLastColumn="0"/>
+            <w:tcW w:w="1155" w:type="dxa"/>
+          </w:tcPr>
+          <w:p>
+            <w:pPr>
+              <w:jc w:val="center"/>
+              <w:rPr>
+                <w:b w:val="0"/>
+                <w:bCs w:val="0"/>
+              </w:rPr>
+            </w:pPr>
+            <w:r>
+              <w:rPr>
+                <w:b w:val="0"/>
+                <w:bCs w:val="0"/>
+              </w:rPr>
+              <w:t>[rs-19]</w:t>
+            </w:r>
+          </w:p>
+        </w:tc>
+        <w:tc>
+          <w:tcPr>
+            <w:tcW w:w="8696" w:type="dxa"/>
+          </w:tcPr>
+          <w:p>
+            <w:pPr>
+              <w:cnfStyle w:val="000000000000" w:firstRow="0" w:lastRow="0" w:firstColumn="0" w:lastColumn="0" w:oddVBand="0" w:evenVBand="0" w:oddHBand="0" w:evenHBand="0" w:firstRowFirstColumn="0" w:firstRowLastColumn="0" w:lastRowFirstColumn="0" w:lastRowLastColumn="0"/>
+            </w:pPr>
+            <w:r>
+              <w:t>Gost može poslati zahtjev za rezervaciju gdje ga zanima je li smještaj slobodan u određenom periodu. Domaćin ima dužnost odgovoriti na taj zahtjev sa DA ili NE. Ne preporuča se da se gostima odgovara sa NE.</w:t>
+            </w:r>
+          </w:p>
+        </w:tc>
+      </w:tr>
+      <w:tr>
+        <w:trPr>
+          <w:cnfStyle w:val="000000100000" w:firstRow="0" w:lastRow="0" w:firstColumn="0" w:lastColumn="0" w:oddVBand="0" w:evenVBand="0" w:oddHBand="1" w:evenHBand="0" w:firstRowFirstColumn="0" w:firstRowLastColumn="0" w:lastRowFirstColumn="0" w:lastRowLastColumn="0"/>
+          <w:trHeight w:val="496"/>
+        </w:trPr>
+        <w:tc>
+          <w:tcPr>
+            <w:cnfStyle w:val="001000000000" w:firstRow="0" w:lastRow="0" w:firstColumn="1" w:lastColumn="0" w:oddVBand="0" w:evenVBand="0" w:oddHBand="0" w:evenHBand="0" w:firstRowFirstColumn="0" w:firstRowLastColumn="0" w:lastRowFirstColumn="0" w:lastRowLastColumn="0"/>
+            <w:tcW w:w="1155" w:type="dxa"/>
+            <w:shd w:val="clear" w:color="auto" w:fill="548DD4" w:themeFill="text2" w:themeFillTint="99"/>
+            <w:hideMark/>
+          </w:tcPr>
+          <w:p>
+            <w:pPr>
+              <w:jc w:val="center"/>
+              <w:rPr>
+                <w:b w:val="0"/>
+                <w:bCs w:val="0"/>
+                <w:lang w:val="hr-BA"/>
+              </w:rPr>
+            </w:pPr>
+            <w:r>
+              <w:rPr>
+                <w:b w:val="0"/>
+                <w:bCs w:val="0"/>
+                <w:lang w:val="hr-BA"/>
+              </w:rPr>
+              <w:lastRenderedPageBreak/>
+              <w:t>ID</w:t>
+            </w:r>
+          </w:p>
+        </w:tc>
+        <w:tc>
+          <w:tcPr>
+            <w:tcW w:w="8696" w:type="dxa"/>
+            <w:shd w:val="clear" w:color="auto" w:fill="548DD4" w:themeFill="text2" w:themeFillTint="99"/>
+            <w:hideMark/>
+          </w:tcPr>
+          <w:p>
+            <w:pPr>
+              <w:jc w:val="center"/>
+              <w:cnfStyle w:val="000000100000" w:firstRow="0" w:lastRow="0" w:firstColumn="0" w:lastColumn="0" w:oddVBand="0" w:evenVBand="0" w:oddHBand="1" w:evenHBand="0" w:firstRowFirstColumn="0" w:firstRowLastColumn="0" w:lastRowFirstColumn="0" w:lastRowLastColumn="0"/>
+              <w:rPr>
+                <w:lang w:val="hr-BA"/>
+              </w:rPr>
+            </w:pPr>
+            <w:r>
+              <w:rPr>
+                <w:lang w:val="hr-BA"/>
+              </w:rPr>
+              <w:t>FILTERI</w:t>
+            </w:r>
+          </w:p>
+        </w:tc>
+      </w:tr>
+      <w:tr>
+        <w:trPr>
+          <w:trHeight w:val="789"/>
+        </w:trPr>
+        <w:tc>
+          <w:tcPr>
+            <w:cnfStyle w:val="001000000000" w:firstRow="0" w:lastRow="0" w:firstColumn="1" w:lastColumn="0" w:oddVBand="0" w:evenVBand="0" w:oddHBand="0" w:evenHBand="0" w:firstRowFirstColumn="0" w:firstRowLastColumn="0" w:lastRowFirstColumn="0" w:lastRowLastColumn="0"/>
+            <w:tcW w:w="1155" w:type="dxa"/>
+            <w:hideMark/>
+          </w:tcPr>
+          <w:p>
+            <w:pPr>
+              <w:jc w:val="center"/>
+              <w:rPr>
+                <w:b w:val="0"/>
+                <w:bCs w:val="0"/>
+                <w:lang w:val="hr-BA"/>
+              </w:rPr>
+            </w:pPr>
+            <w:r>
+              <w:rPr>
+                <w:b w:val="0"/>
+                <w:bCs w:val="0"/>
+                <w:lang w:val="hr-BA"/>
+              </w:rPr>
+              <w:t>[RS-</w:t>
+            </w:r>
+            <w:r>
+              <w:rPr>
+                <w:b w:val="0"/>
+                <w:bCs w:val="0"/>
+                <w:lang w:val="hr-BA"/>
+              </w:rPr>
+              <w:t>2</w:t>
+            </w:r>
+            <w:r>
+              <w:rPr>
+                <w:b w:val="0"/>
+                <w:bCs w:val="0"/>
+                <w:lang w:val="hr-BA"/>
+              </w:rPr>
+              <w:t>0]</w:t>
+            </w:r>
+          </w:p>
+        </w:tc>
+        <w:tc>
+          <w:tcPr>
+            <w:tcW w:w="8696" w:type="dxa"/>
+            <w:hideMark/>
+          </w:tcPr>
+          <w:p>
+            <w:pPr>
+              <w:cnfStyle w:val="000000000000" w:firstRow="0" w:lastRow="0" w:firstColumn="0" w:lastColumn="0" w:oddVBand="0" w:evenVBand="0" w:oddHBand="0" w:evenHBand="0" w:firstRowFirstColumn="0" w:firstRowLastColumn="0" w:lastRowFirstColumn="0" w:lastRowLastColumn="0"/>
+              <w:rPr>
+                <w:lang w:val="hr-BA"/>
+              </w:rPr>
+            </w:pPr>
+            <w:r>
+              <w:rPr>
+                <w:lang w:val="hr-BA"/>
+              </w:rPr>
+              <w:t xml:space="preserve">Gost ima mogućnost suziti potragu smještaja za najam na osnovu njegovih preferenca. </w:t>
+            </w:r>
+            <w:r>
+              <w:rPr>
+                <w:lang w:val="hr-BA"/>
+              </w:rPr>
+              <w:t>Rezultati pretrage se mogu filtrirati s obzirom na lokaciju smještaja, dostupnost određenog vremenskog perioda, broj soba, kreveta, dostupnost besplatnog parkinga, ...</w:t>
+            </w:r>
+          </w:p>
+        </w:tc>
+      </w:tr>
+      <w:tr>
+        <w:trPr>
+          <w:cnfStyle w:val="000000100000" w:firstRow="0" w:lastRow="0" w:firstColumn="0" w:lastColumn="0" w:oddVBand="0" w:evenVBand="0" w:oddHBand="1" w:evenHBand="0" w:firstRowFirstColumn="0" w:firstRowLastColumn="0" w:lastRowFirstColumn="0" w:lastRowLastColumn="0"/>
+          <w:trHeight w:val="817"/>
+        </w:trPr>
+        <w:tc>
+          <w:tcPr>
+            <w:cnfStyle w:val="001000000000" w:firstRow="0" w:lastRow="0" w:firstColumn="1" w:lastColumn="0" w:oddVBand="0" w:evenVBand="0" w:oddHBand="0" w:evenHBand="0" w:firstRowFirstColumn="0" w:firstRowLastColumn="0" w:lastRowFirstColumn="0" w:lastRowLastColumn="0"/>
+            <w:tcW w:w="1155" w:type="dxa"/>
+            <w:hideMark/>
+          </w:tcPr>
+          <w:p>
+            <w:pPr>
+              <w:jc w:val="center"/>
+              <w:rPr>
+                <w:b w:val="0"/>
+                <w:bCs w:val="0"/>
+                <w:lang w:val="hr-BA"/>
+              </w:rPr>
+            </w:pPr>
+            <w:r>
+              <w:rPr>
+                <w:b w:val="0"/>
+                <w:bCs w:val="0"/>
+                <w:lang w:val="hr-BA"/>
+              </w:rPr>
+              <w:t>[RS-</w:t>
+            </w:r>
+            <w:r>
+              <w:rPr>
+                <w:b w:val="0"/>
+                <w:bCs w:val="0"/>
+                <w:lang w:val="hr-BA"/>
+              </w:rPr>
+              <w:t>2</w:t>
+            </w:r>
+            <w:r>
+              <w:rPr>
+                <w:b w:val="0"/>
+                <w:bCs w:val="0"/>
+                <w:lang w:val="hr-BA"/>
+              </w:rPr>
+              <w:t>1]</w:t>
+            </w:r>
+          </w:p>
+        </w:tc>
+        <w:tc>
+          <w:tcPr>
+            <w:tcW w:w="8696" w:type="dxa"/>
+            <w:hideMark/>
+          </w:tcPr>
+          <w:p>
+            <w:pPr>
+              <w:cnfStyle w:val="000000100000" w:firstRow="0" w:lastRow="0" w:firstColumn="0" w:lastColumn="0" w:oddVBand="0" w:evenVBand="0" w:oddHBand="1" w:evenHBand="0" w:firstRowFirstColumn="0" w:firstRowLastColumn="0" w:lastRowFirstColumn="0" w:lastRowLastColumn="0"/>
+              <w:rPr>
+                <w:lang w:val="hr-BA"/>
+              </w:rPr>
+            </w:pPr>
+            <w:r>
+              <w:rPr>
+                <w:lang w:val="hr-BA"/>
+              </w:rPr>
+              <w:t>Domaćin je dužan opisati svoj apartman što detaljnije pri davanju opisa svog  smještaja, kako bi rezultati filtrirane potrage za smještaj bili što korisniji gostu.</w:t>
+            </w:r>
+          </w:p>
+        </w:tc>
+      </w:tr>
+    </w:tbl>
+    <w:p/>
+    <w:p/>
+    <w:tbl>
+      <w:tblPr>
+        <w:tblStyle w:val="PlainTable3"/>
+        <w:tblW w:w="9851" w:type="dxa"/>
+        <w:tblLook w:val="04A0" w:firstRow="1" w:lastRow="0" w:firstColumn="1" w:lastColumn="0" w:noHBand="0" w:noVBand="1"/>
+      </w:tblPr>
+      <w:tblGrid>
+        <w:gridCol w:w="1155"/>
+        <w:gridCol w:w="8696"/>
+      </w:tblGrid>
+      <w:tr>
+        <w:trPr>
+          <w:cnfStyle w:val="100000000000" w:firstRow="1" w:lastRow="0" w:firstColumn="0" w:lastColumn="0" w:oddVBand="0" w:evenVBand="0" w:oddHBand="0" w:evenHBand="0" w:firstRowFirstColumn="0" w:firstRowLastColumn="0" w:lastRowFirstColumn="0" w:lastRowLastColumn="0"/>
+          <w:trHeight w:val="496"/>
+        </w:trPr>
+        <w:tc>
+          <w:tcPr>
+            <w:cnfStyle w:val="001000000100" w:firstRow="0" w:lastRow="0" w:firstColumn="1" w:lastColumn="0" w:oddVBand="0" w:evenVBand="0" w:oddHBand="0" w:evenHBand="0" w:firstRowFirstColumn="1" w:firstRowLastColumn="0" w:lastRowFirstColumn="0" w:lastRowLastColumn="0"/>
+            <w:tcW w:w="1155" w:type="dxa"/>
+            <w:tcBorders>
+              <w:top w:val="single" w:sz="4" w:space="0" w:color="auto"/>
+              <w:left w:val="nil"/>
+            </w:tcBorders>
+            <w:shd w:val="clear" w:color="auto" w:fill="548DD4" w:themeFill="text2" w:themeFillTint="99"/>
+            <w:hideMark/>
+          </w:tcPr>
+          <w:p>
+            <w:pPr>
+              <w:jc w:val="center"/>
+              <w:rPr>
+                <w:b w:val="0"/>
+                <w:bCs w:val="0"/>
+                <w:lang w:val="hr-BA"/>
+              </w:rPr>
+            </w:pPr>
+            <w:r>
+              <w:rPr>
+                <w:b w:val="0"/>
+                <w:bCs w:val="0"/>
+                <w:lang w:val="hr-BA"/>
+              </w:rPr>
+              <w:t>ID</w:t>
+            </w:r>
+          </w:p>
+        </w:tc>
+        <w:tc>
+          <w:tcPr>
+            <w:tcW w:w="8696" w:type="dxa"/>
+            <w:tcBorders>
+              <w:top w:val="single" w:sz="4" w:space="0" w:color="auto"/>
+              <w:left w:val="nil"/>
+              <w:right w:val="nil"/>
+            </w:tcBorders>
+            <w:shd w:val="clear" w:color="auto" w:fill="548DD4" w:themeFill="text2" w:themeFillTint="99"/>
+            <w:hideMark/>
+          </w:tcPr>
+          <w:p>
+            <w:pPr>
+              <w:jc w:val="center"/>
+              <w:cnfStyle w:val="100000000000" w:firstRow="1" w:lastRow="0" w:firstColumn="0" w:lastColumn="0" w:oddVBand="0" w:evenVBand="0" w:oddHBand="0" w:evenHBand="0" w:firstRowFirstColumn="0" w:firstRowLastColumn="0" w:lastRowFirstColumn="0" w:lastRowLastColumn="0"/>
+              <w:rPr>
+                <w:b w:val="0"/>
+                <w:bCs w:val="0"/>
+                <w:lang w:val="hr-BA"/>
+              </w:rPr>
+            </w:pPr>
+            <w:r>
+              <w:rPr>
+                <w:b w:val="0"/>
+                <w:bCs w:val="0"/>
+                <w:lang w:val="hr-BA"/>
+              </w:rPr>
+              <w:t>UPRAVLJANJE KALENDAROM</w:t>
+            </w:r>
+          </w:p>
+        </w:tc>
+      </w:tr>
+      <w:tr>
+        <w:trPr>
+          <w:cnfStyle w:val="000000100000" w:firstRow="0" w:lastRow="0" w:firstColumn="0" w:lastColumn="0" w:oddVBand="0" w:evenVBand="0" w:oddHBand="1" w:evenHBand="0" w:firstRowFirstColumn="0" w:firstRowLastColumn="0" w:lastRowFirstColumn="0" w:lastRowLastColumn="0"/>
+          <w:trHeight w:val="789"/>
+        </w:trPr>
+        <w:tc>
+          <w:tcPr>
+            <w:cnfStyle w:val="001000000000" w:firstRow="0" w:lastRow="0" w:firstColumn="1" w:lastColumn="0" w:oddVBand="0" w:evenVBand="0" w:oddHBand="0" w:evenHBand="0" w:firstRowFirstColumn="0" w:firstRowLastColumn="0" w:lastRowFirstColumn="0" w:lastRowLastColumn="0"/>
+            <w:tcW w:w="1155" w:type="dxa"/>
+            <w:tcBorders>
+              <w:top w:val="nil"/>
+              <w:left w:val="nil"/>
+              <w:bottom w:val="nil"/>
+            </w:tcBorders>
+            <w:hideMark/>
+          </w:tcPr>
+          <w:p>
+            <w:pPr>
+              <w:jc w:val="center"/>
+              <w:rPr>
+                <w:b w:val="0"/>
+                <w:bCs w:val="0"/>
+                <w:lang w:val="hr-BA"/>
+              </w:rPr>
+            </w:pPr>
+            <w:r>
+              <w:rPr>
+                <w:b w:val="0"/>
+                <w:bCs w:val="0"/>
+                <w:lang w:val="hr-BA"/>
+              </w:rPr>
+              <w:t>[RS-</w:t>
+            </w:r>
+            <w:r>
+              <w:rPr>
+                <w:b w:val="0"/>
+                <w:bCs w:val="0"/>
+                <w:lang w:val="hr-BA"/>
+              </w:rPr>
+              <w:t>22</w:t>
+            </w:r>
+            <w:r>
+              <w:rPr>
+                <w:b w:val="0"/>
+                <w:bCs w:val="0"/>
+                <w:lang w:val="hr-BA"/>
               </w:rPr>
               <w:t>]</w:t>
             </w:r>
@@ -3662,11 +4035,1086 @@
         <w:tc>
           <w:tcPr>
             <w:tcW w:w="8696" w:type="dxa"/>
+            <w:hideMark/>
+          </w:tcPr>
+          <w:p>
+            <w:pPr>
+              <w:cnfStyle w:val="000000100000" w:firstRow="0" w:lastRow="0" w:firstColumn="0" w:lastColumn="0" w:oddVBand="0" w:evenVBand="0" w:oddHBand="1" w:evenHBand="0" w:firstRowFirstColumn="0" w:firstRowLastColumn="0" w:lastRowFirstColumn="0" w:lastRowLastColumn="0"/>
+              <w:rPr>
+                <w:lang w:val="hr-BA"/>
+              </w:rPr>
+            </w:pPr>
+            <w:r>
+              <w:rPr>
+                <w:lang w:val="hr-BA"/>
+              </w:rPr>
+              <w:t>Svaki oglašeni smještaj ima svoj kalendar kojem domaćin i gost mogu pristupiti. Domaćin može i mora ažurirati kalendar svog smještaja kako bi predstavljao stvarno stanje zauzetosti smještaja.</w:t>
+            </w:r>
+          </w:p>
+        </w:tc>
+      </w:tr>
+      <w:tr>
+        <w:trPr>
+          <w:trHeight w:val="817"/>
+        </w:trPr>
+        <w:tc>
+          <w:tcPr>
+            <w:cnfStyle w:val="001000000000" w:firstRow="0" w:lastRow="0" w:firstColumn="1" w:lastColumn="0" w:oddVBand="0" w:evenVBand="0" w:oddHBand="0" w:evenHBand="0" w:firstRowFirstColumn="0" w:firstRowLastColumn="0" w:lastRowFirstColumn="0" w:lastRowLastColumn="0"/>
+            <w:tcW w:w="1155" w:type="dxa"/>
+            <w:tcBorders>
+              <w:top w:val="nil"/>
+              <w:left w:val="nil"/>
+              <w:bottom w:val="nil"/>
+            </w:tcBorders>
+            <w:hideMark/>
+          </w:tcPr>
+          <w:p>
+            <w:pPr>
+              <w:jc w:val="center"/>
+              <w:rPr>
+                <w:b w:val="0"/>
+                <w:bCs w:val="0"/>
+                <w:lang w:val="hr-BA"/>
+              </w:rPr>
+            </w:pPr>
+            <w:r>
+              <w:rPr>
+                <w:b w:val="0"/>
+                <w:bCs w:val="0"/>
+                <w:lang w:val="hr-BA"/>
+              </w:rPr>
+              <w:t>[RS-</w:t>
+            </w:r>
+            <w:r>
+              <w:rPr>
+                <w:b w:val="0"/>
+                <w:bCs w:val="0"/>
+                <w:lang w:val="hr-BA"/>
+              </w:rPr>
+              <w:t>23</w:t>
+            </w:r>
+            <w:r>
+              <w:rPr>
+                <w:b w:val="0"/>
+                <w:bCs w:val="0"/>
+                <w:lang w:val="hr-BA"/>
+              </w:rPr>
+              <w:t>]</w:t>
+            </w:r>
+          </w:p>
+        </w:tc>
+        <w:tc>
+          <w:tcPr>
+            <w:tcW w:w="8696" w:type="dxa"/>
+            <w:hideMark/>
           </w:tcPr>
           <w:p>
             <w:pPr>
               <w:cnfStyle w:val="000000000000" w:firstRow="0" w:lastRow="0" w:firstColumn="0" w:lastColumn="0" w:oddVBand="0" w:evenVBand="0" w:oddHBand="0" w:evenHBand="0" w:firstRowFirstColumn="0" w:firstRowLastColumn="0" w:lastRowFirstColumn="0" w:lastRowLastColumn="0"/>
-            </w:pPr>
+              <w:rPr>
+                <w:lang w:val="hr-BA"/>
+              </w:rPr>
+            </w:pPr>
+            <w:r>
+              <w:rPr>
+                <w:lang w:val="hr-BA"/>
+              </w:rPr>
+              <w:t>HouseHub pri rezervaciji smještaja automatski blokira dostupnost smještaja u danom vremenskom periodu. Ako domaćin da u najam svoj smještaj mimo stranice HouseHub, on ima mogućnost ručno blokirati dostupnost smještaja u danom vremenskom periodu.</w:t>
+            </w:r>
+          </w:p>
+        </w:tc>
+      </w:tr>
+    </w:tbl>
+    <w:p/>
+    <w:p/>
+    <w:tbl>
+      <w:tblPr>
+        <w:tblStyle w:val="PlainTable3"/>
+        <w:tblW w:w="9851" w:type="dxa"/>
+        <w:tblLook w:val="04A0" w:firstRow="1" w:lastRow="0" w:firstColumn="1" w:lastColumn="0" w:noHBand="0" w:noVBand="1"/>
+      </w:tblPr>
+      <w:tblGrid>
+        <w:gridCol w:w="1155"/>
+        <w:gridCol w:w="8696"/>
+      </w:tblGrid>
+      <w:tr>
+        <w:trPr>
+          <w:cnfStyle w:val="100000000000" w:firstRow="1" w:lastRow="0" w:firstColumn="0" w:lastColumn="0" w:oddVBand="0" w:evenVBand="0" w:oddHBand="0" w:evenHBand="0" w:firstRowFirstColumn="0" w:firstRowLastColumn="0" w:lastRowFirstColumn="0" w:lastRowLastColumn="0"/>
+          <w:trHeight w:val="496"/>
+        </w:trPr>
+        <w:tc>
+          <w:tcPr>
+            <w:cnfStyle w:val="001000000100" w:firstRow="0" w:lastRow="0" w:firstColumn="1" w:lastColumn="0" w:oddVBand="0" w:evenVBand="0" w:oddHBand="0" w:evenHBand="0" w:firstRowFirstColumn="1" w:firstRowLastColumn="0" w:lastRowFirstColumn="0" w:lastRowLastColumn="0"/>
+            <w:tcW w:w="1155" w:type="dxa"/>
+            <w:tcBorders>
+              <w:top w:val="single" w:sz="4" w:space="0" w:color="auto"/>
+              <w:left w:val="nil"/>
+            </w:tcBorders>
+            <w:shd w:val="clear" w:color="auto" w:fill="548DD4" w:themeFill="text2" w:themeFillTint="99"/>
+            <w:hideMark/>
+          </w:tcPr>
+          <w:p>
+            <w:pPr>
+              <w:jc w:val="center"/>
+              <w:rPr>
+                <w:b w:val="0"/>
+                <w:bCs w:val="0"/>
+                <w:lang w:val="hr-BA"/>
+              </w:rPr>
+            </w:pPr>
+            <w:r>
+              <w:rPr>
+                <w:b w:val="0"/>
+                <w:bCs w:val="0"/>
+                <w:lang w:val="hr-BA"/>
+              </w:rPr>
+              <w:t>ID</w:t>
+            </w:r>
+          </w:p>
+        </w:tc>
+        <w:tc>
+          <w:tcPr>
+            <w:tcW w:w="8696" w:type="dxa"/>
+            <w:tcBorders>
+              <w:top w:val="single" w:sz="4" w:space="0" w:color="auto"/>
+              <w:left w:val="nil"/>
+              <w:right w:val="nil"/>
+            </w:tcBorders>
+            <w:shd w:val="clear" w:color="auto" w:fill="548DD4" w:themeFill="text2" w:themeFillTint="99"/>
+            <w:hideMark/>
+          </w:tcPr>
+          <w:p>
+            <w:pPr>
+              <w:jc w:val="center"/>
+              <w:cnfStyle w:val="100000000000" w:firstRow="1" w:lastRow="0" w:firstColumn="0" w:lastColumn="0" w:oddVBand="0" w:evenVBand="0" w:oddHBand="0" w:evenHBand="0" w:firstRowFirstColumn="0" w:firstRowLastColumn="0" w:lastRowFirstColumn="0" w:lastRowLastColumn="0"/>
+              <w:rPr>
+                <w:b w:val="0"/>
+                <w:bCs w:val="0"/>
+                <w:lang w:val="hr-BA"/>
+              </w:rPr>
+            </w:pPr>
+            <w:r>
+              <w:rPr>
+                <w:b w:val="0"/>
+                <w:bCs w:val="0"/>
+                <w:lang w:val="hr-BA"/>
+              </w:rPr>
+              <w:t>PLAĆANJE</w:t>
+            </w:r>
+          </w:p>
+        </w:tc>
+      </w:tr>
+      <w:tr>
+        <w:trPr>
+          <w:cnfStyle w:val="000000100000" w:firstRow="0" w:lastRow="0" w:firstColumn="0" w:lastColumn="0" w:oddVBand="0" w:evenVBand="0" w:oddHBand="1" w:evenHBand="0" w:firstRowFirstColumn="0" w:firstRowLastColumn="0" w:lastRowFirstColumn="0" w:lastRowLastColumn="0"/>
+          <w:trHeight w:val="789"/>
+        </w:trPr>
+        <w:tc>
+          <w:tcPr>
+            <w:cnfStyle w:val="001000000000" w:firstRow="0" w:lastRow="0" w:firstColumn="1" w:lastColumn="0" w:oddVBand="0" w:evenVBand="0" w:oddHBand="0" w:evenHBand="0" w:firstRowFirstColumn="0" w:firstRowLastColumn="0" w:lastRowFirstColumn="0" w:lastRowLastColumn="0"/>
+            <w:tcW w:w="1155" w:type="dxa"/>
+            <w:tcBorders>
+              <w:top w:val="nil"/>
+              <w:left w:val="nil"/>
+              <w:bottom w:val="nil"/>
+            </w:tcBorders>
+            <w:hideMark/>
+          </w:tcPr>
+          <w:p>
+            <w:pPr>
+              <w:jc w:val="center"/>
+              <w:rPr>
+                <w:b w:val="0"/>
+                <w:bCs w:val="0"/>
+                <w:lang w:val="hr-BA"/>
+              </w:rPr>
+            </w:pPr>
+            <w:r>
+              <w:rPr>
+                <w:b w:val="0"/>
+                <w:bCs w:val="0"/>
+                <w:lang w:val="hr-BA"/>
+              </w:rPr>
+              <w:t>[RS-</w:t>
+            </w:r>
+            <w:r>
+              <w:rPr>
+                <w:b w:val="0"/>
+                <w:bCs w:val="0"/>
+                <w:lang w:val="hr-BA"/>
+              </w:rPr>
+              <w:t>24</w:t>
+            </w:r>
+            <w:r>
+              <w:rPr>
+                <w:b w:val="0"/>
+                <w:bCs w:val="0"/>
+                <w:lang w:val="hr-BA"/>
+              </w:rPr>
+              <w:t>]</w:t>
+            </w:r>
+          </w:p>
+        </w:tc>
+        <w:tc>
+          <w:tcPr>
+            <w:tcW w:w="8696" w:type="dxa"/>
+            <w:hideMark/>
+          </w:tcPr>
+          <w:p>
+            <w:pPr>
+              <w:cnfStyle w:val="000000100000" w:firstRow="0" w:lastRow="0" w:firstColumn="0" w:lastColumn="0" w:oddVBand="0" w:evenVBand="0" w:oddHBand="1" w:evenHBand="0" w:firstRowFirstColumn="0" w:firstRowLastColumn="0" w:lastRowFirstColumn="0" w:lastRowLastColumn="0"/>
+              <w:rPr>
+                <w:lang w:val="hr-BA"/>
+              </w:rPr>
+            </w:pPr>
+            <w:r>
+              <w:rPr>
+                <w:lang w:val="hr-BA"/>
+              </w:rPr>
+              <w:t xml:space="preserve">Gost vrši plaćanje smještaja prilikom rezervacije. Rezervacija se smatra valjanom tek kada plaćanje bude uspješno izvršeno. </w:t>
+            </w:r>
+          </w:p>
+        </w:tc>
+      </w:tr>
+      <w:tr>
+        <w:trPr>
+          <w:trHeight w:val="817"/>
+        </w:trPr>
+        <w:tc>
+          <w:tcPr>
+            <w:cnfStyle w:val="001000000000" w:firstRow="0" w:lastRow="0" w:firstColumn="1" w:lastColumn="0" w:oddVBand="0" w:evenVBand="0" w:oddHBand="0" w:evenHBand="0" w:firstRowFirstColumn="0" w:firstRowLastColumn="0" w:lastRowFirstColumn="0" w:lastRowLastColumn="0"/>
+            <w:tcW w:w="1155" w:type="dxa"/>
+            <w:tcBorders>
+              <w:top w:val="nil"/>
+              <w:left w:val="nil"/>
+              <w:bottom w:val="nil"/>
+            </w:tcBorders>
+            <w:hideMark/>
+          </w:tcPr>
+          <w:p>
+            <w:pPr>
+              <w:jc w:val="center"/>
+              <w:rPr>
+                <w:b w:val="0"/>
+                <w:bCs w:val="0"/>
+                <w:lang w:val="hr-BA"/>
+              </w:rPr>
+            </w:pPr>
+            <w:r>
+              <w:rPr>
+                <w:b w:val="0"/>
+                <w:bCs w:val="0"/>
+                <w:lang w:val="hr-BA"/>
+              </w:rPr>
+              <w:t>[RS-</w:t>
+            </w:r>
+            <w:r>
+              <w:rPr>
+                <w:b w:val="0"/>
+                <w:bCs w:val="0"/>
+                <w:lang w:val="hr-BA"/>
+              </w:rPr>
+              <w:t>25</w:t>
+            </w:r>
+            <w:r>
+              <w:rPr>
+                <w:b w:val="0"/>
+                <w:bCs w:val="0"/>
+                <w:lang w:val="hr-BA"/>
+              </w:rPr>
+              <w:t>]</w:t>
+            </w:r>
+          </w:p>
+        </w:tc>
+        <w:tc>
+          <w:tcPr>
+            <w:tcW w:w="8696" w:type="dxa"/>
+            <w:hideMark/>
+          </w:tcPr>
+          <w:p>
+            <w:pPr>
+              <w:cnfStyle w:val="000000000000" w:firstRow="0" w:lastRow="0" w:firstColumn="0" w:lastColumn="0" w:oddVBand="0" w:evenVBand="0" w:oddHBand="0" w:evenHBand="0" w:firstRowFirstColumn="0" w:firstRowLastColumn="0" w:lastRowFirstColumn="0" w:lastRowLastColumn="0"/>
+              <w:rPr>
+                <w:lang w:val="hr-BA"/>
+              </w:rPr>
+            </w:pPr>
+            <w:r>
+              <w:rPr>
+                <w:lang w:val="hr-BA"/>
+              </w:rPr>
+              <w:t>Gost vrši plaćanje karticom, i transakcija se provodi koristeći vanjsku aplikaciju za prijenos novaca koja je sigurna i povjerljiva.</w:t>
+            </w:r>
+          </w:p>
+        </w:tc>
+      </w:tr>
+    </w:tbl>
+    <w:p/>
+    <w:tbl>
+      <w:tblPr>
+        <w:tblStyle w:val="PlainTable3"/>
+        <w:tblW w:w="9851" w:type="dxa"/>
+        <w:tblLook w:val="04A0" w:firstRow="1" w:lastRow="0" w:firstColumn="1" w:lastColumn="0" w:noHBand="0" w:noVBand="1"/>
+      </w:tblPr>
+      <w:tblGrid>
+        <w:gridCol w:w="1155"/>
+        <w:gridCol w:w="8696"/>
+      </w:tblGrid>
+      <w:tr>
+        <w:trPr>
+          <w:cnfStyle w:val="100000000000" w:firstRow="1" w:lastRow="0" w:firstColumn="0" w:lastColumn="0" w:oddVBand="0" w:evenVBand="0" w:oddHBand="0" w:evenHBand="0" w:firstRowFirstColumn="0" w:firstRowLastColumn="0" w:lastRowFirstColumn="0" w:lastRowLastColumn="0"/>
+          <w:trHeight w:val="496"/>
+        </w:trPr>
+        <w:tc>
+          <w:tcPr>
+            <w:cnfStyle w:val="001000000100" w:firstRow="0" w:lastRow="0" w:firstColumn="1" w:lastColumn="0" w:oddVBand="0" w:evenVBand="0" w:oddHBand="0" w:evenHBand="0" w:firstRowFirstColumn="1" w:firstRowLastColumn="0" w:lastRowFirstColumn="0" w:lastRowLastColumn="0"/>
+            <w:tcW w:w="1155" w:type="dxa"/>
+            <w:tcBorders>
+              <w:top w:val="single" w:sz="4" w:space="0" w:color="auto"/>
+              <w:left w:val="nil"/>
+            </w:tcBorders>
+            <w:shd w:val="clear" w:color="auto" w:fill="548DD4" w:themeFill="text2" w:themeFillTint="99"/>
+            <w:hideMark/>
+          </w:tcPr>
+          <w:p>
+            <w:pPr>
+              <w:jc w:val="center"/>
+              <w:rPr>
+                <w:b w:val="0"/>
+                <w:bCs w:val="0"/>
+                <w:lang w:val="hr-BA"/>
+              </w:rPr>
+            </w:pPr>
+            <w:r>
+              <w:rPr>
+                <w:b w:val="0"/>
+                <w:bCs w:val="0"/>
+                <w:lang w:val="hr-BA"/>
+              </w:rPr>
+              <w:t>ID</w:t>
+            </w:r>
+          </w:p>
+        </w:tc>
+        <w:tc>
+          <w:tcPr>
+            <w:tcW w:w="8696" w:type="dxa"/>
+            <w:tcBorders>
+              <w:top w:val="single" w:sz="4" w:space="0" w:color="auto"/>
+              <w:left w:val="nil"/>
+              <w:right w:val="nil"/>
+            </w:tcBorders>
+            <w:shd w:val="clear" w:color="auto" w:fill="548DD4" w:themeFill="text2" w:themeFillTint="99"/>
+            <w:hideMark/>
+          </w:tcPr>
+          <w:p>
+            <w:pPr>
+              <w:jc w:val="center"/>
+              <w:cnfStyle w:val="100000000000" w:firstRow="1" w:lastRow="0" w:firstColumn="0" w:lastColumn="0" w:oddVBand="0" w:evenVBand="0" w:oddHBand="0" w:evenHBand="0" w:firstRowFirstColumn="0" w:firstRowLastColumn="0" w:lastRowFirstColumn="0" w:lastRowLastColumn="0"/>
+              <w:rPr>
+                <w:b w:val="0"/>
+                <w:bCs w:val="0"/>
+                <w:lang w:val="hr-BA"/>
+              </w:rPr>
+            </w:pPr>
+            <w:r>
+              <w:rPr>
+                <w:b w:val="0"/>
+                <w:bCs w:val="0"/>
+                <w:lang w:val="hr-BA"/>
+              </w:rPr>
+              <w:t>VIŠEJEZIČNOST</w:t>
+            </w:r>
+          </w:p>
+        </w:tc>
+      </w:tr>
+      <w:tr>
+        <w:trPr>
+          <w:cnfStyle w:val="000000100000" w:firstRow="0" w:lastRow="0" w:firstColumn="0" w:lastColumn="0" w:oddVBand="0" w:evenVBand="0" w:oddHBand="1" w:evenHBand="0" w:firstRowFirstColumn="0" w:firstRowLastColumn="0" w:lastRowFirstColumn="0" w:lastRowLastColumn="0"/>
+          <w:trHeight w:val="789"/>
+        </w:trPr>
+        <w:tc>
+          <w:tcPr>
+            <w:cnfStyle w:val="001000000000" w:firstRow="0" w:lastRow="0" w:firstColumn="1" w:lastColumn="0" w:oddVBand="0" w:evenVBand="0" w:oddHBand="0" w:evenHBand="0" w:firstRowFirstColumn="0" w:firstRowLastColumn="0" w:lastRowFirstColumn="0" w:lastRowLastColumn="0"/>
+            <w:tcW w:w="1155" w:type="dxa"/>
+            <w:tcBorders>
+              <w:top w:val="nil"/>
+              <w:left w:val="nil"/>
+              <w:bottom w:val="nil"/>
+            </w:tcBorders>
+            <w:hideMark/>
+          </w:tcPr>
+          <w:p>
+            <w:pPr>
+              <w:jc w:val="center"/>
+              <w:rPr>
+                <w:b w:val="0"/>
+                <w:bCs w:val="0"/>
+                <w:lang w:val="hr-BA"/>
+              </w:rPr>
+            </w:pPr>
+            <w:r>
+              <w:rPr>
+                <w:b w:val="0"/>
+                <w:bCs w:val="0"/>
+                <w:lang w:val="hr-BA"/>
+              </w:rPr>
+              <w:t>[RS-</w:t>
+            </w:r>
+            <w:r>
+              <w:rPr>
+                <w:b w:val="0"/>
+                <w:bCs w:val="0"/>
+                <w:lang w:val="hr-BA"/>
+              </w:rPr>
+              <w:t>26</w:t>
+            </w:r>
+            <w:r>
+              <w:rPr>
+                <w:b w:val="0"/>
+                <w:bCs w:val="0"/>
+                <w:lang w:val="hr-BA"/>
+              </w:rPr>
+              <w:t>]</w:t>
+            </w:r>
+          </w:p>
+        </w:tc>
+        <w:tc>
+          <w:tcPr>
+            <w:tcW w:w="8696" w:type="dxa"/>
+            <w:hideMark/>
+          </w:tcPr>
+          <w:p>
+            <w:pPr>
+              <w:cnfStyle w:val="000000100000" w:firstRow="0" w:lastRow="0" w:firstColumn="0" w:lastColumn="0" w:oddVBand="0" w:evenVBand="0" w:oddHBand="1" w:evenHBand="0" w:firstRowFirstColumn="0" w:firstRowLastColumn="0" w:lastRowFirstColumn="0" w:lastRowLastColumn="0"/>
+              <w:rPr>
+                <w:lang w:val="hr-BA"/>
+              </w:rPr>
+            </w:pPr>
+            <w:r>
+              <w:rPr>
+                <w:lang w:val="hr-BA"/>
+              </w:rPr>
+              <w:t>Želimo da aplikacija bude dostupna korisnicima iz svih zemalja svijeta, stoga nudimo mogućnost da im naša stranica bude dostupna na engleskom jeziku. Zadani jezik je hrvatski jezik.</w:t>
+            </w:r>
+          </w:p>
+        </w:tc>
+      </w:tr>
+    </w:tbl>
+    <w:p/>
+    <w:p/>
+    <w:p/>
+    <w:tbl>
+      <w:tblPr>
+        <w:tblStyle w:val="PlainTable3"/>
+        <w:tblW w:w="9851" w:type="dxa"/>
+        <w:tblLook w:val="04A0" w:firstRow="1" w:lastRow="0" w:firstColumn="1" w:lastColumn="0" w:noHBand="0" w:noVBand="1"/>
+      </w:tblPr>
+      <w:tblGrid>
+        <w:gridCol w:w="1155"/>
+        <w:gridCol w:w="8696"/>
+      </w:tblGrid>
+      <w:tr>
+        <w:trPr>
+          <w:cnfStyle w:val="100000000000" w:firstRow="1" w:lastRow="0" w:firstColumn="0" w:lastColumn="0" w:oddVBand="0" w:evenVBand="0" w:oddHBand="0" w:evenHBand="0" w:firstRowFirstColumn="0" w:firstRowLastColumn="0" w:lastRowFirstColumn="0" w:lastRowLastColumn="0"/>
+          <w:trHeight w:val="496"/>
+        </w:trPr>
+        <w:tc>
+          <w:tcPr>
+            <w:cnfStyle w:val="001000000100" w:firstRow="0" w:lastRow="0" w:firstColumn="1" w:lastColumn="0" w:oddVBand="0" w:evenVBand="0" w:oddHBand="0" w:evenHBand="0" w:firstRowFirstColumn="1" w:firstRowLastColumn="0" w:lastRowFirstColumn="0" w:lastRowLastColumn="0"/>
+            <w:tcW w:w="1155" w:type="dxa"/>
+            <w:tcBorders>
+              <w:top w:val="single" w:sz="4" w:space="0" w:color="auto"/>
+              <w:left w:val="nil"/>
+            </w:tcBorders>
+            <w:shd w:val="clear" w:color="auto" w:fill="548DD4" w:themeFill="text2" w:themeFillTint="99"/>
+            <w:hideMark/>
+          </w:tcPr>
+          <w:p>
+            <w:pPr>
+              <w:jc w:val="center"/>
+              <w:rPr>
+                <w:b w:val="0"/>
+                <w:bCs w:val="0"/>
+                <w:lang w:val="hr-BA"/>
+              </w:rPr>
+            </w:pPr>
+            <w:r>
+              <w:rPr>
+                <w:b w:val="0"/>
+                <w:bCs w:val="0"/>
+                <w:lang w:val="hr-BA"/>
+              </w:rPr>
+              <w:lastRenderedPageBreak/>
+              <w:t>ID</w:t>
+            </w:r>
+          </w:p>
+        </w:tc>
+        <w:tc>
+          <w:tcPr>
+            <w:tcW w:w="8696" w:type="dxa"/>
+            <w:tcBorders>
+              <w:top w:val="single" w:sz="4" w:space="0" w:color="auto"/>
+              <w:left w:val="nil"/>
+              <w:right w:val="nil"/>
+            </w:tcBorders>
+            <w:shd w:val="clear" w:color="auto" w:fill="548DD4" w:themeFill="text2" w:themeFillTint="99"/>
+            <w:hideMark/>
+          </w:tcPr>
+          <w:p>
+            <w:pPr>
+              <w:jc w:val="center"/>
+              <w:cnfStyle w:val="100000000000" w:firstRow="1" w:lastRow="0" w:firstColumn="0" w:lastColumn="0" w:oddVBand="0" w:evenVBand="0" w:oddHBand="0" w:evenHBand="0" w:firstRowFirstColumn="0" w:firstRowLastColumn="0" w:lastRowFirstColumn="0" w:lastRowLastColumn="0"/>
+              <w:rPr>
+                <w:b w:val="0"/>
+                <w:bCs w:val="0"/>
+                <w:lang w:val="hr-BA"/>
+              </w:rPr>
+            </w:pPr>
+            <w:r>
+              <w:rPr>
+                <w:b w:val="0"/>
+                <w:bCs w:val="0"/>
+                <w:lang w:val="hr-BA"/>
+              </w:rPr>
+              <w:t>povratni izvještaj</w:t>
+            </w:r>
+          </w:p>
+        </w:tc>
+      </w:tr>
+      <w:tr>
+        <w:trPr>
+          <w:cnfStyle w:val="000000100000" w:firstRow="0" w:lastRow="0" w:firstColumn="0" w:lastColumn="0" w:oddVBand="0" w:evenVBand="0" w:oddHBand="1" w:evenHBand="0" w:firstRowFirstColumn="0" w:firstRowLastColumn="0" w:lastRowFirstColumn="0" w:lastRowLastColumn="0"/>
+          <w:trHeight w:val="789"/>
+        </w:trPr>
+        <w:tc>
+          <w:tcPr>
+            <w:cnfStyle w:val="001000000000" w:firstRow="0" w:lastRow="0" w:firstColumn="1" w:lastColumn="0" w:oddVBand="0" w:evenVBand="0" w:oddHBand="0" w:evenHBand="0" w:firstRowFirstColumn="0" w:firstRowLastColumn="0" w:lastRowFirstColumn="0" w:lastRowLastColumn="0"/>
+            <w:tcW w:w="1155" w:type="dxa"/>
+            <w:tcBorders>
+              <w:top w:val="nil"/>
+              <w:left w:val="nil"/>
+              <w:bottom w:val="nil"/>
+            </w:tcBorders>
+            <w:hideMark/>
+          </w:tcPr>
+          <w:p>
+            <w:pPr>
+              <w:jc w:val="center"/>
+              <w:rPr>
+                <w:b w:val="0"/>
+                <w:bCs w:val="0"/>
+                <w:lang w:val="hr-BA"/>
+              </w:rPr>
+            </w:pPr>
+            <w:r>
+              <w:rPr>
+                <w:b w:val="0"/>
+                <w:bCs w:val="0"/>
+                <w:lang w:val="hr-BA"/>
+              </w:rPr>
+              <w:t>[RS-</w:t>
+            </w:r>
+            <w:r>
+              <w:rPr>
+                <w:b w:val="0"/>
+                <w:bCs w:val="0"/>
+                <w:lang w:val="hr-BA"/>
+              </w:rPr>
+              <w:t>27</w:t>
+            </w:r>
+            <w:r>
+              <w:rPr>
+                <w:b w:val="0"/>
+                <w:bCs w:val="0"/>
+                <w:lang w:val="hr-BA"/>
+              </w:rPr>
+              <w:t>]</w:t>
+            </w:r>
+          </w:p>
+        </w:tc>
+        <w:tc>
+          <w:tcPr>
+            <w:tcW w:w="8696" w:type="dxa"/>
+            <w:hideMark/>
+          </w:tcPr>
+          <w:p>
+            <w:pPr>
+              <w:cnfStyle w:val="000000100000" w:firstRow="0" w:lastRow="0" w:firstColumn="0" w:lastColumn="0" w:oddVBand="0" w:evenVBand="0" w:oddHBand="1" w:evenHBand="0" w:firstRowFirstColumn="0" w:firstRowLastColumn="0" w:lastRowFirstColumn="0" w:lastRowLastColumn="0"/>
+              <w:rPr>
+                <w:lang w:val="hr-BA"/>
+              </w:rPr>
+            </w:pPr>
+            <w:r>
+              <w:rPr>
+                <w:lang w:val="hr-BA"/>
+              </w:rPr>
+              <w:t>HouseHub će prikupljati podatke poput provedenog vremena na razgledavanju nekog smještaja, broju različitih korisnika koji su u određenom vremenskom periodu kliknuli na određeni smještaj i razgledavali, ...</w:t>
+            </w:r>
+          </w:p>
+        </w:tc>
+      </w:tr>
+      <w:tr>
+        <w:trPr>
+          <w:trHeight w:val="817"/>
+        </w:trPr>
+        <w:tc>
+          <w:tcPr>
+            <w:cnfStyle w:val="001000000000" w:firstRow="0" w:lastRow="0" w:firstColumn="1" w:lastColumn="0" w:oddVBand="0" w:evenVBand="0" w:oddHBand="0" w:evenHBand="0" w:firstRowFirstColumn="0" w:firstRowLastColumn="0" w:lastRowFirstColumn="0" w:lastRowLastColumn="0"/>
+            <w:tcW w:w="1155" w:type="dxa"/>
+            <w:tcBorders>
+              <w:top w:val="nil"/>
+              <w:left w:val="nil"/>
+              <w:bottom w:val="nil"/>
+            </w:tcBorders>
+            <w:hideMark/>
+          </w:tcPr>
+          <w:p>
+            <w:pPr>
+              <w:jc w:val="center"/>
+              <w:rPr>
+                <w:b w:val="0"/>
+                <w:bCs w:val="0"/>
+                <w:lang w:val="hr-BA"/>
+              </w:rPr>
+            </w:pPr>
+            <w:r>
+              <w:rPr>
+                <w:b w:val="0"/>
+                <w:bCs w:val="0"/>
+                <w:lang w:val="hr-BA"/>
+              </w:rPr>
+              <w:t>[RS-</w:t>
+            </w:r>
+            <w:r>
+              <w:rPr>
+                <w:b w:val="0"/>
+                <w:bCs w:val="0"/>
+                <w:lang w:val="hr-BA"/>
+              </w:rPr>
+              <w:t>28</w:t>
+            </w:r>
+            <w:r>
+              <w:rPr>
+                <w:b w:val="0"/>
+                <w:bCs w:val="0"/>
+                <w:lang w:val="hr-BA"/>
+              </w:rPr>
+              <w:t>]</w:t>
+            </w:r>
+          </w:p>
+        </w:tc>
+        <w:tc>
+          <w:tcPr>
+            <w:tcW w:w="8696" w:type="dxa"/>
+            <w:hideMark/>
+          </w:tcPr>
+          <w:p>
+            <w:pPr>
+              <w:cnfStyle w:val="000000000000" w:firstRow="0" w:lastRow="0" w:firstColumn="0" w:lastColumn="0" w:oddVBand="0" w:evenVBand="0" w:oddHBand="0" w:evenHBand="0" w:firstRowFirstColumn="0" w:firstRowLastColumn="0" w:lastRowFirstColumn="0" w:lastRowLastColumn="0"/>
+              <w:rPr>
+                <w:lang w:val="hr-BA"/>
+              </w:rPr>
+            </w:pPr>
+            <w:r>
+              <w:rPr>
+                <w:lang w:val="hr-BA"/>
+              </w:rPr>
+              <w:t>HouseHub će te podatke koristiti kako bi domaćinima pružili korisnu informaciju o stanju svojih oglasa.</w:t>
+            </w:r>
+          </w:p>
+        </w:tc>
+      </w:tr>
+      <w:tr>
+        <w:trPr>
+          <w:cnfStyle w:val="000000100000" w:firstRow="0" w:lastRow="0" w:firstColumn="0" w:lastColumn="0" w:oddVBand="0" w:evenVBand="0" w:oddHBand="1" w:evenHBand="0" w:firstRowFirstColumn="0" w:firstRowLastColumn="0" w:lastRowFirstColumn="0" w:lastRowLastColumn="0"/>
+          <w:trHeight w:val="817"/>
+        </w:trPr>
+        <w:tc>
+          <w:tcPr>
+            <w:cnfStyle w:val="001000000000" w:firstRow="0" w:lastRow="0" w:firstColumn="1" w:lastColumn="0" w:oddVBand="0" w:evenVBand="0" w:oddHBand="0" w:evenHBand="0" w:firstRowFirstColumn="0" w:firstRowLastColumn="0" w:lastRowFirstColumn="0" w:lastRowLastColumn="0"/>
+            <w:tcW w:w="1155" w:type="dxa"/>
+            <w:tcBorders>
+              <w:top w:val="nil"/>
+              <w:left w:val="nil"/>
+              <w:bottom w:val="nil"/>
+            </w:tcBorders>
+          </w:tcPr>
+          <w:p>
+            <w:pPr>
+              <w:jc w:val="center"/>
+              <w:rPr>
+                <w:b w:val="0"/>
+                <w:bCs w:val="0"/>
+                <w:lang w:val="hr-BA"/>
+              </w:rPr>
+            </w:pPr>
+            <w:r>
+              <w:rPr>
+                <w:b w:val="0"/>
+                <w:bCs w:val="0"/>
+                <w:lang w:val="hr-BA"/>
+              </w:rPr>
+              <w:t>[RS-29]</w:t>
+            </w:r>
+          </w:p>
+        </w:tc>
+        <w:tc>
+          <w:tcPr>
+            <w:tcW w:w="8696" w:type="dxa"/>
+          </w:tcPr>
+          <w:p>
+            <w:pPr>
+              <w:cnfStyle w:val="000000100000" w:firstRow="0" w:lastRow="0" w:firstColumn="0" w:lastColumn="0" w:oddVBand="0" w:evenVBand="0" w:oddHBand="1" w:evenHBand="0" w:firstRowFirstColumn="0" w:firstRowLastColumn="0" w:lastRowFirstColumn="0" w:lastRowLastColumn="0"/>
+              <w:rPr>
+                <w:lang w:val="hr-BA"/>
+              </w:rPr>
+            </w:pPr>
+            <w:r>
+              <w:rPr>
+                <w:lang w:val="hr-BA"/>
+              </w:rPr>
+              <w:t>Ako bi npr. velik broj ljudi pogledao određeni smještaj, a ne bi se dogodila nijedna rezervacija, domaćinu bi automatski poručili da spusti cijenu, poboljša kvalitetu slika, napiše kvalitetniji opis, ...</w:t>
+            </w:r>
+          </w:p>
+        </w:tc>
+      </w:tr>
+    </w:tbl>
+    <w:p/>
+    <w:tbl>
+      <w:tblPr>
+        <w:tblStyle w:val="PlainTable3"/>
+        <w:tblW w:w="9851" w:type="dxa"/>
+        <w:tblLook w:val="04A0" w:firstRow="1" w:lastRow="0" w:firstColumn="1" w:lastColumn="0" w:noHBand="0" w:noVBand="1"/>
+      </w:tblPr>
+      <w:tblGrid>
+        <w:gridCol w:w="1155"/>
+        <w:gridCol w:w="8696"/>
+      </w:tblGrid>
+      <w:tr>
+        <w:trPr>
+          <w:cnfStyle w:val="100000000000" w:firstRow="1" w:lastRow="0" w:firstColumn="0" w:lastColumn="0" w:oddVBand="0" w:evenVBand="0" w:oddHBand="0" w:evenHBand="0" w:firstRowFirstColumn="0" w:firstRowLastColumn="0" w:lastRowFirstColumn="0" w:lastRowLastColumn="0"/>
+          <w:trHeight w:val="496"/>
+        </w:trPr>
+        <w:tc>
+          <w:tcPr>
+            <w:cnfStyle w:val="001000000100" w:firstRow="0" w:lastRow="0" w:firstColumn="1" w:lastColumn="0" w:oddVBand="0" w:evenVBand="0" w:oddHBand="0" w:evenHBand="0" w:firstRowFirstColumn="1" w:firstRowLastColumn="0" w:lastRowFirstColumn="0" w:lastRowLastColumn="0"/>
+            <w:tcW w:w="1155" w:type="dxa"/>
+            <w:tcBorders>
+              <w:top w:val="single" w:sz="4" w:space="0" w:color="auto"/>
+              <w:left w:val="nil"/>
+            </w:tcBorders>
+            <w:shd w:val="clear" w:color="auto" w:fill="548DD4" w:themeFill="text2" w:themeFillTint="99"/>
+            <w:hideMark/>
+          </w:tcPr>
+          <w:p>
+            <w:pPr>
+              <w:jc w:val="center"/>
+              <w:rPr>
+                <w:b w:val="0"/>
+                <w:bCs w:val="0"/>
+                <w:lang w:val="hr-BA"/>
+              </w:rPr>
+            </w:pPr>
+            <w:r>
+              <w:rPr>
+                <w:b w:val="0"/>
+                <w:bCs w:val="0"/>
+                <w:lang w:val="hr-BA"/>
+              </w:rPr>
+              <w:t>ID</w:t>
+            </w:r>
+          </w:p>
+        </w:tc>
+        <w:tc>
+          <w:tcPr>
+            <w:tcW w:w="8696" w:type="dxa"/>
+            <w:tcBorders>
+              <w:top w:val="single" w:sz="4" w:space="0" w:color="auto"/>
+              <w:left w:val="nil"/>
+              <w:right w:val="nil"/>
+            </w:tcBorders>
+            <w:shd w:val="clear" w:color="auto" w:fill="548DD4" w:themeFill="text2" w:themeFillTint="99"/>
+            <w:hideMark/>
+          </w:tcPr>
+          <w:p>
+            <w:pPr>
+              <w:jc w:val="center"/>
+              <w:cnfStyle w:val="100000000000" w:firstRow="1" w:lastRow="0" w:firstColumn="0" w:lastColumn="0" w:oddVBand="0" w:evenVBand="0" w:oddHBand="0" w:evenHBand="0" w:firstRowFirstColumn="0" w:firstRowLastColumn="0" w:lastRowFirstColumn="0" w:lastRowLastColumn="0"/>
+              <w:rPr>
+                <w:b w:val="0"/>
+                <w:bCs w:val="0"/>
+                <w:lang w:val="hr-BA"/>
+              </w:rPr>
+            </w:pPr>
+            <w:r>
+              <w:rPr>
+                <w:b w:val="0"/>
+                <w:bCs w:val="0"/>
+                <w:lang w:val="hr-BA"/>
+              </w:rPr>
+              <w:t>recenzija</w:t>
+            </w:r>
+          </w:p>
+        </w:tc>
+      </w:tr>
+      <w:tr>
+        <w:trPr>
+          <w:cnfStyle w:val="000000100000" w:firstRow="0" w:lastRow="0" w:firstColumn="0" w:lastColumn="0" w:oddVBand="0" w:evenVBand="0" w:oddHBand="1" w:evenHBand="0" w:firstRowFirstColumn="0" w:firstRowLastColumn="0" w:lastRowFirstColumn="0" w:lastRowLastColumn="0"/>
+          <w:trHeight w:val="789"/>
+        </w:trPr>
+        <w:tc>
+          <w:tcPr>
+            <w:cnfStyle w:val="001000000000" w:firstRow="0" w:lastRow="0" w:firstColumn="1" w:lastColumn="0" w:oddVBand="0" w:evenVBand="0" w:oddHBand="0" w:evenHBand="0" w:firstRowFirstColumn="0" w:firstRowLastColumn="0" w:lastRowFirstColumn="0" w:lastRowLastColumn="0"/>
+            <w:tcW w:w="1155" w:type="dxa"/>
+            <w:tcBorders>
+              <w:top w:val="nil"/>
+              <w:left w:val="nil"/>
+              <w:bottom w:val="nil"/>
+            </w:tcBorders>
+            <w:hideMark/>
+          </w:tcPr>
+          <w:p>
+            <w:pPr>
+              <w:jc w:val="center"/>
+              <w:rPr>
+                <w:b w:val="0"/>
+                <w:bCs w:val="0"/>
+                <w:lang w:val="hr-BA"/>
+              </w:rPr>
+            </w:pPr>
+            <w:r>
+              <w:rPr>
+                <w:b w:val="0"/>
+                <w:bCs w:val="0"/>
+                <w:lang w:val="hr-BA"/>
+              </w:rPr>
+              <w:t>[RS-</w:t>
+            </w:r>
+            <w:r>
+              <w:rPr>
+                <w:b w:val="0"/>
+                <w:bCs w:val="0"/>
+                <w:lang w:val="hr-BA"/>
+              </w:rPr>
+              <w:t>30</w:t>
+            </w:r>
+            <w:r>
+              <w:rPr>
+                <w:b w:val="0"/>
+                <w:bCs w:val="0"/>
+                <w:lang w:val="hr-BA"/>
+              </w:rPr>
+              <w:t>]</w:t>
+            </w:r>
+          </w:p>
+        </w:tc>
+        <w:tc>
+          <w:tcPr>
+            <w:tcW w:w="8696" w:type="dxa"/>
+            <w:hideMark/>
+          </w:tcPr>
+          <w:p>
+            <w:pPr>
+              <w:cnfStyle w:val="000000100000" w:firstRow="0" w:lastRow="0" w:firstColumn="0" w:lastColumn="0" w:oddVBand="0" w:evenVBand="0" w:oddHBand="1" w:evenHBand="0" w:firstRowFirstColumn="0" w:firstRowLastColumn="0" w:lastRowFirstColumn="0" w:lastRowLastColumn="0"/>
+              <w:rPr>
+                <w:lang w:val="hr-BA"/>
+              </w:rPr>
+            </w:pPr>
+            <w:r>
+              <w:rPr>
+                <w:lang w:val="hr-BA"/>
+              </w:rPr>
+              <w:t>Nakon što je gost boravak u rezerviranom smještaju, on ima mogućnost napisati recenziju samog smještaja</w:t>
+            </w:r>
+            <w:r>
+              <w:rPr>
+                <w:lang w:val="hr-BA"/>
+              </w:rPr>
+              <w:t xml:space="preserve"> koja je javno dostupna svim korisnicima.</w:t>
+            </w:r>
+          </w:p>
+        </w:tc>
+      </w:tr>
+      <w:tr>
+        <w:trPr>
+          <w:trHeight w:val="817"/>
+        </w:trPr>
+        <w:tc>
+          <w:tcPr>
+            <w:cnfStyle w:val="001000000000" w:firstRow="0" w:lastRow="0" w:firstColumn="1" w:lastColumn="0" w:oddVBand="0" w:evenVBand="0" w:oddHBand="0" w:evenHBand="0" w:firstRowFirstColumn="0" w:firstRowLastColumn="0" w:lastRowFirstColumn="0" w:lastRowLastColumn="0"/>
+            <w:tcW w:w="1155" w:type="dxa"/>
+            <w:tcBorders>
+              <w:top w:val="nil"/>
+              <w:left w:val="nil"/>
+              <w:bottom w:val="nil"/>
+            </w:tcBorders>
+            <w:hideMark/>
+          </w:tcPr>
+          <w:p>
+            <w:pPr>
+              <w:jc w:val="center"/>
+              <w:rPr>
+                <w:b w:val="0"/>
+                <w:bCs w:val="0"/>
+                <w:lang w:val="hr-BA"/>
+              </w:rPr>
+            </w:pPr>
+            <w:r>
+              <w:rPr>
+                <w:b w:val="0"/>
+                <w:bCs w:val="0"/>
+                <w:lang w:val="hr-BA"/>
+              </w:rPr>
+              <w:t>[RS-</w:t>
+            </w:r>
+            <w:r>
+              <w:rPr>
+                <w:b w:val="0"/>
+                <w:bCs w:val="0"/>
+                <w:lang w:val="hr-BA"/>
+              </w:rPr>
+              <w:t>31</w:t>
+            </w:r>
+            <w:r>
+              <w:rPr>
+                <w:b w:val="0"/>
+                <w:bCs w:val="0"/>
+                <w:lang w:val="hr-BA"/>
+              </w:rPr>
+              <w:t>]</w:t>
+            </w:r>
+          </w:p>
+        </w:tc>
+        <w:tc>
+          <w:tcPr>
+            <w:tcW w:w="8696" w:type="dxa"/>
+            <w:hideMark/>
+          </w:tcPr>
+          <w:p>
+            <w:pPr>
+              <w:cnfStyle w:val="000000000000" w:firstRow="0" w:lastRow="0" w:firstColumn="0" w:lastColumn="0" w:oddVBand="0" w:evenVBand="0" w:oddHBand="0" w:evenHBand="0" w:firstRowFirstColumn="0" w:firstRowLastColumn="0" w:lastRowFirstColumn="0" w:lastRowLastColumn="0"/>
+              <w:rPr>
+                <w:lang w:val="hr-BA"/>
+              </w:rPr>
+            </w:pPr>
+            <w:r>
+              <w:rPr>
+                <w:lang w:val="hr-BA"/>
+              </w:rPr>
+              <w:t>Recenzija bi trebala biti strukturirana i konstruktivna, dati osvrt na sami smještaj i ponašanje domaćina. Ne bi trebali pisati o stvarima na koje domaćin ne može utjecati, a da to stoji u opisu smještaja ( ako stoji da lokacija smještaja nije blizu plaže, u recenziji se gost ne bi trebao žaliti na udaljenost do plaže ).</w:t>
+            </w:r>
+          </w:p>
+        </w:tc>
+      </w:tr>
+      <w:tr>
+        <w:trPr>
+          <w:cnfStyle w:val="000000100000" w:firstRow="0" w:lastRow="0" w:firstColumn="0" w:lastColumn="0" w:oddVBand="0" w:evenVBand="0" w:oddHBand="1" w:evenHBand="0" w:firstRowFirstColumn="0" w:firstRowLastColumn="0" w:lastRowFirstColumn="0" w:lastRowLastColumn="0"/>
+          <w:trHeight w:val="817"/>
+        </w:trPr>
+        <w:tc>
+          <w:tcPr>
+            <w:cnfStyle w:val="001000000000" w:firstRow="0" w:lastRow="0" w:firstColumn="1" w:lastColumn="0" w:oddVBand="0" w:evenVBand="0" w:oddHBand="0" w:evenHBand="0" w:firstRowFirstColumn="0" w:firstRowLastColumn="0" w:lastRowFirstColumn="0" w:lastRowLastColumn="0"/>
+            <w:tcW w:w="1155" w:type="dxa"/>
+            <w:tcBorders>
+              <w:top w:val="nil"/>
+              <w:left w:val="nil"/>
+              <w:bottom w:val="nil"/>
+            </w:tcBorders>
+          </w:tcPr>
+          <w:p>
+            <w:pPr>
+              <w:jc w:val="center"/>
+              <w:rPr>
+                <w:b w:val="0"/>
+                <w:bCs w:val="0"/>
+                <w:lang w:val="hr-BA"/>
+              </w:rPr>
+            </w:pPr>
+            <w:r>
+              <w:rPr>
+                <w:b w:val="0"/>
+                <w:bCs w:val="0"/>
+                <w:lang w:val="hr-BA"/>
+              </w:rPr>
+              <w:t>[RS-32]</w:t>
+            </w:r>
+          </w:p>
+        </w:tc>
+        <w:tc>
+          <w:tcPr>
+            <w:tcW w:w="8696" w:type="dxa"/>
+          </w:tcPr>
+          <w:p>
+            <w:pPr>
+              <w:cnfStyle w:val="000000100000" w:firstRow="0" w:lastRow="0" w:firstColumn="0" w:lastColumn="0" w:oddVBand="0" w:evenVBand="0" w:oddHBand="1" w:evenHBand="0" w:firstRowFirstColumn="0" w:firstRowLastColumn="0" w:lastRowFirstColumn="0" w:lastRowLastColumn="0"/>
+              <w:rPr>
+                <w:lang w:val="hr-BA"/>
+              </w:rPr>
+            </w:pPr>
+            <w:r>
+              <w:rPr>
+                <w:lang w:val="hr-BA"/>
+              </w:rPr>
+              <w:t xml:space="preserve">Domaćin ima mogućnost napisati recenziju o svom gostu i vrijede ista </w:t>
+            </w:r>
+            <w:r>
+              <w:rPr>
+                <w:lang w:val="hr-BA"/>
+              </w:rPr>
+              <w:t>pravila.</w:t>
+            </w:r>
+          </w:p>
+        </w:tc>
+      </w:tr>
+      <w:tr>
+        <w:trPr>
+          <w:trHeight w:val="817"/>
+        </w:trPr>
+        <w:tc>
+          <w:tcPr>
+            <w:cnfStyle w:val="001000000000" w:firstRow="0" w:lastRow="0" w:firstColumn="1" w:lastColumn="0" w:oddVBand="0" w:evenVBand="0" w:oddHBand="0" w:evenHBand="0" w:firstRowFirstColumn="0" w:firstRowLastColumn="0" w:lastRowFirstColumn="0" w:lastRowLastColumn="0"/>
+            <w:tcW w:w="1155" w:type="dxa"/>
+            <w:tcBorders>
+              <w:top w:val="nil"/>
+              <w:left w:val="nil"/>
+              <w:bottom w:val="nil"/>
+            </w:tcBorders>
+          </w:tcPr>
+          <w:p>
+            <w:pPr>
+              <w:jc w:val="center"/>
+              <w:rPr>
+                <w:b w:val="0"/>
+                <w:bCs w:val="0"/>
+                <w:lang w:val="hr-BA"/>
+              </w:rPr>
+            </w:pPr>
+            <w:r>
+              <w:rPr>
+                <w:b w:val="0"/>
+                <w:bCs w:val="0"/>
+                <w:lang w:val="hr-BA"/>
+              </w:rPr>
+              <w:t>[RS-33]</w:t>
+            </w:r>
+          </w:p>
+        </w:tc>
+        <w:tc>
+          <w:tcPr>
+            <w:tcW w:w="8696" w:type="dxa"/>
+          </w:tcPr>
+          <w:p>
+            <w:pPr>
+              <w:cnfStyle w:val="000000000000" w:firstRow="0" w:lastRow="0" w:firstColumn="0" w:lastColumn="0" w:oddVBand="0" w:evenVBand="0" w:oddHBand="0" w:evenHBand="0" w:firstRowFirstColumn="0" w:firstRowLastColumn="0" w:lastRowFirstColumn="0" w:lastRowLastColumn="0"/>
+              <w:rPr>
+                <w:lang w:val="hr-BA"/>
+              </w:rPr>
+            </w:pPr>
+            <w:r>
+              <w:rPr>
+                <w:lang w:val="hr-BA"/>
+              </w:rPr>
+              <w:t>Ako domaćin ili gost smatraju da su se u recenziji napisale stvari koje nisu istinite, imaju mogućnost ostaviti javni komentar na recenziju gdje kažu svoju stranu priče.</w:t>
+            </w:r>
           </w:p>
         </w:tc>
       </w:tr>
@@ -3712,7 +5160,6 @@
         </w:numPr>
       </w:pPr>
       <w:r>
-        <w:lastRenderedPageBreak/>
         <w:t>Chrome</w:t>
       </w:r>
     </w:p>
@@ -3746,6 +5193,7 @@
       </w:pPr>
       <w:bookmarkStart w:id="7" w:name="_Toc118196802"/>
       <w:r>
+        <w:lastRenderedPageBreak/>
         <w:t>Format izvještaja</w:t>
       </w:r>
       <w:bookmarkEnd w:id="7"/>

</xml_diff>

<commit_message>
Ispravljena recenzija, maknuti neki zahtjevi
</commit_message>
<xml_diff>
--- a/ZapisiZahtjeva.docx
+++ b/ZapisiZahtjeva.docx
@@ -3301,7 +3301,7 @@
       <w:tr>
         <w:trPr>
           <w:cnfStyle w:val="000000100000" w:firstRow="0" w:lastRow="0" w:firstColumn="0" w:lastColumn="0" w:oddVBand="0" w:evenVBand="0" w:oddHBand="1" w:evenHBand="0" w:firstRowFirstColumn="0" w:firstRowLastColumn="0" w:lastRowFirstColumn="0" w:lastRowLastColumn="0"/>
-          <w:trHeight w:val="789"/>
+          <w:trHeight w:val="817"/>
         </w:trPr>
         <w:tc>
           <w:tcPr>
@@ -3321,7 +3321,21 @@
                 <w:b w:val="0"/>
                 <w:bCs w:val="0"/>
               </w:rPr>
-              <w:t>[RS-12]</w:t>
+              <w:t>[RS-1</w:t>
+            </w:r>
+            <w:r>
+              <w:rPr>
+                <w:b w:val="0"/>
+                <w:bCs w:val="0"/>
+              </w:rPr>
+              <w:t>2</w:t>
+            </w:r>
+            <w:r>
+              <w:rPr>
+                <w:b w:val="0"/>
+                <w:bCs w:val="0"/>
+              </w:rPr>
+              <w:t>]</w:t>
             </w:r>
           </w:p>
         </w:tc>
@@ -3334,7 +3348,13 @@
               <w:cnfStyle w:val="000000100000" w:firstRow="0" w:lastRow="0" w:firstColumn="0" w:lastColumn="0" w:oddVBand="0" w:evenVBand="0" w:oddHBand="1" w:evenHBand="0" w:firstRowFirstColumn="0" w:firstRowLastColumn="0" w:lastRowFirstColumn="0" w:lastRowLastColumn="0"/>
             </w:pPr>
             <w:r>
-              <w:t xml:space="preserve">Kako bi svi naši korisnici bili zadovoljni, potrebno je uz svaki oglas staviti što više što kvalitetnijih slika koje zorno predstavljaju smještaj koji se daje u najam. </w:t>
+              <w:t>Uz svaku sliku je moguće staviti</w:t>
+            </w:r>
+            <w:r>
+              <w:t xml:space="preserve"> kratki opis koji gostu </w:t>
+            </w:r>
+            <w:r>
+              <w:t>omogućava da stvori što bolju sliku o smještaju, gdje se nalaze prostorije u odnosu jedna na drugu, ...</w:t>
             </w:r>
           </w:p>
         </w:tc>
@@ -3361,7 +3381,21 @@
                 <w:b w:val="0"/>
                 <w:bCs w:val="0"/>
               </w:rPr>
-              <w:t>[RS-13]</w:t>
+              <w:t>[rs-1</w:t>
+            </w:r>
+            <w:r>
+              <w:rPr>
+                <w:b w:val="0"/>
+                <w:bCs w:val="0"/>
+              </w:rPr>
+              <w:t>3</w:t>
+            </w:r>
+            <w:r>
+              <w:rPr>
+                <w:b w:val="0"/>
+                <w:bCs w:val="0"/>
+              </w:rPr>
+              <w:t>]</w:t>
             </w:r>
           </w:p>
         </w:tc>
@@ -3374,13 +3408,7 @@
               <w:cnfStyle w:val="000000000000" w:firstRow="0" w:lastRow="0" w:firstColumn="0" w:lastColumn="0" w:oddVBand="0" w:evenVBand="0" w:oddHBand="0" w:evenHBand="0" w:firstRowFirstColumn="0" w:firstRowLastColumn="0" w:lastRowFirstColumn="0" w:lastRowLastColumn="0"/>
             </w:pPr>
             <w:r>
-              <w:t>Uz svaku sliku je moguće staviti</w:t>
-            </w:r>
-            <w:r>
-              <w:t xml:space="preserve"> kratki opis koji gostu </w:t>
-            </w:r>
-            <w:r>
-              <w:t>omogućava da stvori što bolju sliku o smještaju, gdje se nalaze prostorije u odnosu jedna na drugu, ...</w:t>
+              <w:t>Korisnik unosi kratak opis ( do 500 karaktera ) smještaja u kojem navodi najbitnije karakteristike smještaja ( vrsta smještaja, blizina plaže, mogućnost besplatnog parkiranja ili korištenja garaže, blizina restorana, opremljenost, blizina kolodvora, ... )</w:t>
             </w:r>
           </w:p>
         </w:tc>
@@ -3408,7 +3436,21 @@
                 <w:b w:val="0"/>
                 <w:bCs w:val="0"/>
               </w:rPr>
-              <w:t>[rs-14]</w:t>
+              <w:t>[RS-1</w:t>
+            </w:r>
+            <w:r>
+              <w:rPr>
+                <w:b w:val="0"/>
+                <w:bCs w:val="0"/>
+              </w:rPr>
+              <w:t>4</w:t>
+            </w:r>
+            <w:r>
+              <w:rPr>
+                <w:b w:val="0"/>
+                <w:bCs w:val="0"/>
+              </w:rPr>
+              <w:t>]</w:t>
             </w:r>
           </w:p>
         </w:tc>
@@ -3421,46 +3463,6 @@
               <w:cnfStyle w:val="000000100000" w:firstRow="0" w:lastRow="0" w:firstColumn="0" w:lastColumn="0" w:oddVBand="0" w:evenVBand="0" w:oddHBand="1" w:evenHBand="0" w:firstRowFirstColumn="0" w:firstRowLastColumn="0" w:lastRowFirstColumn="0" w:lastRowLastColumn="0"/>
             </w:pPr>
             <w:r>
-              <w:t>Korisnik unosi kratak opis ( do 500 karaktera ) smještaja u kojem navodi najbitnije karakteristike smještaja ( vrsta smještaja, blizina plaže, mogućnost besplatnog parkiranja ili korištenja garaže, blizina restorana, opremljenost, blizina kolodvora, ... )</w:t>
-            </w:r>
-          </w:p>
-        </w:tc>
-      </w:tr>
-      <w:tr>
-        <w:trPr>
-          <w:trHeight w:val="817"/>
-        </w:trPr>
-        <w:tc>
-          <w:tcPr>
-            <w:cnfStyle w:val="001000000000" w:firstRow="0" w:lastRow="0" w:firstColumn="1" w:lastColumn="0" w:oddVBand="0" w:evenVBand="0" w:oddHBand="0" w:evenHBand="0" w:firstRowFirstColumn="0" w:firstRowLastColumn="0" w:lastRowFirstColumn="0" w:lastRowLastColumn="0"/>
-            <w:tcW w:w="1155" w:type="dxa"/>
-          </w:tcPr>
-          <w:p>
-            <w:pPr>
-              <w:jc w:val="center"/>
-              <w:rPr>
-                <w:b w:val="0"/>
-                <w:bCs w:val="0"/>
-              </w:rPr>
-            </w:pPr>
-            <w:r>
-              <w:rPr>
-                <w:b w:val="0"/>
-                <w:bCs w:val="0"/>
-              </w:rPr>
-              <w:t>[RS-15]</w:t>
-            </w:r>
-          </w:p>
-        </w:tc>
-        <w:tc>
-          <w:tcPr>
-            <w:tcW w:w="8696" w:type="dxa"/>
-          </w:tcPr>
-          <w:p>
-            <w:pPr>
-              <w:cnfStyle w:val="000000000000" w:firstRow="0" w:lastRow="0" w:firstColumn="0" w:lastColumn="0" w:oddVBand="0" w:evenVBand="0" w:oddHBand="0" w:evenHBand="0" w:firstRowFirstColumn="0" w:firstRowLastColumn="0" w:lastRowFirstColumn="0" w:lastRowLastColumn="0"/>
-            </w:pPr>
-            <w:r>
               <w:t xml:space="preserve">Korisniku nudimo popis značajki </w:t>
             </w:r>
             <w:r>
@@ -3471,1029 +3473,6 @@
             </w:r>
             <w:r>
               <w:t>mikrovalna pećnica, protupožarni alarm, tuš kabina, grijalo za vodu, TV, Wi-Fi, lift, terasa, vrt, garaža, ... )</w:t>
-            </w:r>
-          </w:p>
-        </w:tc>
-      </w:tr>
-    </w:tbl>
-    <w:p/>
-    <w:tbl>
-      <w:tblPr>
-        <w:tblStyle w:val="PlainTable3"/>
-        <w:tblW w:w="9851" w:type="dxa"/>
-        <w:tblLook w:val="04A0" w:firstRow="1" w:lastRow="0" w:firstColumn="1" w:lastColumn="0" w:noHBand="0" w:noVBand="1"/>
-      </w:tblPr>
-      <w:tblGrid>
-        <w:gridCol w:w="1155"/>
-        <w:gridCol w:w="8696"/>
-      </w:tblGrid>
-      <w:tr>
-        <w:trPr>
-          <w:cnfStyle w:val="100000000000" w:firstRow="1" w:lastRow="0" w:firstColumn="0" w:lastColumn="0" w:oddVBand="0" w:evenVBand="0" w:oddHBand="0" w:evenHBand="0" w:firstRowFirstColumn="0" w:firstRowLastColumn="0" w:lastRowFirstColumn="0" w:lastRowLastColumn="0"/>
-          <w:trHeight w:val="496"/>
-        </w:trPr>
-        <w:tc>
-          <w:tcPr>
-            <w:cnfStyle w:val="001000000100" w:firstRow="0" w:lastRow="0" w:firstColumn="1" w:lastColumn="0" w:oddVBand="0" w:evenVBand="0" w:oddHBand="0" w:evenHBand="0" w:firstRowFirstColumn="1" w:firstRowLastColumn="0" w:lastRowFirstColumn="0" w:lastRowLastColumn="0"/>
-            <w:tcW w:w="1155" w:type="dxa"/>
-            <w:tcBorders>
-              <w:top w:val="single" w:sz="4" w:space="0" w:color="auto"/>
-            </w:tcBorders>
-            <w:shd w:val="clear" w:color="auto" w:fill="548DD4" w:themeFill="text2" w:themeFillTint="99"/>
-          </w:tcPr>
-          <w:p>
-            <w:pPr>
-              <w:jc w:val="center"/>
-              <w:rPr>
-                <w:b w:val="0"/>
-                <w:bCs w:val="0"/>
-              </w:rPr>
-            </w:pPr>
-            <w:r>
-              <w:rPr>
-                <w:b w:val="0"/>
-                <w:bCs w:val="0"/>
-              </w:rPr>
-              <w:t>ID</w:t>
-            </w:r>
-          </w:p>
-        </w:tc>
-        <w:tc>
-          <w:tcPr>
-            <w:tcW w:w="8696" w:type="dxa"/>
-            <w:tcBorders>
-              <w:top w:val="single" w:sz="4" w:space="0" w:color="auto"/>
-            </w:tcBorders>
-            <w:shd w:val="clear" w:color="auto" w:fill="548DD4" w:themeFill="text2" w:themeFillTint="99"/>
-          </w:tcPr>
-          <w:p>
-            <w:pPr>
-              <w:jc w:val="center"/>
-              <w:cnfStyle w:val="100000000000" w:firstRow="1" w:lastRow="0" w:firstColumn="0" w:lastColumn="0" w:oddVBand="0" w:evenVBand="0" w:oddHBand="0" w:evenHBand="0" w:firstRowFirstColumn="0" w:firstRowLastColumn="0" w:lastRowFirstColumn="0" w:lastRowLastColumn="0"/>
-              <w:rPr>
-                <w:b w:val="0"/>
-                <w:bCs w:val="0"/>
-              </w:rPr>
-            </w:pPr>
-            <w:r>
-              <w:rPr>
-                <w:b w:val="0"/>
-                <w:bCs w:val="0"/>
-              </w:rPr>
-              <w:t>rezervacija</w:t>
-            </w:r>
-          </w:p>
-        </w:tc>
-      </w:tr>
-      <w:tr>
-        <w:trPr>
-          <w:cnfStyle w:val="000000100000" w:firstRow="0" w:lastRow="0" w:firstColumn="0" w:lastColumn="0" w:oddVBand="0" w:evenVBand="0" w:oddHBand="1" w:evenHBand="0" w:firstRowFirstColumn="0" w:firstRowLastColumn="0" w:lastRowFirstColumn="0" w:lastRowLastColumn="0"/>
-          <w:trHeight w:val="789"/>
-        </w:trPr>
-        <w:tc>
-          <w:tcPr>
-            <w:cnfStyle w:val="001000000000" w:firstRow="0" w:lastRow="0" w:firstColumn="1" w:lastColumn="0" w:oddVBand="0" w:evenVBand="0" w:oddHBand="0" w:evenHBand="0" w:firstRowFirstColumn="0" w:firstRowLastColumn="0" w:lastRowFirstColumn="0" w:lastRowLastColumn="0"/>
-            <w:tcW w:w="1155" w:type="dxa"/>
-          </w:tcPr>
-          <w:p>
-            <w:pPr>
-              <w:jc w:val="center"/>
-              <w:rPr>
-                <w:b w:val="0"/>
-                <w:bCs w:val="0"/>
-              </w:rPr>
-            </w:pPr>
-            <w:r>
-              <w:rPr>
-                <w:b w:val="0"/>
-                <w:bCs w:val="0"/>
-              </w:rPr>
-              <w:t>[RS-16]</w:t>
-            </w:r>
-          </w:p>
-        </w:tc>
-        <w:tc>
-          <w:tcPr>
-            <w:tcW w:w="8696" w:type="dxa"/>
-          </w:tcPr>
-          <w:p>
-            <w:pPr>
-              <w:cnfStyle w:val="000000100000" w:firstRow="0" w:lastRow="0" w:firstColumn="0" w:lastColumn="0" w:oddVBand="0" w:evenVBand="0" w:oddHBand="1" w:evenHBand="0" w:firstRowFirstColumn="0" w:firstRowLastColumn="0" w:lastRowFirstColumn="0" w:lastRowLastColumn="0"/>
-            </w:pPr>
-            <w:r>
-              <w:t>Korisnik nakon što se odluči koji smještaj mu najviše odgovara, može rezervirati taj smještaj. Za uspješnu rezervaciju, taj smještaj mora biti slobodan u periodu u kojem ga korisnik želi rezervirati, i plaćanje se mora provesti uspješno.</w:t>
-            </w:r>
-          </w:p>
-        </w:tc>
-      </w:tr>
-      <w:tr>
-        <w:trPr>
-          <w:trHeight w:val="817"/>
-        </w:trPr>
-        <w:tc>
-          <w:tcPr>
-            <w:cnfStyle w:val="001000000000" w:firstRow="0" w:lastRow="0" w:firstColumn="1" w:lastColumn="0" w:oddVBand="0" w:evenVBand="0" w:oddHBand="0" w:evenHBand="0" w:firstRowFirstColumn="0" w:firstRowLastColumn="0" w:lastRowFirstColumn="0" w:lastRowLastColumn="0"/>
-            <w:tcW w:w="1155" w:type="dxa"/>
-          </w:tcPr>
-          <w:p>
-            <w:pPr>
-              <w:jc w:val="center"/>
-              <w:rPr>
-                <w:b w:val="0"/>
-                <w:bCs w:val="0"/>
-              </w:rPr>
-            </w:pPr>
-            <w:r>
-              <w:rPr>
-                <w:b w:val="0"/>
-                <w:bCs w:val="0"/>
-              </w:rPr>
-              <w:t>[RS-17]</w:t>
-            </w:r>
-          </w:p>
-        </w:tc>
-        <w:tc>
-          <w:tcPr>
-            <w:tcW w:w="8696" w:type="dxa"/>
-          </w:tcPr>
-          <w:p>
-            <w:pPr>
-              <w:cnfStyle w:val="000000000000" w:firstRow="0" w:lastRow="0" w:firstColumn="0" w:lastColumn="0" w:oddVBand="0" w:evenVBand="0" w:oddHBand="0" w:evenHBand="0" w:firstRowFirstColumn="0" w:firstRowLastColumn="0" w:lastRowFirstColumn="0" w:lastRowLastColumn="0"/>
-            </w:pPr>
-            <w:r>
-              <w:t>Nakon uspješne rezervacije, domaćin dobije obavijest o rezervaciji smještaja i dani su mu svi podatci ( koji točno smještaj, u kojem periodu, neto zarada, informacije o gostu, ... ).</w:t>
-            </w:r>
-          </w:p>
-        </w:tc>
-      </w:tr>
-      <w:tr>
-        <w:trPr>
-          <w:cnfStyle w:val="000000100000" w:firstRow="0" w:lastRow="0" w:firstColumn="0" w:lastColumn="0" w:oddVBand="0" w:evenVBand="0" w:oddHBand="1" w:evenHBand="0" w:firstRowFirstColumn="0" w:firstRowLastColumn="0" w:lastRowFirstColumn="0" w:lastRowLastColumn="0"/>
-          <w:trHeight w:val="817"/>
-        </w:trPr>
-        <w:tc>
-          <w:tcPr>
-            <w:cnfStyle w:val="001000000000" w:firstRow="0" w:lastRow="0" w:firstColumn="1" w:lastColumn="0" w:oddVBand="0" w:evenVBand="0" w:oddHBand="0" w:evenHBand="0" w:firstRowFirstColumn="0" w:firstRowLastColumn="0" w:lastRowFirstColumn="0" w:lastRowLastColumn="0"/>
-            <w:tcW w:w="1155" w:type="dxa"/>
-          </w:tcPr>
-          <w:p>
-            <w:pPr>
-              <w:jc w:val="center"/>
-              <w:rPr>
-                <w:b w:val="0"/>
-                <w:bCs w:val="0"/>
-              </w:rPr>
-            </w:pPr>
-            <w:r>
-              <w:rPr>
-                <w:b w:val="0"/>
-                <w:bCs w:val="0"/>
-              </w:rPr>
-              <w:t>[rs-18]</w:t>
-            </w:r>
-          </w:p>
-        </w:tc>
-        <w:tc>
-          <w:tcPr>
-            <w:tcW w:w="8696" w:type="dxa"/>
-          </w:tcPr>
-          <w:p>
-            <w:pPr>
-              <w:cnfStyle w:val="000000100000" w:firstRow="0" w:lastRow="0" w:firstColumn="0" w:lastColumn="0" w:oddVBand="0" w:evenVBand="0" w:oddHBand="1" w:evenHBand="0" w:firstRowFirstColumn="0" w:firstRowLastColumn="0" w:lastRowFirstColumn="0" w:lastRowLastColumn="0"/>
-            </w:pPr>
-            <w:r>
-              <w:t xml:space="preserve">Gost može izvršiti „instant-rezervaciju“, ako domaćin omogući tu opciju. Instant-rezervacija je vrsta rezervacije gdje domaćin nema mogućnosti odbiti zahtjev za rezervaciju. Smatra se ako je smještaj slobodan u određenom periodu, da je on otvoren za rezervaciju i gost može iskoristiti tu priliku. </w:t>
-            </w:r>
-          </w:p>
-        </w:tc>
-      </w:tr>
-      <w:tr>
-        <w:trPr>
-          <w:trHeight w:val="817"/>
-        </w:trPr>
-        <w:tc>
-          <w:tcPr>
-            <w:cnfStyle w:val="001000000000" w:firstRow="0" w:lastRow="0" w:firstColumn="1" w:lastColumn="0" w:oddVBand="0" w:evenVBand="0" w:oddHBand="0" w:evenHBand="0" w:firstRowFirstColumn="0" w:firstRowLastColumn="0" w:lastRowFirstColumn="0" w:lastRowLastColumn="0"/>
-            <w:tcW w:w="1155" w:type="dxa"/>
-          </w:tcPr>
-          <w:p>
-            <w:pPr>
-              <w:jc w:val="center"/>
-              <w:rPr>
-                <w:b w:val="0"/>
-                <w:bCs w:val="0"/>
-              </w:rPr>
-            </w:pPr>
-            <w:r>
-              <w:rPr>
-                <w:b w:val="0"/>
-                <w:bCs w:val="0"/>
-              </w:rPr>
-              <w:t>[rs-19]</w:t>
-            </w:r>
-          </w:p>
-        </w:tc>
-        <w:tc>
-          <w:tcPr>
-            <w:tcW w:w="8696" w:type="dxa"/>
-          </w:tcPr>
-          <w:p>
-            <w:pPr>
-              <w:cnfStyle w:val="000000000000" w:firstRow="0" w:lastRow="0" w:firstColumn="0" w:lastColumn="0" w:oddVBand="0" w:evenVBand="0" w:oddHBand="0" w:evenHBand="0" w:firstRowFirstColumn="0" w:firstRowLastColumn="0" w:lastRowFirstColumn="0" w:lastRowLastColumn="0"/>
-            </w:pPr>
-            <w:r>
-              <w:t>Gost može poslati zahtjev za rezervaciju gdje ga zanima je li smještaj slobodan u određenom periodu. Domaćin ima dužnost odgovoriti na taj zahtjev sa DA ili NE. Ne preporuča se da se gostima odgovara sa NE.</w:t>
-            </w:r>
-          </w:p>
-        </w:tc>
-      </w:tr>
-      <w:tr>
-        <w:trPr>
-          <w:cnfStyle w:val="000000100000" w:firstRow="0" w:lastRow="0" w:firstColumn="0" w:lastColumn="0" w:oddVBand="0" w:evenVBand="0" w:oddHBand="1" w:evenHBand="0" w:firstRowFirstColumn="0" w:firstRowLastColumn="0" w:lastRowFirstColumn="0" w:lastRowLastColumn="0"/>
-          <w:trHeight w:val="496"/>
-        </w:trPr>
-        <w:tc>
-          <w:tcPr>
-            <w:cnfStyle w:val="001000000000" w:firstRow="0" w:lastRow="0" w:firstColumn="1" w:lastColumn="0" w:oddVBand="0" w:evenVBand="0" w:oddHBand="0" w:evenHBand="0" w:firstRowFirstColumn="0" w:firstRowLastColumn="0" w:lastRowFirstColumn="0" w:lastRowLastColumn="0"/>
-            <w:tcW w:w="1155" w:type="dxa"/>
-            <w:shd w:val="clear" w:color="auto" w:fill="548DD4" w:themeFill="text2" w:themeFillTint="99"/>
-            <w:hideMark/>
-          </w:tcPr>
-          <w:p>
-            <w:pPr>
-              <w:jc w:val="center"/>
-              <w:rPr>
-                <w:b w:val="0"/>
-                <w:bCs w:val="0"/>
-                <w:lang w:val="hr-BA"/>
-              </w:rPr>
-            </w:pPr>
-            <w:r>
-              <w:rPr>
-                <w:b w:val="0"/>
-                <w:bCs w:val="0"/>
-                <w:lang w:val="hr-BA"/>
-              </w:rPr>
-              <w:lastRenderedPageBreak/>
-              <w:t>ID</w:t>
-            </w:r>
-          </w:p>
-        </w:tc>
-        <w:tc>
-          <w:tcPr>
-            <w:tcW w:w="8696" w:type="dxa"/>
-            <w:shd w:val="clear" w:color="auto" w:fill="548DD4" w:themeFill="text2" w:themeFillTint="99"/>
-            <w:hideMark/>
-          </w:tcPr>
-          <w:p>
-            <w:pPr>
-              <w:jc w:val="center"/>
-              <w:cnfStyle w:val="000000100000" w:firstRow="0" w:lastRow="0" w:firstColumn="0" w:lastColumn="0" w:oddVBand="0" w:evenVBand="0" w:oddHBand="1" w:evenHBand="0" w:firstRowFirstColumn="0" w:firstRowLastColumn="0" w:lastRowFirstColumn="0" w:lastRowLastColumn="0"/>
-              <w:rPr>
-                <w:lang w:val="hr-BA"/>
-              </w:rPr>
-            </w:pPr>
-            <w:r>
-              <w:rPr>
-                <w:lang w:val="hr-BA"/>
-              </w:rPr>
-              <w:t>FILTERI</w:t>
-            </w:r>
-          </w:p>
-        </w:tc>
-      </w:tr>
-      <w:tr>
-        <w:trPr>
-          <w:trHeight w:val="789"/>
-        </w:trPr>
-        <w:tc>
-          <w:tcPr>
-            <w:cnfStyle w:val="001000000000" w:firstRow="0" w:lastRow="0" w:firstColumn="1" w:lastColumn="0" w:oddVBand="0" w:evenVBand="0" w:oddHBand="0" w:evenHBand="0" w:firstRowFirstColumn="0" w:firstRowLastColumn="0" w:lastRowFirstColumn="0" w:lastRowLastColumn="0"/>
-            <w:tcW w:w="1155" w:type="dxa"/>
-            <w:hideMark/>
-          </w:tcPr>
-          <w:p>
-            <w:pPr>
-              <w:jc w:val="center"/>
-              <w:rPr>
-                <w:b w:val="0"/>
-                <w:bCs w:val="0"/>
-                <w:lang w:val="hr-BA"/>
-              </w:rPr>
-            </w:pPr>
-            <w:r>
-              <w:rPr>
-                <w:b w:val="0"/>
-                <w:bCs w:val="0"/>
-                <w:lang w:val="hr-BA"/>
-              </w:rPr>
-              <w:t>[RS-</w:t>
-            </w:r>
-            <w:r>
-              <w:rPr>
-                <w:b w:val="0"/>
-                <w:bCs w:val="0"/>
-                <w:lang w:val="hr-BA"/>
-              </w:rPr>
-              <w:t>2</w:t>
-            </w:r>
-            <w:r>
-              <w:rPr>
-                <w:b w:val="0"/>
-                <w:bCs w:val="0"/>
-                <w:lang w:val="hr-BA"/>
-              </w:rPr>
-              <w:t>0]</w:t>
-            </w:r>
-          </w:p>
-        </w:tc>
-        <w:tc>
-          <w:tcPr>
-            <w:tcW w:w="8696" w:type="dxa"/>
-            <w:hideMark/>
-          </w:tcPr>
-          <w:p>
-            <w:pPr>
-              <w:cnfStyle w:val="000000000000" w:firstRow="0" w:lastRow="0" w:firstColumn="0" w:lastColumn="0" w:oddVBand="0" w:evenVBand="0" w:oddHBand="0" w:evenHBand="0" w:firstRowFirstColumn="0" w:firstRowLastColumn="0" w:lastRowFirstColumn="0" w:lastRowLastColumn="0"/>
-              <w:rPr>
-                <w:lang w:val="hr-BA"/>
-              </w:rPr>
-            </w:pPr>
-            <w:r>
-              <w:rPr>
-                <w:lang w:val="hr-BA"/>
-              </w:rPr>
-              <w:t xml:space="preserve">Gost ima mogućnost suziti potragu smještaja za najam na osnovu njegovih preferenca. </w:t>
-            </w:r>
-            <w:r>
-              <w:rPr>
-                <w:lang w:val="hr-BA"/>
-              </w:rPr>
-              <w:t>Rezultati pretrage se mogu filtrirati s obzirom na lokaciju smještaja, dostupnost određenog vremenskog perioda, broj soba, kreveta, dostupnost besplatnog parkinga, ...</w:t>
-            </w:r>
-          </w:p>
-        </w:tc>
-      </w:tr>
-      <w:tr>
-        <w:trPr>
-          <w:cnfStyle w:val="000000100000" w:firstRow="0" w:lastRow="0" w:firstColumn="0" w:lastColumn="0" w:oddVBand="0" w:evenVBand="0" w:oddHBand="1" w:evenHBand="0" w:firstRowFirstColumn="0" w:firstRowLastColumn="0" w:lastRowFirstColumn="0" w:lastRowLastColumn="0"/>
-          <w:trHeight w:val="817"/>
-        </w:trPr>
-        <w:tc>
-          <w:tcPr>
-            <w:cnfStyle w:val="001000000000" w:firstRow="0" w:lastRow="0" w:firstColumn="1" w:lastColumn="0" w:oddVBand="0" w:evenVBand="0" w:oddHBand="0" w:evenHBand="0" w:firstRowFirstColumn="0" w:firstRowLastColumn="0" w:lastRowFirstColumn="0" w:lastRowLastColumn="0"/>
-            <w:tcW w:w="1155" w:type="dxa"/>
-            <w:hideMark/>
-          </w:tcPr>
-          <w:p>
-            <w:pPr>
-              <w:jc w:val="center"/>
-              <w:rPr>
-                <w:b w:val="0"/>
-                <w:bCs w:val="0"/>
-                <w:lang w:val="hr-BA"/>
-              </w:rPr>
-            </w:pPr>
-            <w:r>
-              <w:rPr>
-                <w:b w:val="0"/>
-                <w:bCs w:val="0"/>
-                <w:lang w:val="hr-BA"/>
-              </w:rPr>
-              <w:t>[RS-</w:t>
-            </w:r>
-            <w:r>
-              <w:rPr>
-                <w:b w:val="0"/>
-                <w:bCs w:val="0"/>
-                <w:lang w:val="hr-BA"/>
-              </w:rPr>
-              <w:t>2</w:t>
-            </w:r>
-            <w:r>
-              <w:rPr>
-                <w:b w:val="0"/>
-                <w:bCs w:val="0"/>
-                <w:lang w:val="hr-BA"/>
-              </w:rPr>
-              <w:t>1]</w:t>
-            </w:r>
-          </w:p>
-        </w:tc>
-        <w:tc>
-          <w:tcPr>
-            <w:tcW w:w="8696" w:type="dxa"/>
-            <w:hideMark/>
-          </w:tcPr>
-          <w:p>
-            <w:pPr>
-              <w:cnfStyle w:val="000000100000" w:firstRow="0" w:lastRow="0" w:firstColumn="0" w:lastColumn="0" w:oddVBand="0" w:evenVBand="0" w:oddHBand="1" w:evenHBand="0" w:firstRowFirstColumn="0" w:firstRowLastColumn="0" w:lastRowFirstColumn="0" w:lastRowLastColumn="0"/>
-              <w:rPr>
-                <w:lang w:val="hr-BA"/>
-              </w:rPr>
-            </w:pPr>
-            <w:r>
-              <w:rPr>
-                <w:lang w:val="hr-BA"/>
-              </w:rPr>
-              <w:t>Domaćin je dužan opisati svoj apartman što detaljnije pri davanju opisa svog  smještaja, kako bi rezultati filtrirane potrage za smještaj bili što korisniji gostu.</w:t>
-            </w:r>
-          </w:p>
-        </w:tc>
-      </w:tr>
-    </w:tbl>
-    <w:p/>
-    <w:p/>
-    <w:tbl>
-      <w:tblPr>
-        <w:tblStyle w:val="PlainTable3"/>
-        <w:tblW w:w="9851" w:type="dxa"/>
-        <w:tblLook w:val="04A0" w:firstRow="1" w:lastRow="0" w:firstColumn="1" w:lastColumn="0" w:noHBand="0" w:noVBand="1"/>
-      </w:tblPr>
-      <w:tblGrid>
-        <w:gridCol w:w="1155"/>
-        <w:gridCol w:w="8696"/>
-      </w:tblGrid>
-      <w:tr>
-        <w:trPr>
-          <w:cnfStyle w:val="100000000000" w:firstRow="1" w:lastRow="0" w:firstColumn="0" w:lastColumn="0" w:oddVBand="0" w:evenVBand="0" w:oddHBand="0" w:evenHBand="0" w:firstRowFirstColumn="0" w:firstRowLastColumn="0" w:lastRowFirstColumn="0" w:lastRowLastColumn="0"/>
-          <w:trHeight w:val="496"/>
-        </w:trPr>
-        <w:tc>
-          <w:tcPr>
-            <w:cnfStyle w:val="001000000100" w:firstRow="0" w:lastRow="0" w:firstColumn="1" w:lastColumn="0" w:oddVBand="0" w:evenVBand="0" w:oddHBand="0" w:evenHBand="0" w:firstRowFirstColumn="1" w:firstRowLastColumn="0" w:lastRowFirstColumn="0" w:lastRowLastColumn="0"/>
-            <w:tcW w:w="1155" w:type="dxa"/>
-            <w:tcBorders>
-              <w:top w:val="single" w:sz="4" w:space="0" w:color="auto"/>
-              <w:left w:val="nil"/>
-            </w:tcBorders>
-            <w:shd w:val="clear" w:color="auto" w:fill="548DD4" w:themeFill="text2" w:themeFillTint="99"/>
-            <w:hideMark/>
-          </w:tcPr>
-          <w:p>
-            <w:pPr>
-              <w:jc w:val="center"/>
-              <w:rPr>
-                <w:b w:val="0"/>
-                <w:bCs w:val="0"/>
-                <w:lang w:val="hr-BA"/>
-              </w:rPr>
-            </w:pPr>
-            <w:r>
-              <w:rPr>
-                <w:b w:val="0"/>
-                <w:bCs w:val="0"/>
-                <w:lang w:val="hr-BA"/>
-              </w:rPr>
-              <w:t>ID</w:t>
-            </w:r>
-          </w:p>
-        </w:tc>
-        <w:tc>
-          <w:tcPr>
-            <w:tcW w:w="8696" w:type="dxa"/>
-            <w:tcBorders>
-              <w:top w:val="single" w:sz="4" w:space="0" w:color="auto"/>
-              <w:left w:val="nil"/>
-              <w:right w:val="nil"/>
-            </w:tcBorders>
-            <w:shd w:val="clear" w:color="auto" w:fill="548DD4" w:themeFill="text2" w:themeFillTint="99"/>
-            <w:hideMark/>
-          </w:tcPr>
-          <w:p>
-            <w:pPr>
-              <w:jc w:val="center"/>
-              <w:cnfStyle w:val="100000000000" w:firstRow="1" w:lastRow="0" w:firstColumn="0" w:lastColumn="0" w:oddVBand="0" w:evenVBand="0" w:oddHBand="0" w:evenHBand="0" w:firstRowFirstColumn="0" w:firstRowLastColumn="0" w:lastRowFirstColumn="0" w:lastRowLastColumn="0"/>
-              <w:rPr>
-                <w:b w:val="0"/>
-                <w:bCs w:val="0"/>
-                <w:lang w:val="hr-BA"/>
-              </w:rPr>
-            </w:pPr>
-            <w:r>
-              <w:rPr>
-                <w:b w:val="0"/>
-                <w:bCs w:val="0"/>
-                <w:lang w:val="hr-BA"/>
-              </w:rPr>
-              <w:t>UPRAVLJANJE KALENDAROM</w:t>
-            </w:r>
-          </w:p>
-        </w:tc>
-      </w:tr>
-      <w:tr>
-        <w:trPr>
-          <w:cnfStyle w:val="000000100000" w:firstRow="0" w:lastRow="0" w:firstColumn="0" w:lastColumn="0" w:oddVBand="0" w:evenVBand="0" w:oddHBand="1" w:evenHBand="0" w:firstRowFirstColumn="0" w:firstRowLastColumn="0" w:lastRowFirstColumn="0" w:lastRowLastColumn="0"/>
-          <w:trHeight w:val="789"/>
-        </w:trPr>
-        <w:tc>
-          <w:tcPr>
-            <w:cnfStyle w:val="001000000000" w:firstRow="0" w:lastRow="0" w:firstColumn="1" w:lastColumn="0" w:oddVBand="0" w:evenVBand="0" w:oddHBand="0" w:evenHBand="0" w:firstRowFirstColumn="0" w:firstRowLastColumn="0" w:lastRowFirstColumn="0" w:lastRowLastColumn="0"/>
-            <w:tcW w:w="1155" w:type="dxa"/>
-            <w:tcBorders>
-              <w:top w:val="nil"/>
-              <w:left w:val="nil"/>
-              <w:bottom w:val="nil"/>
-            </w:tcBorders>
-            <w:hideMark/>
-          </w:tcPr>
-          <w:p>
-            <w:pPr>
-              <w:jc w:val="center"/>
-              <w:rPr>
-                <w:b w:val="0"/>
-                <w:bCs w:val="0"/>
-                <w:lang w:val="hr-BA"/>
-              </w:rPr>
-            </w:pPr>
-            <w:r>
-              <w:rPr>
-                <w:b w:val="0"/>
-                <w:bCs w:val="0"/>
-                <w:lang w:val="hr-BA"/>
-              </w:rPr>
-              <w:t>[RS-</w:t>
-            </w:r>
-            <w:r>
-              <w:rPr>
-                <w:b w:val="0"/>
-                <w:bCs w:val="0"/>
-                <w:lang w:val="hr-BA"/>
-              </w:rPr>
-              <w:t>22</w:t>
-            </w:r>
-            <w:r>
-              <w:rPr>
-                <w:b w:val="0"/>
-                <w:bCs w:val="0"/>
-                <w:lang w:val="hr-BA"/>
-              </w:rPr>
-              <w:t>]</w:t>
-            </w:r>
-          </w:p>
-        </w:tc>
-        <w:tc>
-          <w:tcPr>
-            <w:tcW w:w="8696" w:type="dxa"/>
-            <w:hideMark/>
-          </w:tcPr>
-          <w:p>
-            <w:pPr>
-              <w:cnfStyle w:val="000000100000" w:firstRow="0" w:lastRow="0" w:firstColumn="0" w:lastColumn="0" w:oddVBand="0" w:evenVBand="0" w:oddHBand="1" w:evenHBand="0" w:firstRowFirstColumn="0" w:firstRowLastColumn="0" w:lastRowFirstColumn="0" w:lastRowLastColumn="0"/>
-              <w:rPr>
-                <w:lang w:val="hr-BA"/>
-              </w:rPr>
-            </w:pPr>
-            <w:r>
-              <w:rPr>
-                <w:lang w:val="hr-BA"/>
-              </w:rPr>
-              <w:t>Svaki oglašeni smještaj ima svoj kalendar kojem domaćin i gost mogu pristupiti. Domaćin može i mora ažurirati kalendar svog smještaja kako bi predstavljao stvarno stanje zauzetosti smještaja.</w:t>
-            </w:r>
-          </w:p>
-        </w:tc>
-      </w:tr>
-      <w:tr>
-        <w:trPr>
-          <w:trHeight w:val="817"/>
-        </w:trPr>
-        <w:tc>
-          <w:tcPr>
-            <w:cnfStyle w:val="001000000000" w:firstRow="0" w:lastRow="0" w:firstColumn="1" w:lastColumn="0" w:oddVBand="0" w:evenVBand="0" w:oddHBand="0" w:evenHBand="0" w:firstRowFirstColumn="0" w:firstRowLastColumn="0" w:lastRowFirstColumn="0" w:lastRowLastColumn="0"/>
-            <w:tcW w:w="1155" w:type="dxa"/>
-            <w:tcBorders>
-              <w:top w:val="nil"/>
-              <w:left w:val="nil"/>
-              <w:bottom w:val="nil"/>
-            </w:tcBorders>
-            <w:hideMark/>
-          </w:tcPr>
-          <w:p>
-            <w:pPr>
-              <w:jc w:val="center"/>
-              <w:rPr>
-                <w:b w:val="0"/>
-                <w:bCs w:val="0"/>
-                <w:lang w:val="hr-BA"/>
-              </w:rPr>
-            </w:pPr>
-            <w:r>
-              <w:rPr>
-                <w:b w:val="0"/>
-                <w:bCs w:val="0"/>
-                <w:lang w:val="hr-BA"/>
-              </w:rPr>
-              <w:t>[RS-</w:t>
-            </w:r>
-            <w:r>
-              <w:rPr>
-                <w:b w:val="0"/>
-                <w:bCs w:val="0"/>
-                <w:lang w:val="hr-BA"/>
-              </w:rPr>
-              <w:t>23</w:t>
-            </w:r>
-            <w:r>
-              <w:rPr>
-                <w:b w:val="0"/>
-                <w:bCs w:val="0"/>
-                <w:lang w:val="hr-BA"/>
-              </w:rPr>
-              <w:t>]</w:t>
-            </w:r>
-          </w:p>
-        </w:tc>
-        <w:tc>
-          <w:tcPr>
-            <w:tcW w:w="8696" w:type="dxa"/>
-            <w:hideMark/>
-          </w:tcPr>
-          <w:p>
-            <w:pPr>
-              <w:cnfStyle w:val="000000000000" w:firstRow="0" w:lastRow="0" w:firstColumn="0" w:lastColumn="0" w:oddVBand="0" w:evenVBand="0" w:oddHBand="0" w:evenHBand="0" w:firstRowFirstColumn="0" w:firstRowLastColumn="0" w:lastRowFirstColumn="0" w:lastRowLastColumn="0"/>
-              <w:rPr>
-                <w:lang w:val="hr-BA"/>
-              </w:rPr>
-            </w:pPr>
-            <w:r>
-              <w:rPr>
-                <w:lang w:val="hr-BA"/>
-              </w:rPr>
-              <w:t>HouseHub pri rezervaciji smještaja automatski blokira dostupnost smještaja u danom vremenskom periodu. Ako domaćin da u najam svoj smještaj mimo stranice HouseHub, on ima mogućnost ručno blokirati dostupnost smještaja u danom vremenskom periodu.</w:t>
-            </w:r>
-          </w:p>
-        </w:tc>
-      </w:tr>
-    </w:tbl>
-    <w:p/>
-    <w:p/>
-    <w:tbl>
-      <w:tblPr>
-        <w:tblStyle w:val="PlainTable3"/>
-        <w:tblW w:w="9851" w:type="dxa"/>
-        <w:tblLook w:val="04A0" w:firstRow="1" w:lastRow="0" w:firstColumn="1" w:lastColumn="0" w:noHBand="0" w:noVBand="1"/>
-      </w:tblPr>
-      <w:tblGrid>
-        <w:gridCol w:w="1155"/>
-        <w:gridCol w:w="8696"/>
-      </w:tblGrid>
-      <w:tr>
-        <w:trPr>
-          <w:cnfStyle w:val="100000000000" w:firstRow="1" w:lastRow="0" w:firstColumn="0" w:lastColumn="0" w:oddVBand="0" w:evenVBand="0" w:oddHBand="0" w:evenHBand="0" w:firstRowFirstColumn="0" w:firstRowLastColumn="0" w:lastRowFirstColumn="0" w:lastRowLastColumn="0"/>
-          <w:trHeight w:val="496"/>
-        </w:trPr>
-        <w:tc>
-          <w:tcPr>
-            <w:cnfStyle w:val="001000000100" w:firstRow="0" w:lastRow="0" w:firstColumn="1" w:lastColumn="0" w:oddVBand="0" w:evenVBand="0" w:oddHBand="0" w:evenHBand="0" w:firstRowFirstColumn="1" w:firstRowLastColumn="0" w:lastRowFirstColumn="0" w:lastRowLastColumn="0"/>
-            <w:tcW w:w="1155" w:type="dxa"/>
-            <w:tcBorders>
-              <w:top w:val="single" w:sz="4" w:space="0" w:color="auto"/>
-              <w:left w:val="nil"/>
-            </w:tcBorders>
-            <w:shd w:val="clear" w:color="auto" w:fill="548DD4" w:themeFill="text2" w:themeFillTint="99"/>
-            <w:hideMark/>
-          </w:tcPr>
-          <w:p>
-            <w:pPr>
-              <w:jc w:val="center"/>
-              <w:rPr>
-                <w:b w:val="0"/>
-                <w:bCs w:val="0"/>
-                <w:lang w:val="hr-BA"/>
-              </w:rPr>
-            </w:pPr>
-            <w:r>
-              <w:rPr>
-                <w:b w:val="0"/>
-                <w:bCs w:val="0"/>
-                <w:lang w:val="hr-BA"/>
-              </w:rPr>
-              <w:t>ID</w:t>
-            </w:r>
-          </w:p>
-        </w:tc>
-        <w:tc>
-          <w:tcPr>
-            <w:tcW w:w="8696" w:type="dxa"/>
-            <w:tcBorders>
-              <w:top w:val="single" w:sz="4" w:space="0" w:color="auto"/>
-              <w:left w:val="nil"/>
-              <w:right w:val="nil"/>
-            </w:tcBorders>
-            <w:shd w:val="clear" w:color="auto" w:fill="548DD4" w:themeFill="text2" w:themeFillTint="99"/>
-            <w:hideMark/>
-          </w:tcPr>
-          <w:p>
-            <w:pPr>
-              <w:jc w:val="center"/>
-              <w:cnfStyle w:val="100000000000" w:firstRow="1" w:lastRow="0" w:firstColumn="0" w:lastColumn="0" w:oddVBand="0" w:evenVBand="0" w:oddHBand="0" w:evenHBand="0" w:firstRowFirstColumn="0" w:firstRowLastColumn="0" w:lastRowFirstColumn="0" w:lastRowLastColumn="0"/>
-              <w:rPr>
-                <w:b w:val="0"/>
-                <w:bCs w:val="0"/>
-                <w:lang w:val="hr-BA"/>
-              </w:rPr>
-            </w:pPr>
-            <w:r>
-              <w:rPr>
-                <w:b w:val="0"/>
-                <w:bCs w:val="0"/>
-                <w:lang w:val="hr-BA"/>
-              </w:rPr>
-              <w:t>PLAĆANJE</w:t>
-            </w:r>
-          </w:p>
-        </w:tc>
-      </w:tr>
-      <w:tr>
-        <w:trPr>
-          <w:cnfStyle w:val="000000100000" w:firstRow="0" w:lastRow="0" w:firstColumn="0" w:lastColumn="0" w:oddVBand="0" w:evenVBand="0" w:oddHBand="1" w:evenHBand="0" w:firstRowFirstColumn="0" w:firstRowLastColumn="0" w:lastRowFirstColumn="0" w:lastRowLastColumn="0"/>
-          <w:trHeight w:val="789"/>
-        </w:trPr>
-        <w:tc>
-          <w:tcPr>
-            <w:cnfStyle w:val="001000000000" w:firstRow="0" w:lastRow="0" w:firstColumn="1" w:lastColumn="0" w:oddVBand="0" w:evenVBand="0" w:oddHBand="0" w:evenHBand="0" w:firstRowFirstColumn="0" w:firstRowLastColumn="0" w:lastRowFirstColumn="0" w:lastRowLastColumn="0"/>
-            <w:tcW w:w="1155" w:type="dxa"/>
-            <w:tcBorders>
-              <w:top w:val="nil"/>
-              <w:left w:val="nil"/>
-              <w:bottom w:val="nil"/>
-            </w:tcBorders>
-            <w:hideMark/>
-          </w:tcPr>
-          <w:p>
-            <w:pPr>
-              <w:jc w:val="center"/>
-              <w:rPr>
-                <w:b w:val="0"/>
-                <w:bCs w:val="0"/>
-                <w:lang w:val="hr-BA"/>
-              </w:rPr>
-            </w:pPr>
-            <w:r>
-              <w:rPr>
-                <w:b w:val="0"/>
-                <w:bCs w:val="0"/>
-                <w:lang w:val="hr-BA"/>
-              </w:rPr>
-              <w:t>[RS-</w:t>
-            </w:r>
-            <w:r>
-              <w:rPr>
-                <w:b w:val="0"/>
-                <w:bCs w:val="0"/>
-                <w:lang w:val="hr-BA"/>
-              </w:rPr>
-              <w:t>24</w:t>
-            </w:r>
-            <w:r>
-              <w:rPr>
-                <w:b w:val="0"/>
-                <w:bCs w:val="0"/>
-                <w:lang w:val="hr-BA"/>
-              </w:rPr>
-              <w:t>]</w:t>
-            </w:r>
-          </w:p>
-        </w:tc>
-        <w:tc>
-          <w:tcPr>
-            <w:tcW w:w="8696" w:type="dxa"/>
-            <w:hideMark/>
-          </w:tcPr>
-          <w:p>
-            <w:pPr>
-              <w:cnfStyle w:val="000000100000" w:firstRow="0" w:lastRow="0" w:firstColumn="0" w:lastColumn="0" w:oddVBand="0" w:evenVBand="0" w:oddHBand="1" w:evenHBand="0" w:firstRowFirstColumn="0" w:firstRowLastColumn="0" w:lastRowFirstColumn="0" w:lastRowLastColumn="0"/>
-              <w:rPr>
-                <w:lang w:val="hr-BA"/>
-              </w:rPr>
-            </w:pPr>
-            <w:r>
-              <w:rPr>
-                <w:lang w:val="hr-BA"/>
-              </w:rPr>
-              <w:t xml:space="preserve">Gost vrši plaćanje smještaja prilikom rezervacije. Rezervacija se smatra valjanom tek kada plaćanje bude uspješno izvršeno. </w:t>
-            </w:r>
-          </w:p>
-        </w:tc>
-      </w:tr>
-      <w:tr>
-        <w:trPr>
-          <w:trHeight w:val="817"/>
-        </w:trPr>
-        <w:tc>
-          <w:tcPr>
-            <w:cnfStyle w:val="001000000000" w:firstRow="0" w:lastRow="0" w:firstColumn="1" w:lastColumn="0" w:oddVBand="0" w:evenVBand="0" w:oddHBand="0" w:evenHBand="0" w:firstRowFirstColumn="0" w:firstRowLastColumn="0" w:lastRowFirstColumn="0" w:lastRowLastColumn="0"/>
-            <w:tcW w:w="1155" w:type="dxa"/>
-            <w:tcBorders>
-              <w:top w:val="nil"/>
-              <w:left w:val="nil"/>
-              <w:bottom w:val="nil"/>
-            </w:tcBorders>
-            <w:hideMark/>
-          </w:tcPr>
-          <w:p>
-            <w:pPr>
-              <w:jc w:val="center"/>
-              <w:rPr>
-                <w:b w:val="0"/>
-                <w:bCs w:val="0"/>
-                <w:lang w:val="hr-BA"/>
-              </w:rPr>
-            </w:pPr>
-            <w:r>
-              <w:rPr>
-                <w:b w:val="0"/>
-                <w:bCs w:val="0"/>
-                <w:lang w:val="hr-BA"/>
-              </w:rPr>
-              <w:t>[RS-</w:t>
-            </w:r>
-            <w:r>
-              <w:rPr>
-                <w:b w:val="0"/>
-                <w:bCs w:val="0"/>
-                <w:lang w:val="hr-BA"/>
-              </w:rPr>
-              <w:t>25</w:t>
-            </w:r>
-            <w:r>
-              <w:rPr>
-                <w:b w:val="0"/>
-                <w:bCs w:val="0"/>
-                <w:lang w:val="hr-BA"/>
-              </w:rPr>
-              <w:t>]</w:t>
-            </w:r>
-          </w:p>
-        </w:tc>
-        <w:tc>
-          <w:tcPr>
-            <w:tcW w:w="8696" w:type="dxa"/>
-            <w:hideMark/>
-          </w:tcPr>
-          <w:p>
-            <w:pPr>
-              <w:cnfStyle w:val="000000000000" w:firstRow="0" w:lastRow="0" w:firstColumn="0" w:lastColumn="0" w:oddVBand="0" w:evenVBand="0" w:oddHBand="0" w:evenHBand="0" w:firstRowFirstColumn="0" w:firstRowLastColumn="0" w:lastRowFirstColumn="0" w:lastRowLastColumn="0"/>
-              <w:rPr>
-                <w:lang w:val="hr-BA"/>
-              </w:rPr>
-            </w:pPr>
-            <w:r>
-              <w:rPr>
-                <w:lang w:val="hr-BA"/>
-              </w:rPr>
-              <w:t>Gost vrši plaćanje karticom, i transakcija se provodi koristeći vanjsku aplikaciju za prijenos novaca koja je sigurna i povjerljiva.</w:t>
-            </w:r>
-          </w:p>
-        </w:tc>
-      </w:tr>
-    </w:tbl>
-    <w:p/>
-    <w:tbl>
-      <w:tblPr>
-        <w:tblStyle w:val="PlainTable3"/>
-        <w:tblW w:w="9851" w:type="dxa"/>
-        <w:tblLook w:val="04A0" w:firstRow="1" w:lastRow="0" w:firstColumn="1" w:lastColumn="0" w:noHBand="0" w:noVBand="1"/>
-      </w:tblPr>
-      <w:tblGrid>
-        <w:gridCol w:w="1155"/>
-        <w:gridCol w:w="8696"/>
-      </w:tblGrid>
-      <w:tr>
-        <w:trPr>
-          <w:cnfStyle w:val="100000000000" w:firstRow="1" w:lastRow="0" w:firstColumn="0" w:lastColumn="0" w:oddVBand="0" w:evenVBand="0" w:oddHBand="0" w:evenHBand="0" w:firstRowFirstColumn="0" w:firstRowLastColumn="0" w:lastRowFirstColumn="0" w:lastRowLastColumn="0"/>
-          <w:trHeight w:val="496"/>
-        </w:trPr>
-        <w:tc>
-          <w:tcPr>
-            <w:cnfStyle w:val="001000000100" w:firstRow="0" w:lastRow="0" w:firstColumn="1" w:lastColumn="0" w:oddVBand="0" w:evenVBand="0" w:oddHBand="0" w:evenHBand="0" w:firstRowFirstColumn="1" w:firstRowLastColumn="0" w:lastRowFirstColumn="0" w:lastRowLastColumn="0"/>
-            <w:tcW w:w="1155" w:type="dxa"/>
-            <w:tcBorders>
-              <w:top w:val="single" w:sz="4" w:space="0" w:color="auto"/>
-              <w:left w:val="nil"/>
-            </w:tcBorders>
-            <w:shd w:val="clear" w:color="auto" w:fill="548DD4" w:themeFill="text2" w:themeFillTint="99"/>
-            <w:hideMark/>
-          </w:tcPr>
-          <w:p>
-            <w:pPr>
-              <w:jc w:val="center"/>
-              <w:rPr>
-                <w:b w:val="0"/>
-                <w:bCs w:val="0"/>
-                <w:lang w:val="hr-BA"/>
-              </w:rPr>
-            </w:pPr>
-            <w:r>
-              <w:rPr>
-                <w:b w:val="0"/>
-                <w:bCs w:val="0"/>
-                <w:lang w:val="hr-BA"/>
-              </w:rPr>
-              <w:t>ID</w:t>
-            </w:r>
-          </w:p>
-        </w:tc>
-        <w:tc>
-          <w:tcPr>
-            <w:tcW w:w="8696" w:type="dxa"/>
-            <w:tcBorders>
-              <w:top w:val="single" w:sz="4" w:space="0" w:color="auto"/>
-              <w:left w:val="nil"/>
-              <w:right w:val="nil"/>
-            </w:tcBorders>
-            <w:shd w:val="clear" w:color="auto" w:fill="548DD4" w:themeFill="text2" w:themeFillTint="99"/>
-            <w:hideMark/>
-          </w:tcPr>
-          <w:p>
-            <w:pPr>
-              <w:jc w:val="center"/>
-              <w:cnfStyle w:val="100000000000" w:firstRow="1" w:lastRow="0" w:firstColumn="0" w:lastColumn="0" w:oddVBand="0" w:evenVBand="0" w:oddHBand="0" w:evenHBand="0" w:firstRowFirstColumn="0" w:firstRowLastColumn="0" w:lastRowFirstColumn="0" w:lastRowLastColumn="0"/>
-              <w:rPr>
-                <w:b w:val="0"/>
-                <w:bCs w:val="0"/>
-                <w:lang w:val="hr-BA"/>
-              </w:rPr>
-            </w:pPr>
-            <w:r>
-              <w:rPr>
-                <w:b w:val="0"/>
-                <w:bCs w:val="0"/>
-                <w:lang w:val="hr-BA"/>
-              </w:rPr>
-              <w:t>VIŠEJEZIČNOST</w:t>
-            </w:r>
-          </w:p>
-        </w:tc>
-      </w:tr>
-      <w:tr>
-        <w:trPr>
-          <w:cnfStyle w:val="000000100000" w:firstRow="0" w:lastRow="0" w:firstColumn="0" w:lastColumn="0" w:oddVBand="0" w:evenVBand="0" w:oddHBand="1" w:evenHBand="0" w:firstRowFirstColumn="0" w:firstRowLastColumn="0" w:lastRowFirstColumn="0" w:lastRowLastColumn="0"/>
-          <w:trHeight w:val="789"/>
-        </w:trPr>
-        <w:tc>
-          <w:tcPr>
-            <w:cnfStyle w:val="001000000000" w:firstRow="0" w:lastRow="0" w:firstColumn="1" w:lastColumn="0" w:oddVBand="0" w:evenVBand="0" w:oddHBand="0" w:evenHBand="0" w:firstRowFirstColumn="0" w:firstRowLastColumn="0" w:lastRowFirstColumn="0" w:lastRowLastColumn="0"/>
-            <w:tcW w:w="1155" w:type="dxa"/>
-            <w:tcBorders>
-              <w:top w:val="nil"/>
-              <w:left w:val="nil"/>
-              <w:bottom w:val="nil"/>
-            </w:tcBorders>
-            <w:hideMark/>
-          </w:tcPr>
-          <w:p>
-            <w:pPr>
-              <w:jc w:val="center"/>
-              <w:rPr>
-                <w:b w:val="0"/>
-                <w:bCs w:val="0"/>
-                <w:lang w:val="hr-BA"/>
-              </w:rPr>
-            </w:pPr>
-            <w:r>
-              <w:rPr>
-                <w:b w:val="0"/>
-                <w:bCs w:val="0"/>
-                <w:lang w:val="hr-BA"/>
-              </w:rPr>
-              <w:t>[RS-</w:t>
-            </w:r>
-            <w:r>
-              <w:rPr>
-                <w:b w:val="0"/>
-                <w:bCs w:val="0"/>
-                <w:lang w:val="hr-BA"/>
-              </w:rPr>
-              <w:t>26</w:t>
-            </w:r>
-            <w:r>
-              <w:rPr>
-                <w:b w:val="0"/>
-                <w:bCs w:val="0"/>
-                <w:lang w:val="hr-BA"/>
-              </w:rPr>
-              <w:t>]</w:t>
-            </w:r>
-          </w:p>
-        </w:tc>
-        <w:tc>
-          <w:tcPr>
-            <w:tcW w:w="8696" w:type="dxa"/>
-            <w:hideMark/>
-          </w:tcPr>
-          <w:p>
-            <w:pPr>
-              <w:cnfStyle w:val="000000100000" w:firstRow="0" w:lastRow="0" w:firstColumn="0" w:lastColumn="0" w:oddVBand="0" w:evenVBand="0" w:oddHBand="1" w:evenHBand="0" w:firstRowFirstColumn="0" w:firstRowLastColumn="0" w:lastRowFirstColumn="0" w:lastRowLastColumn="0"/>
-              <w:rPr>
-                <w:lang w:val="hr-BA"/>
-              </w:rPr>
-            </w:pPr>
-            <w:r>
-              <w:rPr>
-                <w:lang w:val="hr-BA"/>
-              </w:rPr>
-              <w:t>Želimo da aplikacija bude dostupna korisnicima iz svih zemalja svijeta, stoga nudimo mogućnost da im naša stranica bude dostupna na engleskom jeziku. Zadani jezik je hrvatski jezik.</w:t>
             </w:r>
           </w:p>
         </w:tc>
@@ -4523,6 +3502,489 @@
             <w:tcW w:w="1155" w:type="dxa"/>
             <w:tcBorders>
               <w:top w:val="single" w:sz="4" w:space="0" w:color="auto"/>
+            </w:tcBorders>
+            <w:shd w:val="clear" w:color="auto" w:fill="548DD4" w:themeFill="text2" w:themeFillTint="99"/>
+          </w:tcPr>
+          <w:p>
+            <w:pPr>
+              <w:jc w:val="center"/>
+              <w:rPr>
+                <w:b w:val="0"/>
+                <w:bCs w:val="0"/>
+              </w:rPr>
+            </w:pPr>
+            <w:r>
+              <w:rPr>
+                <w:b w:val="0"/>
+                <w:bCs w:val="0"/>
+              </w:rPr>
+              <w:t>ID</w:t>
+            </w:r>
+          </w:p>
+        </w:tc>
+        <w:tc>
+          <w:tcPr>
+            <w:tcW w:w="8696" w:type="dxa"/>
+            <w:tcBorders>
+              <w:top w:val="single" w:sz="4" w:space="0" w:color="auto"/>
+            </w:tcBorders>
+            <w:shd w:val="clear" w:color="auto" w:fill="548DD4" w:themeFill="text2" w:themeFillTint="99"/>
+          </w:tcPr>
+          <w:p>
+            <w:pPr>
+              <w:jc w:val="center"/>
+              <w:cnfStyle w:val="100000000000" w:firstRow="1" w:lastRow="0" w:firstColumn="0" w:lastColumn="0" w:oddVBand="0" w:evenVBand="0" w:oddHBand="0" w:evenHBand="0" w:firstRowFirstColumn="0" w:firstRowLastColumn="0" w:lastRowFirstColumn="0" w:lastRowLastColumn="0"/>
+              <w:rPr>
+                <w:b w:val="0"/>
+                <w:bCs w:val="0"/>
+              </w:rPr>
+            </w:pPr>
+            <w:r>
+              <w:rPr>
+                <w:b w:val="0"/>
+                <w:bCs w:val="0"/>
+              </w:rPr>
+              <w:t>rezervacija</w:t>
+            </w:r>
+          </w:p>
+        </w:tc>
+      </w:tr>
+      <w:tr>
+        <w:trPr>
+          <w:cnfStyle w:val="000000100000" w:firstRow="0" w:lastRow="0" w:firstColumn="0" w:lastColumn="0" w:oddVBand="0" w:evenVBand="0" w:oddHBand="1" w:evenHBand="0" w:firstRowFirstColumn="0" w:firstRowLastColumn="0" w:lastRowFirstColumn="0" w:lastRowLastColumn="0"/>
+          <w:trHeight w:val="789"/>
+        </w:trPr>
+        <w:tc>
+          <w:tcPr>
+            <w:cnfStyle w:val="001000000000" w:firstRow="0" w:lastRow="0" w:firstColumn="1" w:lastColumn="0" w:oddVBand="0" w:evenVBand="0" w:oddHBand="0" w:evenHBand="0" w:firstRowFirstColumn="0" w:firstRowLastColumn="0" w:lastRowFirstColumn="0" w:lastRowLastColumn="0"/>
+            <w:tcW w:w="1155" w:type="dxa"/>
+          </w:tcPr>
+          <w:p>
+            <w:pPr>
+              <w:jc w:val="center"/>
+              <w:rPr>
+                <w:b w:val="0"/>
+                <w:bCs w:val="0"/>
+              </w:rPr>
+            </w:pPr>
+            <w:r>
+              <w:rPr>
+                <w:b w:val="0"/>
+                <w:bCs w:val="0"/>
+              </w:rPr>
+              <w:t>[RS-1</w:t>
+            </w:r>
+            <w:r>
+              <w:rPr>
+                <w:b w:val="0"/>
+                <w:bCs w:val="0"/>
+              </w:rPr>
+              <w:t>5</w:t>
+            </w:r>
+            <w:r>
+              <w:rPr>
+                <w:b w:val="0"/>
+                <w:bCs w:val="0"/>
+              </w:rPr>
+              <w:t>]</w:t>
+            </w:r>
+          </w:p>
+        </w:tc>
+        <w:tc>
+          <w:tcPr>
+            <w:tcW w:w="8696" w:type="dxa"/>
+          </w:tcPr>
+          <w:p>
+            <w:pPr>
+              <w:cnfStyle w:val="000000100000" w:firstRow="0" w:lastRow="0" w:firstColumn="0" w:lastColumn="0" w:oddVBand="0" w:evenVBand="0" w:oddHBand="1" w:evenHBand="0" w:firstRowFirstColumn="0" w:firstRowLastColumn="0" w:lastRowFirstColumn="0" w:lastRowLastColumn="0"/>
+            </w:pPr>
+            <w:r>
+              <w:t>Korisnik nakon što se odluči koji smještaj mu najviše odgovara, može rezervirati taj smještaj. Za uspješnu rezervaciju, taj smještaj mora biti slobodan u periodu u kojem ga korisnik želi rezervirati, i plaćanje se mora provesti uspješno.</w:t>
+            </w:r>
+          </w:p>
+        </w:tc>
+      </w:tr>
+      <w:tr>
+        <w:trPr>
+          <w:trHeight w:val="817"/>
+        </w:trPr>
+        <w:tc>
+          <w:tcPr>
+            <w:cnfStyle w:val="001000000000" w:firstRow="0" w:lastRow="0" w:firstColumn="1" w:lastColumn="0" w:oddVBand="0" w:evenVBand="0" w:oddHBand="0" w:evenHBand="0" w:firstRowFirstColumn="0" w:firstRowLastColumn="0" w:lastRowFirstColumn="0" w:lastRowLastColumn="0"/>
+            <w:tcW w:w="1155" w:type="dxa"/>
+          </w:tcPr>
+          <w:p>
+            <w:pPr>
+              <w:jc w:val="center"/>
+              <w:rPr>
+                <w:b w:val="0"/>
+                <w:bCs w:val="0"/>
+              </w:rPr>
+            </w:pPr>
+            <w:r>
+              <w:rPr>
+                <w:b w:val="0"/>
+                <w:bCs w:val="0"/>
+              </w:rPr>
+              <w:t>[RS-1</w:t>
+            </w:r>
+            <w:r>
+              <w:rPr>
+                <w:b w:val="0"/>
+                <w:bCs w:val="0"/>
+              </w:rPr>
+              <w:t>6</w:t>
+            </w:r>
+            <w:r>
+              <w:rPr>
+                <w:b w:val="0"/>
+                <w:bCs w:val="0"/>
+              </w:rPr>
+              <w:t>]</w:t>
+            </w:r>
+          </w:p>
+        </w:tc>
+        <w:tc>
+          <w:tcPr>
+            <w:tcW w:w="8696" w:type="dxa"/>
+          </w:tcPr>
+          <w:p>
+            <w:pPr>
+              <w:cnfStyle w:val="000000000000" w:firstRow="0" w:lastRow="0" w:firstColumn="0" w:lastColumn="0" w:oddVBand="0" w:evenVBand="0" w:oddHBand="0" w:evenHBand="0" w:firstRowFirstColumn="0" w:firstRowLastColumn="0" w:lastRowFirstColumn="0" w:lastRowLastColumn="0"/>
+            </w:pPr>
+            <w:r>
+              <w:t>Nakon uspješne rezervacije, domaćin dobije obavijest o rezervaciji smještaja i dani su mu svi podatci ( koji točno smještaj, u kojem periodu, neto zarada, informacije o gostu, ... ).</w:t>
+            </w:r>
+          </w:p>
+        </w:tc>
+      </w:tr>
+      <w:tr>
+        <w:trPr>
+          <w:cnfStyle w:val="000000100000" w:firstRow="0" w:lastRow="0" w:firstColumn="0" w:lastColumn="0" w:oddVBand="0" w:evenVBand="0" w:oddHBand="1" w:evenHBand="0" w:firstRowFirstColumn="0" w:firstRowLastColumn="0" w:lastRowFirstColumn="0" w:lastRowLastColumn="0"/>
+          <w:trHeight w:val="817"/>
+        </w:trPr>
+        <w:tc>
+          <w:tcPr>
+            <w:cnfStyle w:val="001000000000" w:firstRow="0" w:lastRow="0" w:firstColumn="1" w:lastColumn="0" w:oddVBand="0" w:evenVBand="0" w:oddHBand="0" w:evenHBand="0" w:firstRowFirstColumn="0" w:firstRowLastColumn="0" w:lastRowFirstColumn="0" w:lastRowLastColumn="0"/>
+            <w:tcW w:w="1155" w:type="dxa"/>
+          </w:tcPr>
+          <w:p>
+            <w:pPr>
+              <w:jc w:val="center"/>
+              <w:rPr>
+                <w:b w:val="0"/>
+                <w:bCs w:val="0"/>
+              </w:rPr>
+            </w:pPr>
+            <w:r>
+              <w:rPr>
+                <w:b w:val="0"/>
+                <w:bCs w:val="0"/>
+              </w:rPr>
+              <w:t>[rs-1</w:t>
+            </w:r>
+            <w:r>
+              <w:rPr>
+                <w:b w:val="0"/>
+                <w:bCs w:val="0"/>
+              </w:rPr>
+              <w:t>7</w:t>
+            </w:r>
+            <w:r>
+              <w:rPr>
+                <w:b w:val="0"/>
+                <w:bCs w:val="0"/>
+              </w:rPr>
+              <w:t>]</w:t>
+            </w:r>
+          </w:p>
+        </w:tc>
+        <w:tc>
+          <w:tcPr>
+            <w:tcW w:w="8696" w:type="dxa"/>
+          </w:tcPr>
+          <w:p>
+            <w:pPr>
+              <w:cnfStyle w:val="000000100000" w:firstRow="0" w:lastRow="0" w:firstColumn="0" w:lastColumn="0" w:oddVBand="0" w:evenVBand="0" w:oddHBand="1" w:evenHBand="0" w:firstRowFirstColumn="0" w:firstRowLastColumn="0" w:lastRowFirstColumn="0" w:lastRowLastColumn="0"/>
+            </w:pPr>
+            <w:r>
+              <w:t xml:space="preserve">Gost može izvršiti „instant-rezervaciju“, ako domaćin omogući tu opciju. Instant-rezervacija je vrsta rezervacije gdje domaćin nema mogućnosti odbiti zahtjev za rezervaciju. Smatra se ako je smještaj slobodan u određenom periodu, da je on otvoren za rezervaciju i gost može iskoristiti tu priliku. </w:t>
+            </w:r>
+          </w:p>
+        </w:tc>
+      </w:tr>
+      <w:tr>
+        <w:trPr>
+          <w:trHeight w:val="817"/>
+        </w:trPr>
+        <w:tc>
+          <w:tcPr>
+            <w:cnfStyle w:val="001000000000" w:firstRow="0" w:lastRow="0" w:firstColumn="1" w:lastColumn="0" w:oddVBand="0" w:evenVBand="0" w:oddHBand="0" w:evenHBand="0" w:firstRowFirstColumn="0" w:firstRowLastColumn="0" w:lastRowFirstColumn="0" w:lastRowLastColumn="0"/>
+            <w:tcW w:w="1155" w:type="dxa"/>
+          </w:tcPr>
+          <w:p>
+            <w:pPr>
+              <w:jc w:val="center"/>
+              <w:rPr>
+                <w:b w:val="0"/>
+                <w:bCs w:val="0"/>
+              </w:rPr>
+            </w:pPr>
+            <w:r>
+              <w:rPr>
+                <w:b w:val="0"/>
+                <w:bCs w:val="0"/>
+              </w:rPr>
+              <w:t>[rs-1</w:t>
+            </w:r>
+            <w:r>
+              <w:rPr>
+                <w:b w:val="0"/>
+                <w:bCs w:val="0"/>
+              </w:rPr>
+              <w:t>8</w:t>
+            </w:r>
+            <w:r>
+              <w:rPr>
+                <w:b w:val="0"/>
+                <w:bCs w:val="0"/>
+              </w:rPr>
+              <w:t>]</w:t>
+            </w:r>
+          </w:p>
+        </w:tc>
+        <w:tc>
+          <w:tcPr>
+            <w:tcW w:w="8696" w:type="dxa"/>
+          </w:tcPr>
+          <w:p>
+            <w:pPr>
+              <w:cnfStyle w:val="000000000000" w:firstRow="0" w:lastRow="0" w:firstColumn="0" w:lastColumn="0" w:oddVBand="0" w:evenVBand="0" w:oddHBand="0" w:evenHBand="0" w:firstRowFirstColumn="0" w:firstRowLastColumn="0" w:lastRowFirstColumn="0" w:lastRowLastColumn="0"/>
+            </w:pPr>
+            <w:r>
+              <w:t>Gost može poslati zahtjev za rezervaciju gdje ga zanima je li smještaj slobodan u određenom periodu. Domaćin ima dužnost odgovoriti na taj zahtjev sa DA ili NE. Ne preporuča se da se gostima odgovara sa NE.</w:t>
+            </w:r>
+          </w:p>
+        </w:tc>
+      </w:tr>
+      <w:tr>
+        <w:trPr>
+          <w:cnfStyle w:val="000000100000" w:firstRow="0" w:lastRow="0" w:firstColumn="0" w:lastColumn="0" w:oddVBand="0" w:evenVBand="0" w:oddHBand="1" w:evenHBand="0" w:firstRowFirstColumn="0" w:firstRowLastColumn="0" w:lastRowFirstColumn="0" w:lastRowLastColumn="0"/>
+          <w:trHeight w:val="496"/>
+        </w:trPr>
+        <w:tc>
+          <w:tcPr>
+            <w:cnfStyle w:val="001000000000" w:firstRow="0" w:lastRow="0" w:firstColumn="1" w:lastColumn="0" w:oddVBand="0" w:evenVBand="0" w:oddHBand="0" w:evenHBand="0" w:firstRowFirstColumn="0" w:firstRowLastColumn="0" w:lastRowFirstColumn="0" w:lastRowLastColumn="0"/>
+            <w:tcW w:w="1155" w:type="dxa"/>
+            <w:shd w:val="clear" w:color="auto" w:fill="548DD4" w:themeFill="text2" w:themeFillTint="99"/>
+            <w:hideMark/>
+          </w:tcPr>
+          <w:p>
+            <w:pPr>
+              <w:jc w:val="center"/>
+              <w:rPr>
+                <w:b w:val="0"/>
+                <w:bCs w:val="0"/>
+                <w:lang w:val="hr-BA"/>
+              </w:rPr>
+            </w:pPr>
+            <w:r>
+              <w:rPr>
+                <w:b w:val="0"/>
+                <w:bCs w:val="0"/>
+                <w:lang w:val="hr-BA"/>
+              </w:rPr>
+              <w:lastRenderedPageBreak/>
+              <w:t>ID</w:t>
+            </w:r>
+          </w:p>
+        </w:tc>
+        <w:tc>
+          <w:tcPr>
+            <w:tcW w:w="8696" w:type="dxa"/>
+            <w:shd w:val="clear" w:color="auto" w:fill="548DD4" w:themeFill="text2" w:themeFillTint="99"/>
+            <w:hideMark/>
+          </w:tcPr>
+          <w:p>
+            <w:pPr>
+              <w:jc w:val="center"/>
+              <w:cnfStyle w:val="000000100000" w:firstRow="0" w:lastRow="0" w:firstColumn="0" w:lastColumn="0" w:oddVBand="0" w:evenVBand="0" w:oddHBand="1" w:evenHBand="0" w:firstRowFirstColumn="0" w:firstRowLastColumn="0" w:lastRowFirstColumn="0" w:lastRowLastColumn="0"/>
+              <w:rPr>
+                <w:lang w:val="hr-BA"/>
+              </w:rPr>
+            </w:pPr>
+            <w:r>
+              <w:rPr>
+                <w:lang w:val="hr-BA"/>
+              </w:rPr>
+              <w:t>FILTERI</w:t>
+            </w:r>
+          </w:p>
+        </w:tc>
+      </w:tr>
+      <w:tr>
+        <w:trPr>
+          <w:trHeight w:val="789"/>
+        </w:trPr>
+        <w:tc>
+          <w:tcPr>
+            <w:cnfStyle w:val="001000000000" w:firstRow="0" w:lastRow="0" w:firstColumn="1" w:lastColumn="0" w:oddVBand="0" w:evenVBand="0" w:oddHBand="0" w:evenHBand="0" w:firstRowFirstColumn="0" w:firstRowLastColumn="0" w:lastRowFirstColumn="0" w:lastRowLastColumn="0"/>
+            <w:tcW w:w="1155" w:type="dxa"/>
+            <w:hideMark/>
+          </w:tcPr>
+          <w:p>
+            <w:pPr>
+              <w:jc w:val="center"/>
+              <w:rPr>
+                <w:b w:val="0"/>
+                <w:bCs w:val="0"/>
+                <w:lang w:val="hr-BA"/>
+              </w:rPr>
+            </w:pPr>
+            <w:r>
+              <w:rPr>
+                <w:b w:val="0"/>
+                <w:bCs w:val="0"/>
+                <w:lang w:val="hr-BA"/>
+              </w:rPr>
+              <w:t>[RS-</w:t>
+            </w:r>
+            <w:r>
+              <w:rPr>
+                <w:b w:val="0"/>
+                <w:bCs w:val="0"/>
+                <w:lang w:val="hr-BA"/>
+              </w:rPr>
+              <w:t>19</w:t>
+            </w:r>
+            <w:r>
+              <w:rPr>
+                <w:b w:val="0"/>
+                <w:bCs w:val="0"/>
+                <w:lang w:val="hr-BA"/>
+              </w:rPr>
+              <w:t>]</w:t>
+            </w:r>
+          </w:p>
+        </w:tc>
+        <w:tc>
+          <w:tcPr>
+            <w:tcW w:w="8696" w:type="dxa"/>
+            <w:hideMark/>
+          </w:tcPr>
+          <w:p>
+            <w:pPr>
+              <w:cnfStyle w:val="000000000000" w:firstRow="0" w:lastRow="0" w:firstColumn="0" w:lastColumn="0" w:oddVBand="0" w:evenVBand="0" w:oddHBand="0" w:evenHBand="0" w:firstRowFirstColumn="0" w:firstRowLastColumn="0" w:lastRowFirstColumn="0" w:lastRowLastColumn="0"/>
+              <w:rPr>
+                <w:lang w:val="hr-BA"/>
+              </w:rPr>
+            </w:pPr>
+            <w:r>
+              <w:rPr>
+                <w:lang w:val="hr-BA"/>
+              </w:rPr>
+              <w:t xml:space="preserve">Gost ima mogućnost suziti potragu smještaja za najam na osnovu njegovih preferenca. </w:t>
+            </w:r>
+            <w:r>
+              <w:rPr>
+                <w:lang w:val="hr-BA"/>
+              </w:rPr>
+              <w:t>Rezultati pretrage se mogu filtrirati s obzirom na lokaciju smještaja, dostupnost određenog vremenskog perioda, broj soba, kreveta, dostupnost besplatnog parkinga, ...</w:t>
+            </w:r>
+          </w:p>
+        </w:tc>
+      </w:tr>
+      <w:tr>
+        <w:trPr>
+          <w:cnfStyle w:val="000000100000" w:firstRow="0" w:lastRow="0" w:firstColumn="0" w:lastColumn="0" w:oddVBand="0" w:evenVBand="0" w:oddHBand="1" w:evenHBand="0" w:firstRowFirstColumn="0" w:firstRowLastColumn="0" w:lastRowFirstColumn="0" w:lastRowLastColumn="0"/>
+          <w:trHeight w:val="817"/>
+        </w:trPr>
+        <w:tc>
+          <w:tcPr>
+            <w:cnfStyle w:val="001000000000" w:firstRow="0" w:lastRow="0" w:firstColumn="1" w:lastColumn="0" w:oddVBand="0" w:evenVBand="0" w:oddHBand="0" w:evenHBand="0" w:firstRowFirstColumn="0" w:firstRowLastColumn="0" w:lastRowFirstColumn="0" w:lastRowLastColumn="0"/>
+            <w:tcW w:w="1155" w:type="dxa"/>
+            <w:hideMark/>
+          </w:tcPr>
+          <w:p>
+            <w:pPr>
+              <w:jc w:val="center"/>
+              <w:rPr>
+                <w:b w:val="0"/>
+                <w:bCs w:val="0"/>
+                <w:lang w:val="hr-BA"/>
+              </w:rPr>
+            </w:pPr>
+            <w:r>
+              <w:rPr>
+                <w:b w:val="0"/>
+                <w:bCs w:val="0"/>
+                <w:lang w:val="hr-BA"/>
+              </w:rPr>
+              <w:t>[RS-2</w:t>
+            </w:r>
+            <w:r>
+              <w:rPr>
+                <w:b w:val="0"/>
+                <w:bCs w:val="0"/>
+                <w:lang w:val="hr-BA"/>
+              </w:rPr>
+              <w:t>0</w:t>
+            </w:r>
+            <w:r>
+              <w:rPr>
+                <w:b w:val="0"/>
+                <w:bCs w:val="0"/>
+                <w:lang w:val="hr-BA"/>
+              </w:rPr>
+              <w:t>]</w:t>
+            </w:r>
+          </w:p>
+        </w:tc>
+        <w:tc>
+          <w:tcPr>
+            <w:tcW w:w="8696" w:type="dxa"/>
+            <w:hideMark/>
+          </w:tcPr>
+          <w:p>
+            <w:pPr>
+              <w:cnfStyle w:val="000000100000" w:firstRow="0" w:lastRow="0" w:firstColumn="0" w:lastColumn="0" w:oddVBand="0" w:evenVBand="0" w:oddHBand="1" w:evenHBand="0" w:firstRowFirstColumn="0" w:firstRowLastColumn="0" w:lastRowFirstColumn="0" w:lastRowLastColumn="0"/>
+              <w:rPr>
+                <w:lang w:val="hr-BA"/>
+              </w:rPr>
+            </w:pPr>
+            <w:r>
+              <w:rPr>
+                <w:lang w:val="hr-BA"/>
+              </w:rPr>
+              <w:t>Domaćin je dužan opisati svoj apartman što detaljnije pri davanju opisa svog  smještaja, kako bi rezultati filtrirane potrage za smještaj bili što korisniji gostu.</w:t>
+            </w:r>
+          </w:p>
+        </w:tc>
+      </w:tr>
+    </w:tbl>
+    <w:p/>
+    <w:p/>
+    <w:tbl>
+      <w:tblPr>
+        <w:tblStyle w:val="PlainTable3"/>
+        <w:tblW w:w="9851" w:type="dxa"/>
+        <w:tblLook w:val="04A0" w:firstRow="1" w:lastRow="0" w:firstColumn="1" w:lastColumn="0" w:noHBand="0" w:noVBand="1"/>
+      </w:tblPr>
+      <w:tblGrid>
+        <w:gridCol w:w="1155"/>
+        <w:gridCol w:w="8696"/>
+      </w:tblGrid>
+      <w:tr>
+        <w:trPr>
+          <w:cnfStyle w:val="100000000000" w:firstRow="1" w:lastRow="0" w:firstColumn="0" w:lastColumn="0" w:oddVBand="0" w:evenVBand="0" w:oddHBand="0" w:evenHBand="0" w:firstRowFirstColumn="0" w:firstRowLastColumn="0" w:lastRowFirstColumn="0" w:lastRowLastColumn="0"/>
+          <w:trHeight w:val="496"/>
+        </w:trPr>
+        <w:tc>
+          <w:tcPr>
+            <w:cnfStyle w:val="001000000100" w:firstRow="0" w:lastRow="0" w:firstColumn="1" w:lastColumn="0" w:oddVBand="0" w:evenVBand="0" w:oddHBand="0" w:evenHBand="0" w:firstRowFirstColumn="1" w:firstRowLastColumn="0" w:lastRowFirstColumn="0" w:lastRowLastColumn="0"/>
+            <w:tcW w:w="1155" w:type="dxa"/>
+            <w:tcBorders>
+              <w:top w:val="single" w:sz="4" w:space="0" w:color="auto"/>
               <w:left w:val="nil"/>
             </w:tcBorders>
             <w:shd w:val="clear" w:color="auto" w:fill="548DD4" w:themeFill="text2" w:themeFillTint="99"/>
@@ -4543,7 +4005,6 @@
                 <w:bCs w:val="0"/>
                 <w:lang w:val="hr-BA"/>
               </w:rPr>
-              <w:lastRenderedPageBreak/>
               <w:t>ID</w:t>
             </w:r>
           </w:p>
@@ -4575,7 +4036,7 @@
                 <w:bCs w:val="0"/>
                 <w:lang w:val="hr-BA"/>
               </w:rPr>
-              <w:t>povratni izvještaj</w:t>
+              <w:t>UPRAVLJANJE KALENDAROM</w:t>
             </w:r>
           </w:p>
         </w:tc>
@@ -4611,15 +4072,15 @@
                 <w:bCs w:val="0"/>
                 <w:lang w:val="hr-BA"/>
               </w:rPr>
-              <w:t>[RS-</w:t>
-            </w:r>
-            <w:r>
-              <w:rPr>
-                <w:b w:val="0"/>
-                <w:bCs w:val="0"/>
-                <w:lang w:val="hr-BA"/>
-              </w:rPr>
-              <w:t>27</w:t>
+              <w:t>[RS-2</w:t>
+            </w:r>
+            <w:r>
+              <w:rPr>
+                <w:b w:val="0"/>
+                <w:bCs w:val="0"/>
+                <w:lang w:val="hr-BA"/>
+              </w:rPr>
+              <w:t>1</w:t>
             </w:r>
             <w:r>
               <w:rPr>
@@ -4647,7 +4108,7 @@
               <w:rPr>
                 <w:lang w:val="hr-BA"/>
               </w:rPr>
-              <w:t>HouseHub će prikupljati podatke poput provedenog vremena na razgledavanju nekog smještaja, broju različitih korisnika koji su u određenom vremenskom periodu kliknuli na određeni smještaj i razgledavali, ...</w:t>
+              <w:t>Svaki oglašeni smještaj ima svoj kalendar kojem domaćin i gost mogu pristupiti. Domaćin može i mora ažurirati kalendar svog smještaja kako bi predstavljao stvarno stanje zauzetosti smještaja.</w:t>
             </w:r>
           </w:p>
         </w:tc>
@@ -4682,15 +4143,15 @@
                 <w:bCs w:val="0"/>
                 <w:lang w:val="hr-BA"/>
               </w:rPr>
-              <w:t>[RS-</w:t>
-            </w:r>
-            <w:r>
-              <w:rPr>
-                <w:b w:val="0"/>
-                <w:bCs w:val="0"/>
-                <w:lang w:val="hr-BA"/>
-              </w:rPr>
-              <w:t>28</w:t>
+              <w:t>[RS-2</w:t>
+            </w:r>
+            <w:r>
+              <w:rPr>
+                <w:b w:val="0"/>
+                <w:bCs w:val="0"/>
+                <w:lang w:val="hr-BA"/>
+              </w:rPr>
+              <w:t>2</w:t>
             </w:r>
             <w:r>
               <w:rPr>
@@ -4718,7 +4179,87 @@
               <w:rPr>
                 <w:lang w:val="hr-BA"/>
               </w:rPr>
-              <w:t>HouseHub će te podatke koristiti kako bi domaćinima pružili korisnu informaciju o stanju svojih oglasa.</w:t>
+              <w:t>HouseHub pri rezervaciji smještaja automatski blokira dostupnost smještaja u danom vremenskom periodu. Ako domaćin da u najam svoj smještaj mimo stranice HouseHub, on ima mogućnost ručno blokirati dostupnost smještaja u danom vremenskom periodu.</w:t>
+            </w:r>
+          </w:p>
+        </w:tc>
+      </w:tr>
+    </w:tbl>
+    <w:p/>
+    <w:p/>
+    <w:tbl>
+      <w:tblPr>
+        <w:tblStyle w:val="PlainTable3"/>
+        <w:tblW w:w="9851" w:type="dxa"/>
+        <w:tblLook w:val="04A0" w:firstRow="1" w:lastRow="0" w:firstColumn="1" w:lastColumn="0" w:noHBand="0" w:noVBand="1"/>
+      </w:tblPr>
+      <w:tblGrid>
+        <w:gridCol w:w="1155"/>
+        <w:gridCol w:w="8696"/>
+      </w:tblGrid>
+      <w:tr>
+        <w:trPr>
+          <w:cnfStyle w:val="100000000000" w:firstRow="1" w:lastRow="0" w:firstColumn="0" w:lastColumn="0" w:oddVBand="0" w:evenVBand="0" w:oddHBand="0" w:evenHBand="0" w:firstRowFirstColumn="0" w:firstRowLastColumn="0" w:lastRowFirstColumn="0" w:lastRowLastColumn="0"/>
+          <w:trHeight w:val="496"/>
+        </w:trPr>
+        <w:tc>
+          <w:tcPr>
+            <w:cnfStyle w:val="001000000100" w:firstRow="0" w:lastRow="0" w:firstColumn="1" w:lastColumn="0" w:oddVBand="0" w:evenVBand="0" w:oddHBand="0" w:evenHBand="0" w:firstRowFirstColumn="1" w:firstRowLastColumn="0" w:lastRowFirstColumn="0" w:lastRowLastColumn="0"/>
+            <w:tcW w:w="1155" w:type="dxa"/>
+            <w:tcBorders>
+              <w:top w:val="single" w:sz="4" w:space="0" w:color="auto"/>
+              <w:left w:val="nil"/>
+            </w:tcBorders>
+            <w:shd w:val="clear" w:color="auto" w:fill="548DD4" w:themeFill="text2" w:themeFillTint="99"/>
+            <w:hideMark/>
+          </w:tcPr>
+          <w:p>
+            <w:pPr>
+              <w:jc w:val="center"/>
+              <w:rPr>
+                <w:b w:val="0"/>
+                <w:bCs w:val="0"/>
+                <w:lang w:val="hr-BA"/>
+              </w:rPr>
+            </w:pPr>
+            <w:r>
+              <w:rPr>
+                <w:b w:val="0"/>
+                <w:bCs w:val="0"/>
+                <w:lang w:val="hr-BA"/>
+              </w:rPr>
+              <w:t>ID</w:t>
+            </w:r>
+          </w:p>
+        </w:tc>
+        <w:tc>
+          <w:tcPr>
+            <w:tcW w:w="8696" w:type="dxa"/>
+            <w:tcBorders>
+              <w:top w:val="single" w:sz="4" w:space="0" w:color="auto"/>
+              <w:left w:val="nil"/>
+              <w:right w:val="nil"/>
+            </w:tcBorders>
+            <w:shd w:val="clear" w:color="auto" w:fill="548DD4" w:themeFill="text2" w:themeFillTint="99"/>
+            <w:hideMark/>
+          </w:tcPr>
+          <w:p>
+            <w:pPr>
+              <w:jc w:val="center"/>
+              <w:cnfStyle w:val="100000000000" w:firstRow="1" w:lastRow="0" w:firstColumn="0" w:lastColumn="0" w:oddVBand="0" w:evenVBand="0" w:oddHBand="0" w:evenHBand="0" w:firstRowFirstColumn="0" w:firstRowLastColumn="0" w:lastRowFirstColumn="0" w:lastRowLastColumn="0"/>
+              <w:rPr>
+                <w:b w:val="0"/>
+                <w:bCs w:val="0"/>
+                <w:lang w:val="hr-BA"/>
+              </w:rPr>
+            </w:pPr>
+            <w:r>
+              <w:rPr>
+                <w:b w:val="0"/>
+                <w:bCs w:val="0"/>
+                <w:lang w:val="hr-BA"/>
+              </w:rPr>
+              <w:t>PLAĆANJE</w:t>
             </w:r>
           </w:p>
         </w:tc>
@@ -4726,7 +4267,7 @@
       <w:tr>
         <w:trPr>
           <w:cnfStyle w:val="000000100000" w:firstRow="0" w:lastRow="0" w:firstColumn="0" w:lastColumn="0" w:oddVBand="0" w:evenVBand="0" w:oddHBand="1" w:evenHBand="0" w:firstRowFirstColumn="0" w:firstRowLastColumn="0" w:lastRowFirstColumn="0" w:lastRowLastColumn="0"/>
-          <w:trHeight w:val="817"/>
+          <w:trHeight w:val="789"/>
         </w:trPr>
         <w:tc>
           <w:tcPr>
@@ -4737,6 +4278,7 @@
               <w:left w:val="nil"/>
               <w:bottom w:val="nil"/>
             </w:tcBorders>
+            <w:hideMark/>
           </w:tcPr>
           <w:p>
             <w:pPr>
@@ -4753,13 +4295,30 @@
                 <w:bCs w:val="0"/>
                 <w:lang w:val="hr-BA"/>
               </w:rPr>
-              <w:t>[RS-29]</w:t>
+              <w:t>[RS-2</w:t>
+            </w:r>
+            <w:r>
+              <w:rPr>
+                <w:b w:val="0"/>
+                <w:bCs w:val="0"/>
+                <w:lang w:val="hr-BA"/>
+              </w:rPr>
+              <w:t>3</w:t>
+            </w:r>
+            <w:r>
+              <w:rPr>
+                <w:b w:val="0"/>
+                <w:bCs w:val="0"/>
+                <w:lang w:val="hr-BA"/>
+              </w:rPr>
+              <w:t>]</w:t>
             </w:r>
           </w:p>
         </w:tc>
         <w:tc>
           <w:tcPr>
             <w:tcW w:w="8696" w:type="dxa"/>
+            <w:hideMark/>
           </w:tcPr>
           <w:p>
             <w:pPr>
@@ -4772,7 +4331,78 @@
               <w:rPr>
                 <w:lang w:val="hr-BA"/>
               </w:rPr>
-              <w:t>Ako bi npr. velik broj ljudi pogledao određeni smještaj, a ne bi se dogodila nijedna rezervacija, domaćinu bi automatski poručili da spusti cijenu, poboljša kvalitetu slika, napiše kvalitetniji opis, ...</w:t>
+              <w:t xml:space="preserve">Gost vrši plaćanje smještaja prilikom rezervacije. Rezervacija se smatra valjanom tek kada plaćanje bude uspješno izvršeno. </w:t>
+            </w:r>
+          </w:p>
+        </w:tc>
+      </w:tr>
+      <w:tr>
+        <w:trPr>
+          <w:trHeight w:val="817"/>
+        </w:trPr>
+        <w:tc>
+          <w:tcPr>
+            <w:cnfStyle w:val="001000000000" w:firstRow="0" w:lastRow="0" w:firstColumn="1" w:lastColumn="0" w:oddVBand="0" w:evenVBand="0" w:oddHBand="0" w:evenHBand="0" w:firstRowFirstColumn="0" w:firstRowLastColumn="0" w:lastRowFirstColumn="0" w:lastRowLastColumn="0"/>
+            <w:tcW w:w="1155" w:type="dxa"/>
+            <w:tcBorders>
+              <w:top w:val="nil"/>
+              <w:left w:val="nil"/>
+              <w:bottom w:val="nil"/>
+            </w:tcBorders>
+            <w:hideMark/>
+          </w:tcPr>
+          <w:p>
+            <w:pPr>
+              <w:jc w:val="center"/>
+              <w:rPr>
+                <w:b w:val="0"/>
+                <w:bCs w:val="0"/>
+                <w:lang w:val="hr-BA"/>
+              </w:rPr>
+            </w:pPr>
+            <w:r>
+              <w:rPr>
+                <w:b w:val="0"/>
+                <w:bCs w:val="0"/>
+                <w:lang w:val="hr-BA"/>
+              </w:rPr>
+              <w:t>[RS-2</w:t>
+            </w:r>
+            <w:r>
+              <w:rPr>
+                <w:b w:val="0"/>
+                <w:bCs w:val="0"/>
+                <w:lang w:val="hr-BA"/>
+              </w:rPr>
+              <w:t>4</w:t>
+            </w:r>
+            <w:r>
+              <w:rPr>
+                <w:b w:val="0"/>
+                <w:bCs w:val="0"/>
+                <w:lang w:val="hr-BA"/>
+              </w:rPr>
+              <w:t>]</w:t>
+            </w:r>
+          </w:p>
+        </w:tc>
+        <w:tc>
+          <w:tcPr>
+            <w:tcW w:w="8696" w:type="dxa"/>
+            <w:hideMark/>
+          </w:tcPr>
+          <w:p>
+            <w:pPr>
+              <w:cnfStyle w:val="000000000000" w:firstRow="0" w:lastRow="0" w:firstColumn="0" w:lastColumn="0" w:oddVBand="0" w:evenVBand="0" w:oddHBand="0" w:evenHBand="0" w:firstRowFirstColumn="0" w:firstRowLastColumn="0" w:lastRowFirstColumn="0" w:lastRowLastColumn="0"/>
+              <w:rPr>
+                <w:lang w:val="hr-BA"/>
+              </w:rPr>
+            </w:pPr>
+            <w:r>
+              <w:rPr>
+                <w:lang w:val="hr-BA"/>
+              </w:rPr>
+              <w:t>Gost vrši plaćanje karticom, i transakcija se provodi koristeći vanjsku aplikaciju za prijenos novaca koja je sigurna i povjerljiva.</w:t>
             </w:r>
           </w:p>
         </w:tc>
@@ -4851,7 +4481,7 @@
                 <w:bCs w:val="0"/>
                 <w:lang w:val="hr-BA"/>
               </w:rPr>
-              <w:t>recenzija</w:t>
+              <w:t>VIŠEJEZIČNOST</w:t>
             </w:r>
           </w:p>
         </w:tc>
@@ -4887,15 +4517,15 @@
                 <w:bCs w:val="0"/>
                 <w:lang w:val="hr-BA"/>
               </w:rPr>
-              <w:t>[RS-</w:t>
-            </w:r>
-            <w:r>
-              <w:rPr>
-                <w:b w:val="0"/>
-                <w:bCs w:val="0"/>
-                <w:lang w:val="hr-BA"/>
-              </w:rPr>
-              <w:t>30</w:t>
+              <w:t>[RS-2</w:t>
+            </w:r>
+            <w:r>
+              <w:rPr>
+                <w:b w:val="0"/>
+                <w:bCs w:val="0"/>
+                <w:lang w:val="hr-BA"/>
+              </w:rPr>
+              <w:t>5</w:t>
             </w:r>
             <w:r>
               <w:rPr>
@@ -4923,20 +4553,97 @@
               <w:rPr>
                 <w:lang w:val="hr-BA"/>
               </w:rPr>
-              <w:t>Nakon što je gost boravak u rezerviranom smještaju, on ima mogućnost napisati recenziju samog smještaja</w:t>
-            </w:r>
-            <w:r>
-              <w:rPr>
-                <w:lang w:val="hr-BA"/>
-              </w:rPr>
-              <w:t xml:space="preserve"> koja je javno dostupna svim korisnicima.</w:t>
+              <w:t>Želimo da aplikacija bude dostupna korisnicima iz svih zemalja svijeta, stoga nudimo mogućnost da im naša stranica bude dostupna na engleskom jeziku. Zadani jezik je hrvatski jezik.</w:t>
+            </w:r>
+          </w:p>
+        </w:tc>
+      </w:tr>
+    </w:tbl>
+    <w:p/>
+    <w:p/>
+    <w:p/>
+    <w:tbl>
+      <w:tblPr>
+        <w:tblStyle w:val="PlainTable3"/>
+        <w:tblW w:w="9851" w:type="dxa"/>
+        <w:tblLook w:val="04A0" w:firstRow="1" w:lastRow="0" w:firstColumn="1" w:lastColumn="0" w:noHBand="0" w:noVBand="1"/>
+      </w:tblPr>
+      <w:tblGrid>
+        <w:gridCol w:w="1155"/>
+        <w:gridCol w:w="8696"/>
+      </w:tblGrid>
+      <w:tr>
+        <w:trPr>
+          <w:cnfStyle w:val="100000000000" w:firstRow="1" w:lastRow="0" w:firstColumn="0" w:lastColumn="0" w:oddVBand="0" w:evenVBand="0" w:oddHBand="0" w:evenHBand="0" w:firstRowFirstColumn="0" w:firstRowLastColumn="0" w:lastRowFirstColumn="0" w:lastRowLastColumn="0"/>
+          <w:trHeight w:val="496"/>
+        </w:trPr>
+        <w:tc>
+          <w:tcPr>
+            <w:cnfStyle w:val="001000000100" w:firstRow="0" w:lastRow="0" w:firstColumn="1" w:lastColumn="0" w:oddVBand="0" w:evenVBand="0" w:oddHBand="0" w:evenHBand="0" w:firstRowFirstColumn="1" w:firstRowLastColumn="0" w:lastRowFirstColumn="0" w:lastRowLastColumn="0"/>
+            <w:tcW w:w="1155" w:type="dxa"/>
+            <w:tcBorders>
+              <w:top w:val="single" w:sz="4" w:space="0" w:color="auto"/>
+              <w:left w:val="nil"/>
+            </w:tcBorders>
+            <w:shd w:val="clear" w:color="auto" w:fill="548DD4" w:themeFill="text2" w:themeFillTint="99"/>
+            <w:hideMark/>
+          </w:tcPr>
+          <w:p>
+            <w:pPr>
+              <w:jc w:val="center"/>
+              <w:rPr>
+                <w:b w:val="0"/>
+                <w:bCs w:val="0"/>
+                <w:lang w:val="hr-BA"/>
+              </w:rPr>
+            </w:pPr>
+            <w:r>
+              <w:rPr>
+                <w:b w:val="0"/>
+                <w:bCs w:val="0"/>
+                <w:lang w:val="hr-BA"/>
+              </w:rPr>
+              <w:lastRenderedPageBreak/>
+              <w:t>ID</w:t>
+            </w:r>
+          </w:p>
+        </w:tc>
+        <w:tc>
+          <w:tcPr>
+            <w:tcW w:w="8696" w:type="dxa"/>
+            <w:tcBorders>
+              <w:top w:val="single" w:sz="4" w:space="0" w:color="auto"/>
+              <w:left w:val="nil"/>
+              <w:right w:val="nil"/>
+            </w:tcBorders>
+            <w:shd w:val="clear" w:color="auto" w:fill="548DD4" w:themeFill="text2" w:themeFillTint="99"/>
+            <w:hideMark/>
+          </w:tcPr>
+          <w:p>
+            <w:pPr>
+              <w:jc w:val="center"/>
+              <w:cnfStyle w:val="100000000000" w:firstRow="1" w:lastRow="0" w:firstColumn="0" w:lastColumn="0" w:oddVBand="0" w:evenVBand="0" w:oddHBand="0" w:evenHBand="0" w:firstRowFirstColumn="0" w:firstRowLastColumn="0" w:lastRowFirstColumn="0" w:lastRowLastColumn="0"/>
+              <w:rPr>
+                <w:b w:val="0"/>
+                <w:bCs w:val="0"/>
+                <w:lang w:val="hr-BA"/>
+              </w:rPr>
+            </w:pPr>
+            <w:r>
+              <w:rPr>
+                <w:b w:val="0"/>
+                <w:bCs w:val="0"/>
+                <w:lang w:val="hr-BA"/>
+              </w:rPr>
+              <w:t>povratni izvještaj</w:t>
             </w:r>
           </w:p>
         </w:tc>
       </w:tr>
       <w:tr>
         <w:trPr>
-          <w:trHeight w:val="817"/>
+          <w:cnfStyle w:val="000000100000" w:firstRow="0" w:lastRow="0" w:firstColumn="0" w:lastColumn="0" w:oddVBand="0" w:evenVBand="0" w:oddHBand="1" w:evenHBand="0" w:firstRowFirstColumn="0" w:firstRowLastColumn="0" w:lastRowFirstColumn="0" w:lastRowLastColumn="0"/>
+          <w:trHeight w:val="789"/>
         </w:trPr>
         <w:tc>
           <w:tcPr>
@@ -4964,15 +4671,15 @@
                 <w:bCs w:val="0"/>
                 <w:lang w:val="hr-BA"/>
               </w:rPr>
-              <w:t>[RS-</w:t>
-            </w:r>
-            <w:r>
-              <w:rPr>
-                <w:b w:val="0"/>
-                <w:bCs w:val="0"/>
-                <w:lang w:val="hr-BA"/>
-              </w:rPr>
-              <w:t>31</w:t>
+              <w:t>[RS-2</w:t>
+            </w:r>
+            <w:r>
+              <w:rPr>
+                <w:b w:val="0"/>
+                <w:bCs w:val="0"/>
+                <w:lang w:val="hr-BA"/>
+              </w:rPr>
+              <w:t>6</w:t>
             </w:r>
             <w:r>
               <w:rPr>
@@ -4991,23 +4698,22 @@
           </w:tcPr>
           <w:p>
             <w:pPr>
-              <w:cnfStyle w:val="000000000000" w:firstRow="0" w:lastRow="0" w:firstColumn="0" w:lastColumn="0" w:oddVBand="0" w:evenVBand="0" w:oddHBand="0" w:evenHBand="0" w:firstRowFirstColumn="0" w:firstRowLastColumn="0" w:lastRowFirstColumn="0" w:lastRowLastColumn="0"/>
-              <w:rPr>
-                <w:lang w:val="hr-BA"/>
-              </w:rPr>
-            </w:pPr>
-            <w:r>
-              <w:rPr>
-                <w:lang w:val="hr-BA"/>
-              </w:rPr>
-              <w:t>Recenzija bi trebala biti strukturirana i konstruktivna, dati osvrt na sami smještaj i ponašanje domaćina. Ne bi trebali pisati o stvarima na koje domaćin ne može utjecati, a da to stoji u opisu smještaja ( ako stoji da lokacija smještaja nije blizu plaže, u recenziji se gost ne bi trebao žaliti na udaljenost do plaže ).</w:t>
+              <w:cnfStyle w:val="000000100000" w:firstRow="0" w:lastRow="0" w:firstColumn="0" w:lastColumn="0" w:oddVBand="0" w:evenVBand="0" w:oddHBand="1" w:evenHBand="0" w:firstRowFirstColumn="0" w:firstRowLastColumn="0" w:lastRowFirstColumn="0" w:lastRowLastColumn="0"/>
+              <w:rPr>
+                <w:lang w:val="hr-BA"/>
+              </w:rPr>
+            </w:pPr>
+            <w:r>
+              <w:rPr>
+                <w:lang w:val="hr-BA"/>
+              </w:rPr>
+              <w:t>HouseHub će prikupljati podatke poput provedenog vremena na razgledavanju nekog smještaja, broju različitih korisnika koji su u određenom vremenskom periodu kliknuli na određeni smještaj i razgledavali, ...</w:t>
             </w:r>
           </w:p>
         </w:tc>
       </w:tr>
       <w:tr>
         <w:trPr>
-          <w:cnfStyle w:val="000000100000" w:firstRow="0" w:lastRow="0" w:firstColumn="0" w:lastColumn="0" w:oddVBand="0" w:evenVBand="0" w:oddHBand="1" w:evenHBand="0" w:firstRowFirstColumn="0" w:firstRowLastColumn="0" w:lastRowFirstColumn="0" w:lastRowLastColumn="0"/>
           <w:trHeight w:val="817"/>
         </w:trPr>
         <w:tc>
@@ -5019,6 +4725,7 @@
               <w:left w:val="nil"/>
               <w:bottom w:val="nil"/>
             </w:tcBorders>
+            <w:hideMark/>
           </w:tcPr>
           <w:p>
             <w:pPr>
@@ -5035,38 +4742,50 @@
                 <w:bCs w:val="0"/>
                 <w:lang w:val="hr-BA"/>
               </w:rPr>
-              <w:t>[RS-32]</w:t>
+              <w:t>[RS-2</w:t>
+            </w:r>
+            <w:r>
+              <w:rPr>
+                <w:b w:val="0"/>
+                <w:bCs w:val="0"/>
+                <w:lang w:val="hr-BA"/>
+              </w:rPr>
+              <w:t>7</w:t>
+            </w:r>
+            <w:r>
+              <w:rPr>
+                <w:b w:val="0"/>
+                <w:bCs w:val="0"/>
+                <w:lang w:val="hr-BA"/>
+              </w:rPr>
+              <w:t>]</w:t>
             </w:r>
           </w:p>
         </w:tc>
         <w:tc>
           <w:tcPr>
             <w:tcW w:w="8696" w:type="dxa"/>
-          </w:tcPr>
-          <w:p>
-            <w:pPr>
-              <w:cnfStyle w:val="000000100000" w:firstRow="0" w:lastRow="0" w:firstColumn="0" w:lastColumn="0" w:oddVBand="0" w:evenVBand="0" w:oddHBand="1" w:evenHBand="0" w:firstRowFirstColumn="0" w:firstRowLastColumn="0" w:lastRowFirstColumn="0" w:lastRowLastColumn="0"/>
-              <w:rPr>
-                <w:lang w:val="hr-BA"/>
-              </w:rPr>
-            </w:pPr>
-            <w:r>
-              <w:rPr>
-                <w:lang w:val="hr-BA"/>
-              </w:rPr>
-              <w:t xml:space="preserve">Domaćin ima mogućnost napisati recenziju o svom gostu i vrijede ista </w:t>
-            </w:r>
-            <w:r>
-              <w:rPr>
-                <w:lang w:val="hr-BA"/>
-              </w:rPr>
-              <w:t>pravila.</w:t>
+            <w:hideMark/>
+          </w:tcPr>
+          <w:p>
+            <w:pPr>
+              <w:cnfStyle w:val="000000000000" w:firstRow="0" w:lastRow="0" w:firstColumn="0" w:lastColumn="0" w:oddVBand="0" w:evenVBand="0" w:oddHBand="0" w:evenHBand="0" w:firstRowFirstColumn="0" w:firstRowLastColumn="0" w:lastRowFirstColumn="0" w:lastRowLastColumn="0"/>
+              <w:rPr>
+                <w:lang w:val="hr-BA"/>
+              </w:rPr>
+            </w:pPr>
+            <w:r>
+              <w:rPr>
+                <w:lang w:val="hr-BA"/>
+              </w:rPr>
+              <w:t>HouseHub će te podatke koristiti kako bi domaćinima pružili korisnu informaciju o stanju svojih oglasa.</w:t>
             </w:r>
           </w:p>
         </w:tc>
       </w:tr>
       <w:tr>
         <w:trPr>
+          <w:cnfStyle w:val="000000100000" w:firstRow="0" w:lastRow="0" w:firstColumn="0" w:lastColumn="0" w:oddVBand="0" w:evenVBand="0" w:oddHBand="1" w:evenHBand="0" w:firstRowFirstColumn="0" w:firstRowLastColumn="0" w:lastRowFirstColumn="0" w:lastRowLastColumn="0"/>
           <w:trHeight w:val="817"/>
         </w:trPr>
         <w:tc>
@@ -5094,7 +4813,23 @@
                 <w:bCs w:val="0"/>
                 <w:lang w:val="hr-BA"/>
               </w:rPr>
-              <w:t>[RS-33]</w:t>
+              <w:t>[RS-2</w:t>
+            </w:r>
+            <w:r>
+              <w:rPr>
+                <w:b w:val="0"/>
+                <w:bCs w:val="0"/>
+                <w:lang w:val="hr-BA"/>
+              </w:rPr>
+              <w:t>8</w:t>
+            </w:r>
+            <w:r>
+              <w:rPr>
+                <w:b w:val="0"/>
+                <w:bCs w:val="0"/>
+                <w:lang w:val="hr-BA"/>
+              </w:rPr>
+              <w:t>]</w:t>
             </w:r>
           </w:p>
         </w:tc>
@@ -5104,6 +4839,244 @@
           </w:tcPr>
           <w:p>
             <w:pPr>
+              <w:cnfStyle w:val="000000100000" w:firstRow="0" w:lastRow="0" w:firstColumn="0" w:lastColumn="0" w:oddVBand="0" w:evenVBand="0" w:oddHBand="1" w:evenHBand="0" w:firstRowFirstColumn="0" w:firstRowLastColumn="0" w:lastRowFirstColumn="0" w:lastRowLastColumn="0"/>
+              <w:rPr>
+                <w:lang w:val="hr-BA"/>
+              </w:rPr>
+            </w:pPr>
+            <w:r>
+              <w:rPr>
+                <w:lang w:val="hr-BA"/>
+              </w:rPr>
+              <w:t>Ako bi npr. velik broj ljudi pogledao određeni smještaj, a ne bi se dogodila nijedna rezervacija, domaćinu bi automatski poručili da spusti cijenu, poboljša kvalitetu slika, napiše kvalitetniji opis, ...</w:t>
+            </w:r>
+          </w:p>
+        </w:tc>
+      </w:tr>
+    </w:tbl>
+    <w:p/>
+    <w:tbl>
+      <w:tblPr>
+        <w:tblStyle w:val="PlainTable3"/>
+        <w:tblW w:w="9851" w:type="dxa"/>
+        <w:tblLook w:val="04A0" w:firstRow="1" w:lastRow="0" w:firstColumn="1" w:lastColumn="0" w:noHBand="0" w:noVBand="1"/>
+      </w:tblPr>
+      <w:tblGrid>
+        <w:gridCol w:w="1155"/>
+        <w:gridCol w:w="8696"/>
+      </w:tblGrid>
+      <w:tr>
+        <w:trPr>
+          <w:cnfStyle w:val="100000000000" w:firstRow="1" w:lastRow="0" w:firstColumn="0" w:lastColumn="0" w:oddVBand="0" w:evenVBand="0" w:oddHBand="0" w:evenHBand="0" w:firstRowFirstColumn="0" w:firstRowLastColumn="0" w:lastRowFirstColumn="0" w:lastRowLastColumn="0"/>
+          <w:trHeight w:val="496"/>
+        </w:trPr>
+        <w:tc>
+          <w:tcPr>
+            <w:cnfStyle w:val="001000000100" w:firstRow="0" w:lastRow="0" w:firstColumn="1" w:lastColumn="0" w:oddVBand="0" w:evenVBand="0" w:oddHBand="0" w:evenHBand="0" w:firstRowFirstColumn="1" w:firstRowLastColumn="0" w:lastRowFirstColumn="0" w:lastRowLastColumn="0"/>
+            <w:tcW w:w="1155" w:type="dxa"/>
+            <w:tcBorders>
+              <w:top w:val="single" w:sz="4" w:space="0" w:color="auto"/>
+              <w:left w:val="nil"/>
+            </w:tcBorders>
+            <w:shd w:val="clear" w:color="auto" w:fill="548DD4" w:themeFill="text2" w:themeFillTint="99"/>
+            <w:hideMark/>
+          </w:tcPr>
+          <w:p>
+            <w:pPr>
+              <w:jc w:val="center"/>
+              <w:rPr>
+                <w:b w:val="0"/>
+                <w:bCs w:val="0"/>
+                <w:lang w:val="hr-BA"/>
+              </w:rPr>
+            </w:pPr>
+            <w:r>
+              <w:rPr>
+                <w:b w:val="0"/>
+                <w:bCs w:val="0"/>
+                <w:lang w:val="hr-BA"/>
+              </w:rPr>
+              <w:t>ID</w:t>
+            </w:r>
+          </w:p>
+        </w:tc>
+        <w:tc>
+          <w:tcPr>
+            <w:tcW w:w="8696" w:type="dxa"/>
+            <w:tcBorders>
+              <w:top w:val="single" w:sz="4" w:space="0" w:color="auto"/>
+              <w:left w:val="nil"/>
+              <w:right w:val="nil"/>
+            </w:tcBorders>
+            <w:shd w:val="clear" w:color="auto" w:fill="548DD4" w:themeFill="text2" w:themeFillTint="99"/>
+            <w:hideMark/>
+          </w:tcPr>
+          <w:p>
+            <w:pPr>
+              <w:jc w:val="center"/>
+              <w:cnfStyle w:val="100000000000" w:firstRow="1" w:lastRow="0" w:firstColumn="0" w:lastColumn="0" w:oddVBand="0" w:evenVBand="0" w:oddHBand="0" w:evenHBand="0" w:firstRowFirstColumn="0" w:firstRowLastColumn="0" w:lastRowFirstColumn="0" w:lastRowLastColumn="0"/>
+              <w:rPr>
+                <w:b w:val="0"/>
+                <w:bCs w:val="0"/>
+                <w:lang w:val="hr-BA"/>
+              </w:rPr>
+            </w:pPr>
+            <w:r>
+              <w:rPr>
+                <w:b w:val="0"/>
+                <w:bCs w:val="0"/>
+                <w:lang w:val="hr-BA"/>
+              </w:rPr>
+              <w:t>recenzija</w:t>
+            </w:r>
+          </w:p>
+        </w:tc>
+      </w:tr>
+      <w:tr>
+        <w:trPr>
+          <w:cnfStyle w:val="000000100000" w:firstRow="0" w:lastRow="0" w:firstColumn="0" w:lastColumn="0" w:oddVBand="0" w:evenVBand="0" w:oddHBand="1" w:evenHBand="0" w:firstRowFirstColumn="0" w:firstRowLastColumn="0" w:lastRowFirstColumn="0" w:lastRowLastColumn="0"/>
+          <w:trHeight w:val="789"/>
+        </w:trPr>
+        <w:tc>
+          <w:tcPr>
+            <w:cnfStyle w:val="001000000000" w:firstRow="0" w:lastRow="0" w:firstColumn="1" w:lastColumn="0" w:oddVBand="0" w:evenVBand="0" w:oddHBand="0" w:evenHBand="0" w:firstRowFirstColumn="0" w:firstRowLastColumn="0" w:lastRowFirstColumn="0" w:lastRowLastColumn="0"/>
+            <w:tcW w:w="1155" w:type="dxa"/>
+            <w:tcBorders>
+              <w:top w:val="nil"/>
+              <w:left w:val="nil"/>
+              <w:bottom w:val="nil"/>
+            </w:tcBorders>
+            <w:hideMark/>
+          </w:tcPr>
+          <w:p>
+            <w:pPr>
+              <w:jc w:val="center"/>
+              <w:rPr>
+                <w:b w:val="0"/>
+                <w:bCs w:val="0"/>
+                <w:lang w:val="hr-BA"/>
+              </w:rPr>
+            </w:pPr>
+            <w:r>
+              <w:rPr>
+                <w:b w:val="0"/>
+                <w:bCs w:val="0"/>
+                <w:lang w:val="hr-BA"/>
+              </w:rPr>
+              <w:t>[RS-</w:t>
+            </w:r>
+            <w:r>
+              <w:rPr>
+                <w:b w:val="0"/>
+                <w:bCs w:val="0"/>
+                <w:lang w:val="hr-BA"/>
+              </w:rPr>
+              <w:t>29</w:t>
+            </w:r>
+            <w:r>
+              <w:rPr>
+                <w:b w:val="0"/>
+                <w:bCs w:val="0"/>
+                <w:lang w:val="hr-BA"/>
+              </w:rPr>
+              <w:t>]</w:t>
+            </w:r>
+          </w:p>
+        </w:tc>
+        <w:tc>
+          <w:tcPr>
+            <w:tcW w:w="8696" w:type="dxa"/>
+            <w:hideMark/>
+          </w:tcPr>
+          <w:p>
+            <w:pPr>
+              <w:cnfStyle w:val="000000100000" w:firstRow="0" w:lastRow="0" w:firstColumn="0" w:lastColumn="0" w:oddVBand="0" w:evenVBand="0" w:oddHBand="1" w:evenHBand="0" w:firstRowFirstColumn="0" w:firstRowLastColumn="0" w:lastRowFirstColumn="0" w:lastRowLastColumn="0"/>
+              <w:rPr>
+                <w:lang w:val="hr-BA"/>
+              </w:rPr>
+            </w:pPr>
+            <w:r>
+              <w:rPr>
+                <w:lang w:val="hr-BA"/>
+              </w:rPr>
+              <w:t xml:space="preserve">Nakon što je gost </w:t>
+            </w:r>
+            <w:r>
+              <w:rPr>
+                <w:lang w:val="hr-BA"/>
+              </w:rPr>
+              <w:t xml:space="preserve">završio </w:t>
+            </w:r>
+            <w:r>
+              <w:rPr>
+                <w:lang w:val="hr-BA"/>
+              </w:rPr>
+              <w:t>boravak u rezerviranom smještaju, on ima mogućnost napisati recenziju samog smještaja</w:t>
+            </w:r>
+            <w:r>
+              <w:rPr>
+                <w:lang w:val="hr-BA"/>
+              </w:rPr>
+              <w:t xml:space="preserve"> koja je javno dostupna svim korisnicima.</w:t>
+            </w:r>
+          </w:p>
+        </w:tc>
+      </w:tr>
+      <w:tr>
+        <w:trPr>
+          <w:trHeight w:val="817"/>
+        </w:trPr>
+        <w:tc>
+          <w:tcPr>
+            <w:cnfStyle w:val="001000000000" w:firstRow="0" w:lastRow="0" w:firstColumn="1" w:lastColumn="0" w:oddVBand="0" w:evenVBand="0" w:oddHBand="0" w:evenHBand="0" w:firstRowFirstColumn="0" w:firstRowLastColumn="0" w:lastRowFirstColumn="0" w:lastRowLastColumn="0"/>
+            <w:tcW w:w="1155" w:type="dxa"/>
+            <w:tcBorders>
+              <w:top w:val="nil"/>
+              <w:left w:val="nil"/>
+              <w:bottom w:val="nil"/>
+            </w:tcBorders>
+          </w:tcPr>
+          <w:p>
+            <w:pPr>
+              <w:jc w:val="center"/>
+              <w:rPr>
+                <w:b w:val="0"/>
+                <w:bCs w:val="0"/>
+                <w:lang w:val="hr-BA"/>
+              </w:rPr>
+            </w:pPr>
+            <w:r>
+              <w:rPr>
+                <w:b w:val="0"/>
+                <w:bCs w:val="0"/>
+                <w:lang w:val="hr-BA"/>
+              </w:rPr>
+              <w:t>[RS-3</w:t>
+            </w:r>
+            <w:r>
+              <w:rPr>
+                <w:b w:val="0"/>
+                <w:bCs w:val="0"/>
+                <w:lang w:val="hr-BA"/>
+              </w:rPr>
+              <w:t>1</w:t>
+            </w:r>
+            <w:r>
+              <w:rPr>
+                <w:b w:val="0"/>
+                <w:bCs w:val="0"/>
+                <w:lang w:val="hr-BA"/>
+              </w:rPr>
+              <w:t>]</w:t>
+            </w:r>
+          </w:p>
+        </w:tc>
+        <w:tc>
+          <w:tcPr>
+            <w:tcW w:w="8696" w:type="dxa"/>
+          </w:tcPr>
+          <w:p>
+            <w:pPr>
               <w:cnfStyle w:val="000000000000" w:firstRow="0" w:lastRow="0" w:firstColumn="0" w:lastColumn="0" w:oddVBand="0" w:evenVBand="0" w:oddHBand="0" w:evenHBand="0" w:firstRowFirstColumn="0" w:firstRowLastColumn="0" w:lastRowFirstColumn="0" w:lastRowLastColumn="0"/>
               <w:rPr>
                 <w:lang w:val="hr-BA"/>
@@ -5113,7 +5086,95 @@
               <w:rPr>
                 <w:lang w:val="hr-BA"/>
               </w:rPr>
-              <w:t>Ako domaćin ili gost smatraju da su se u recenziji napisale stvari koje nisu istinite, imaju mogućnost ostaviti javni komentar na recenziju gdje kažu svoju stranu priče.</w:t>
+              <w:t>Domaćin ima mogućnost napisati recenziju o svom gostu</w:t>
+            </w:r>
+            <w:r>
+              <w:rPr>
+                <w:lang w:val="hr-BA"/>
+              </w:rPr>
+              <w:t xml:space="preserve"> nakon završenog boravka u smještaju koja je javno dostupna svim korisnicima.</w:t>
+            </w:r>
+          </w:p>
+        </w:tc>
+      </w:tr>
+      <w:tr>
+        <w:trPr>
+          <w:cnfStyle w:val="000000100000" w:firstRow="0" w:lastRow="0" w:firstColumn="0" w:lastColumn="0" w:oddVBand="0" w:evenVBand="0" w:oddHBand="1" w:evenHBand="0" w:firstRowFirstColumn="0" w:firstRowLastColumn="0" w:lastRowFirstColumn="0" w:lastRowLastColumn="0"/>
+          <w:trHeight w:val="817"/>
+        </w:trPr>
+        <w:tc>
+          <w:tcPr>
+            <w:cnfStyle w:val="001000000000" w:firstRow="0" w:lastRow="0" w:firstColumn="1" w:lastColumn="0" w:oddVBand="0" w:evenVBand="0" w:oddHBand="0" w:evenHBand="0" w:firstRowFirstColumn="0" w:firstRowLastColumn="0" w:lastRowFirstColumn="0" w:lastRowLastColumn="0"/>
+            <w:tcW w:w="1155" w:type="dxa"/>
+            <w:tcBorders>
+              <w:top w:val="nil"/>
+              <w:left w:val="nil"/>
+              <w:bottom w:val="nil"/>
+            </w:tcBorders>
+          </w:tcPr>
+          <w:p>
+            <w:pPr>
+              <w:jc w:val="center"/>
+              <w:rPr>
+                <w:b w:val="0"/>
+                <w:bCs w:val="0"/>
+                <w:lang w:val="hr-BA"/>
+              </w:rPr>
+            </w:pPr>
+            <w:r>
+              <w:rPr>
+                <w:b w:val="0"/>
+                <w:bCs w:val="0"/>
+                <w:lang w:val="hr-BA"/>
+              </w:rPr>
+              <w:t>[RS-3</w:t>
+            </w:r>
+            <w:r>
+              <w:rPr>
+                <w:b w:val="0"/>
+                <w:bCs w:val="0"/>
+                <w:lang w:val="hr-BA"/>
+              </w:rPr>
+              <w:t>2</w:t>
+            </w:r>
+            <w:r>
+              <w:rPr>
+                <w:b w:val="0"/>
+                <w:bCs w:val="0"/>
+                <w:lang w:val="hr-BA"/>
+              </w:rPr>
+              <w:t>]</w:t>
+            </w:r>
+          </w:p>
+        </w:tc>
+        <w:tc>
+          <w:tcPr>
+            <w:tcW w:w="8696" w:type="dxa"/>
+          </w:tcPr>
+          <w:p>
+            <w:pPr>
+              <w:cnfStyle w:val="000000100000" w:firstRow="0" w:lastRow="0" w:firstColumn="0" w:lastColumn="0" w:oddVBand="0" w:evenVBand="0" w:oddHBand="1" w:evenHBand="0" w:firstRowFirstColumn="0" w:firstRowLastColumn="0" w:lastRowFirstColumn="0" w:lastRowLastColumn="0"/>
+              <w:rPr>
+                <w:lang w:val="hr-BA"/>
+              </w:rPr>
+            </w:pPr>
+            <w:r>
+              <w:rPr>
+                <w:lang w:val="hr-BA"/>
+              </w:rPr>
+              <w:t xml:space="preserve">Ako domaćin ili gost smatraju da su se u recenziji napisale stvari koje nisu istinite, imaju mogućnost ostaviti javni komentar na recenziju gdje </w:t>
+            </w:r>
+            <w:r>
+              <w:rPr>
+                <w:lang w:val="hr-BA"/>
+              </w:rPr>
+              <w:t>napišu</w:t>
+            </w:r>
+            <w:r>
+              <w:rPr>
+                <w:lang w:val="hr-BA"/>
+              </w:rPr>
+              <w:t xml:space="preserve"> svoju stranu priče.</w:t>
             </w:r>
           </w:p>
         </w:tc>
@@ -5193,7 +5254,6 @@
       </w:pPr>
       <w:bookmarkStart w:id="7" w:name="_Toc118196802"/>
       <w:r>
-        <w:lastRenderedPageBreak/>
         <w:t>Format izvještaja</w:t>
       </w:r>
       <w:bookmarkEnd w:id="7"/>
@@ -5212,6 +5272,7 @@
       </w:pPr>
       <w:bookmarkStart w:id="8" w:name="_Toc118196803"/>
       <w:r>
+        <w:lastRenderedPageBreak/>
         <w:t>Brzina usluge</w:t>
       </w:r>
       <w:bookmarkEnd w:id="8"/>

</xml_diff>

<commit_message>
Male ispravke - finalno!
</commit_message>
<xml_diff>
--- a/ZapisiZahtjeva.docx
+++ b/ZapisiZahtjeva.docx
@@ -1532,7 +1532,13 @@
         <w:t>“</w:t>
       </w:r>
       <w:r>
-        <w:t xml:space="preserve"> je web stranica koja cilja omogućiti iznajmljivanje i prodaju nekretnina koje agencije ili samostalni poslužitelji planiraju nuditi</w:t>
+        <w:t xml:space="preserve"> je web stranica koja cilja omogućiti iznajmljivanje</w:t>
+      </w:r>
+      <w:r>
+        <w:t xml:space="preserve"> </w:t>
+      </w:r>
+      <w:r>
+        <w:t>nekretnina koje agencije ili samostalni poslužitelji planiraju nuditi</w:t>
       </w:r>
       <w:r>
         <w:t xml:space="preserve">, </w:t>
@@ -1544,16 +1550,40 @@
         <w:t xml:space="preserve"> komunikaciju između korisnika na samoj stranici i </w:t>
       </w:r>
       <w:r>
-        <w:t xml:space="preserve">mogućnost povratnih informaciju u obliku izvještaja koje pomažu poslužiteljima odlučiti što radi i što ne radi. </w:t>
+        <w:t xml:space="preserve">mogućnost povratnih informaciju u obliku izvještaja koje pomažu poslužiteljima odlučiti što </w:t>
+      </w:r>
+      <w:r>
+        <w:t xml:space="preserve">da </w:t>
+      </w:r>
+      <w:r>
+        <w:t>radi i što</w:t>
+      </w:r>
+      <w:r>
+        <w:t xml:space="preserve"> da</w:t>
+      </w:r>
+      <w:r>
+        <w:t xml:space="preserve"> ne radi. </w:t>
       </w:r>
       <w:r>
         <w:t>Plan je da proces bude što brži i efikasniji</w:t>
       </w:r>
       <w:r>
-        <w:t xml:space="preserve"> bez obzira koji se put koristi stranica. Poslužitelji će imati lijepo organiziranu listu </w:t>
-      </w:r>
-      <w:r>
-        <w:t xml:space="preserve">iznajmljenih i oglašenih nekretnina, dok će mušterije imati filter kojim mogu izabrati točno što traže </w:t>
+        <w:t xml:space="preserve">. Poslužitelji će imati lijepo organiziranu listu </w:t>
+      </w:r>
+      <w:r>
+        <w:t xml:space="preserve">iznajmljenih i oglašenih nekretnina, dok će mušterije imati </w:t>
+      </w:r>
+      <w:r>
+        <w:t xml:space="preserve">pristup </w:t>
+      </w:r>
+      <w:r>
+        <w:t>filter</w:t>
+      </w:r>
+      <w:r>
+        <w:t>u</w:t>
+      </w:r>
+      <w:r>
+        <w:t xml:space="preserve"> kojim mogu izabrati točno što traže </w:t>
       </w:r>
       <w:r>
         <w:t>poput:</w:t>
@@ -2524,10 +2554,10 @@
             <v:path o:extrusionok="f" gradientshapeok="t" o:connecttype="rect"/>
             <o:lock v:ext="edit" aspectratio="t"/>
           </v:shapetype>
-          <v:shape id="_x0000_i1025" type="#_x0000_t75" style="width:453.45pt;height:347.15pt" o:ole="">
+          <v:shape id="_x0000_i1025" type="#_x0000_t75" style="width:453.6pt;height:347.4pt" o:ole="">
             <v:imagedata r:id="rId10" o:title=""/>
           </v:shape>
-          <o:OLEObject Type="Embed" ProgID="Visio.Drawing.15" ShapeID="_x0000_i1025" DrawAspect="Content" ObjectID="_1728921124" r:id="rId11"/>
+          <o:OLEObject Type="Embed" ProgID="Visio.Drawing.15" ShapeID="_x0000_i1025" DrawAspect="Content" ObjectID="_1728965807" r:id="rId11"/>
         </w:object>
       </w:r>
     </w:p>
@@ -5568,7 +5598,13 @@
         <w:t xml:space="preserve"> ispod </w:t>
       </w:r>
       <w:r>
-        <w:t xml:space="preserve">100 </w:t>
+        <w:t>1</w:t>
+      </w:r>
+      <w:r>
+        <w:t>000</w:t>
+      </w:r>
+      <w:r>
+        <w:t xml:space="preserve"> </w:t>
       </w:r>
       <w:r>
         <w:t>m</w:t>

</xml_diff>